<commit_message>
Add one sentence at the end
</commit_message>
<xml_diff>
--- a/Batch instruction.docx
+++ b/Batch instruction.docx
@@ -1,6 +1,6 @@
 
 <file path=word/document.xml><?xml version="1.0" encoding="utf-8"?>
-<w:document xmlns:ve="http://schemas.openxmlformats.org/markup-compatibility/2006" xmlns:o="urn:schemas-microsoft-com:office:office" xmlns:r="http://schemas.openxmlformats.org/officeDocument/2006/relationships" xmlns:m="http://schemas.openxmlformats.org/officeDocument/2006/math" xmlns:v="urn:schemas-microsoft-com:vml" xmlns:wp="http://schemas.openxmlformats.org/drawingml/2006/wordprocessingDrawing" xmlns:w10="urn:schemas-microsoft-com:office:word" xmlns:w="http://schemas.openxmlformats.org/wordprocessingml/2006/main" xmlns:wne="http://schemas.microsoft.com/office/word/2006/wordml">
+<w:document xmlns:wpc="http://schemas.microsoft.com/office/word/2010/wordprocessingCanvas" xmlns:mc="http://schemas.openxmlformats.org/markup-compatibility/2006" xmlns:o="urn:schemas-microsoft-com:office:office" xmlns:r="http://schemas.openxmlformats.org/officeDocument/2006/relationships" xmlns:m="http://schemas.openxmlformats.org/officeDocument/2006/math" xmlns:v="urn:schemas-microsoft-com:vml" xmlns:wp14="http://schemas.microsoft.com/office/word/2010/wordprocessingDrawing" xmlns:wp="http://schemas.openxmlformats.org/drawingml/2006/wordprocessingDrawing" xmlns:w10="urn:schemas-microsoft-com:office:word" xmlns:w="http://schemas.openxmlformats.org/wordprocessingml/2006/main" xmlns:w14="http://schemas.microsoft.com/office/word/2010/wordml" xmlns:w15="http://schemas.microsoft.com/office/word/2012/wordml" xmlns:wpg="http://schemas.microsoft.com/office/word/2010/wordprocessingGroup" xmlns:wpi="http://schemas.microsoft.com/office/word/2010/wordprocessingInk" xmlns:wne="http://schemas.microsoft.com/office/word/2006/wordml" xmlns:wps="http://schemas.microsoft.com/office/word/2010/wordprocessingShape" mc:Ignorable="w14 w15 wp14">
   <w:body>
     <w:p>
       <w:pPr>
@@ -200,15 +200,7 @@
         </w:numPr>
       </w:pPr>
       <w:r>
-        <w:t xml:space="preserve">Area type density  (ATD)= population/acres + (employment/acres) * (state total pop/state total </w:t>
-      </w:r>
-      <w:proofErr w:type="spellStart"/>
-      <w:r>
-        <w:t>emp</w:t>
-      </w:r>
-      <w:proofErr w:type="spellEnd"/>
-      <w:r>
-        <w:t>)</w:t>
+        <w:t>Area type density  (ATD)= population/acres + (employment/acres) * (state total pop/state total emp)</w:t>
       </w:r>
     </w:p>
     <w:p>
@@ -228,7 +220,7 @@
         <w:tblStyle w:val="TableGrid"/>
         <w:tblW w:w="0" w:type="auto"/>
         <w:tblInd w:w="1440" w:type="dxa"/>
-        <w:tblLook w:val="04A0"/>
+        <w:tblLook w:val="04A0" w:firstRow="1" w:lastRow="0" w:firstColumn="1" w:lastColumn="0" w:noHBand="0" w:noVBand="1"/>
       </w:tblPr>
       <w:tblGrid>
         <w:gridCol w:w="1818"/>
@@ -439,15 +431,7 @@
               <w:ind w:left="0"/>
             </w:pPr>
             <w:r>
-              <w:t xml:space="preserve">ATD&lt;2 &amp; </w:t>
-            </w:r>
-            <w:proofErr w:type="spellStart"/>
-            <w:r>
-              <w:t>ATRural</w:t>
-            </w:r>
-            <w:proofErr w:type="spellEnd"/>
-            <w:r>
-              <w:t>=’East/Central’</w:t>
+              <w:t>ATD&lt;2 &amp; ATRural=’East/Central’</w:t>
             </w:r>
           </w:p>
         </w:tc>
@@ -480,15 +464,7 @@
               <w:ind w:left="0"/>
             </w:pPr>
             <w:r>
-              <w:t xml:space="preserve">ATD&lt;2 &amp; </w:t>
-            </w:r>
-            <w:proofErr w:type="spellStart"/>
-            <w:r>
-              <w:t>ATRural</w:t>
-            </w:r>
-            <w:proofErr w:type="spellEnd"/>
-            <w:r>
-              <w:t>=’West’</w:t>
+              <w:t>ATD&lt;2 &amp; ATRural=’West’</w:t>
             </w:r>
           </w:p>
         </w:tc>
@@ -521,15 +497,7 @@
               <w:ind w:left="0"/>
             </w:pPr>
             <w:r>
-              <w:t xml:space="preserve">ATD&lt;2 &amp; </w:t>
-            </w:r>
-            <w:proofErr w:type="spellStart"/>
-            <w:r>
-              <w:t>ATRural</w:t>
-            </w:r>
-            <w:proofErr w:type="spellEnd"/>
-            <w:r>
-              <w:t>=’Panhandle’</w:t>
+              <w:t>ATD&lt;2 &amp; ATRural=’Panhandle’</w:t>
             </w:r>
           </w:p>
         </w:tc>
@@ -999,7 +967,7 @@
         <w:tblStyle w:val="ChaneyMulticoloredTable"/>
         <w:tblW w:w="0" w:type="auto"/>
         <w:jc w:val="center"/>
-        <w:tblLook w:val="04A0"/>
+        <w:tblLook w:val="04A0" w:firstRow="1" w:lastRow="0" w:firstColumn="1" w:lastColumn="0" w:noHBand="0" w:noVBand="1"/>
       </w:tblPr>
       <w:tblGrid>
         <w:gridCol w:w="1350"/>
@@ -1008,7 +976,7 @@
       </w:tblGrid>
       <w:tr>
         <w:trPr>
-          <w:cnfStyle w:val="100000000000"/>
+          <w:cnfStyle w:val="100000000000" w:firstRow="1" w:lastRow="0" w:firstColumn="0" w:lastColumn="0" w:oddVBand="0" w:evenVBand="0" w:oddHBand="0" w:evenHBand="0" w:firstRowFirstColumn="0" w:firstRowLastColumn="0" w:lastRowFirstColumn="0" w:lastRowLastColumn="0"/>
           <w:trHeight w:val="315"/>
           <w:jc w:val="center"/>
         </w:trPr>
@@ -1077,7 +1045,7 @@
       </w:tr>
       <w:tr>
         <w:trPr>
-          <w:cnfStyle w:val="000000100000"/>
+          <w:cnfStyle w:val="000000100000" w:firstRow="0" w:lastRow="0" w:firstColumn="0" w:lastColumn="0" w:oddVBand="0" w:evenVBand="0" w:oddHBand="1" w:evenHBand="0" w:firstRowFirstColumn="0" w:firstRowLastColumn="0" w:lastRowFirstColumn="0" w:lastRowLastColumn="0"/>
           <w:trHeight w:val="300"/>
           <w:jc w:val="center"/>
         </w:trPr>
@@ -1214,7 +1182,7 @@
       </w:tr>
       <w:tr>
         <w:trPr>
-          <w:cnfStyle w:val="000000010000"/>
+          <w:cnfStyle w:val="000000010000" w:firstRow="0" w:lastRow="0" w:firstColumn="0" w:lastColumn="0" w:oddVBand="0" w:evenVBand="0" w:oddHBand="0" w:evenHBand="1" w:firstRowFirstColumn="0" w:firstRowLastColumn="0" w:lastRowFirstColumn="0" w:lastRowLastColumn="0"/>
           <w:trHeight w:val="300"/>
           <w:jc w:val="center"/>
         </w:trPr>
@@ -1292,7 +1260,7 @@
       </w:tr>
       <w:tr>
         <w:trPr>
-          <w:cnfStyle w:val="000000100000"/>
+          <w:cnfStyle w:val="000000100000" w:firstRow="0" w:lastRow="0" w:firstColumn="0" w:lastColumn="0" w:oddVBand="0" w:evenVBand="0" w:oddHBand="1" w:evenHBand="0" w:firstRowFirstColumn="0" w:firstRowLastColumn="0" w:lastRowFirstColumn="0" w:lastRowLastColumn="0"/>
           <w:trHeight w:val="300"/>
           <w:jc w:val="center"/>
         </w:trPr>
@@ -1370,7 +1338,7 @@
       </w:tr>
       <w:tr>
         <w:trPr>
-          <w:cnfStyle w:val="000000010000"/>
+          <w:cnfStyle w:val="000000010000" w:firstRow="0" w:lastRow="0" w:firstColumn="0" w:lastColumn="0" w:oddVBand="0" w:evenVBand="0" w:oddHBand="0" w:evenHBand="1" w:firstRowFirstColumn="0" w:firstRowLastColumn="0" w:lastRowFirstColumn="0" w:lastRowLastColumn="0"/>
           <w:trHeight w:val="315"/>
           <w:jc w:val="center"/>
         </w:trPr>
@@ -1448,7 +1416,7 @@
       </w:tr>
       <w:tr>
         <w:trPr>
-          <w:cnfStyle w:val="000000100000"/>
+          <w:cnfStyle w:val="000000100000" w:firstRow="0" w:lastRow="0" w:firstColumn="0" w:lastColumn="0" w:oddVBand="0" w:evenVBand="0" w:oddHBand="1" w:evenHBand="0" w:firstRowFirstColumn="0" w:firstRowLastColumn="0" w:lastRowFirstColumn="0" w:lastRowLastColumn="0"/>
           <w:trHeight w:val="300"/>
           <w:jc w:val="center"/>
         </w:trPr>
@@ -1585,7 +1553,7 @@
       </w:tr>
       <w:tr>
         <w:trPr>
-          <w:cnfStyle w:val="000000010000"/>
+          <w:cnfStyle w:val="000000010000" w:firstRow="0" w:lastRow="0" w:firstColumn="0" w:lastColumn="0" w:oddVBand="0" w:evenVBand="0" w:oddHBand="0" w:evenHBand="1" w:firstRowFirstColumn="0" w:firstRowLastColumn="0" w:lastRowFirstColumn="0" w:lastRowLastColumn="0"/>
           <w:trHeight w:val="300"/>
           <w:jc w:val="center"/>
         </w:trPr>
@@ -1663,7 +1631,7 @@
       </w:tr>
       <w:tr>
         <w:trPr>
-          <w:cnfStyle w:val="000000100000"/>
+          <w:cnfStyle w:val="000000100000" w:firstRow="0" w:lastRow="0" w:firstColumn="0" w:lastColumn="0" w:oddVBand="0" w:evenVBand="0" w:oddHBand="1" w:evenHBand="0" w:firstRowFirstColumn="0" w:firstRowLastColumn="0" w:lastRowFirstColumn="0" w:lastRowLastColumn="0"/>
           <w:trHeight w:val="300"/>
           <w:jc w:val="center"/>
         </w:trPr>
@@ -1741,7 +1709,7 @@
       </w:tr>
       <w:tr>
         <w:trPr>
-          <w:cnfStyle w:val="000000010000"/>
+          <w:cnfStyle w:val="000000010000" w:firstRow="0" w:lastRow="0" w:firstColumn="0" w:lastColumn="0" w:oddVBand="0" w:evenVBand="0" w:oddHBand="0" w:evenHBand="1" w:firstRowFirstColumn="0" w:firstRowLastColumn="0" w:lastRowFirstColumn="0" w:lastRowLastColumn="0"/>
           <w:trHeight w:val="315"/>
           <w:jc w:val="center"/>
         </w:trPr>
@@ -1819,7 +1787,7 @@
       </w:tr>
       <w:tr>
         <w:trPr>
-          <w:cnfStyle w:val="000000100000"/>
+          <w:cnfStyle w:val="000000100000" w:firstRow="0" w:lastRow="0" w:firstColumn="0" w:lastColumn="0" w:oddVBand="0" w:evenVBand="0" w:oddHBand="1" w:evenHBand="0" w:firstRowFirstColumn="0" w:firstRowLastColumn="0" w:lastRowFirstColumn="0" w:lastRowLastColumn="0"/>
           <w:trHeight w:val="300"/>
           <w:jc w:val="center"/>
         </w:trPr>
@@ -1922,7 +1890,7 @@
       </w:tr>
       <w:tr>
         <w:trPr>
-          <w:cnfStyle w:val="000000010000"/>
+          <w:cnfStyle w:val="000000010000" w:firstRow="0" w:lastRow="0" w:firstColumn="0" w:lastColumn="0" w:oddVBand="0" w:evenVBand="0" w:oddHBand="0" w:evenHBand="1" w:firstRowFirstColumn="0" w:firstRowLastColumn="0" w:lastRowFirstColumn="0" w:lastRowLastColumn="0"/>
           <w:trHeight w:val="315"/>
           <w:jc w:val="center"/>
         </w:trPr>
@@ -2035,15 +2003,7 @@
         <w:ind w:left="1440"/>
       </w:pPr>
       <w:r>
-        <w:t xml:space="preserve">If </w:t>
-      </w:r>
-      <w:proofErr w:type="spellStart"/>
-      <w:r>
-        <w:t>avghhsize</w:t>
-      </w:r>
-      <w:proofErr w:type="spellEnd"/>
-      <w:r>
-        <w:t>&lt;1</w:t>
+        <w:t>If avghhsize&lt;1</w:t>
       </w:r>
     </w:p>
     <w:p>
@@ -2070,15 +2030,7 @@
         <w:ind w:left="1440"/>
       </w:pPr>
       <w:r>
-        <w:t xml:space="preserve">If </w:t>
-      </w:r>
-      <w:proofErr w:type="spellStart"/>
-      <w:r>
-        <w:t>avghhsize</w:t>
-      </w:r>
-      <w:proofErr w:type="spellEnd"/>
-      <w:r>
-        <w:t xml:space="preserve">&lt;=1.36, </w:t>
+        <w:t xml:space="preserve">If avghhsize&lt;=1.36, </w:t>
       </w:r>
     </w:p>
     <w:p>
@@ -2114,15 +2066,7 @@
         <w:ind w:left="1440"/>
       </w:pPr>
       <w:r>
-        <w:t xml:space="preserve">If </w:t>
-      </w:r>
-      <w:proofErr w:type="spellStart"/>
-      <w:r>
-        <w:t>avghhsize</w:t>
-      </w:r>
-      <w:proofErr w:type="spellEnd"/>
-      <w:r>
-        <w:t>&gt;4.6</w:t>
+        <w:t>If avghhsize&gt;4.6</w:t>
       </w:r>
     </w:p>
     <w:p>
@@ -2373,7 +2317,7 @@
         <w:tblStyle w:val="ChaneyMulticoloredTable"/>
         <w:tblW w:w="0" w:type="auto"/>
         <w:jc w:val="center"/>
-        <w:tblLook w:val="04A0"/>
+        <w:tblLook w:val="04A0" w:firstRow="1" w:lastRow="0" w:firstColumn="1" w:lastColumn="0" w:noHBand="0" w:noVBand="1"/>
       </w:tblPr>
       <w:tblGrid>
         <w:gridCol w:w="1350"/>
@@ -2382,7 +2326,7 @@
       </w:tblGrid>
       <w:tr>
         <w:trPr>
-          <w:cnfStyle w:val="100000000000"/>
+          <w:cnfStyle w:val="100000000000" w:firstRow="1" w:lastRow="0" w:firstColumn="0" w:lastColumn="0" w:oddVBand="0" w:evenVBand="0" w:oddHBand="0" w:evenHBand="0" w:firstRowFirstColumn="0" w:firstRowLastColumn="0" w:lastRowFirstColumn="0" w:lastRowLastColumn="0"/>
           <w:cantSplit/>
           <w:trHeight w:val="315"/>
           <w:jc w:val="center"/>
@@ -2456,7 +2400,7 @@
       </w:tr>
       <w:tr>
         <w:trPr>
-          <w:cnfStyle w:val="000000100000"/>
+          <w:cnfStyle w:val="000000100000" w:firstRow="0" w:lastRow="0" w:firstColumn="0" w:lastColumn="0" w:oddVBand="0" w:evenVBand="0" w:oddHBand="1" w:evenHBand="0" w:firstRowFirstColumn="0" w:firstRowLastColumn="0" w:lastRowFirstColumn="0" w:lastRowLastColumn="0"/>
           <w:cantSplit/>
           <w:trHeight w:val="300"/>
           <w:jc w:val="center"/>
@@ -2581,7 +2525,7 @@
       </w:tr>
       <w:tr>
         <w:trPr>
-          <w:cnfStyle w:val="000000010000"/>
+          <w:cnfStyle w:val="000000010000" w:firstRow="0" w:lastRow="0" w:firstColumn="0" w:lastColumn="0" w:oddVBand="0" w:evenVBand="0" w:oddHBand="0" w:evenHBand="1" w:firstRowFirstColumn="0" w:firstRowLastColumn="0" w:lastRowFirstColumn="0" w:lastRowLastColumn="0"/>
           <w:cantSplit/>
           <w:trHeight w:val="300"/>
           <w:jc w:val="center"/>
@@ -2664,7 +2608,7 @@
       </w:tr>
       <w:tr>
         <w:trPr>
-          <w:cnfStyle w:val="000000100000"/>
+          <w:cnfStyle w:val="000000100000" w:firstRow="0" w:lastRow="0" w:firstColumn="0" w:lastColumn="0" w:oddVBand="0" w:evenVBand="0" w:oddHBand="1" w:evenHBand="0" w:firstRowFirstColumn="0" w:firstRowLastColumn="0" w:lastRowFirstColumn="0" w:lastRowLastColumn="0"/>
           <w:cantSplit/>
           <w:trHeight w:val="315"/>
           <w:jc w:val="center"/>
@@ -2747,7 +2691,7 @@
       </w:tr>
       <w:tr>
         <w:trPr>
-          <w:cnfStyle w:val="000000010000"/>
+          <w:cnfStyle w:val="000000010000" w:firstRow="0" w:lastRow="0" w:firstColumn="0" w:lastColumn="0" w:oddVBand="0" w:evenVBand="0" w:oddHBand="0" w:evenHBand="1" w:firstRowFirstColumn="0" w:firstRowLastColumn="0" w:lastRowFirstColumn="0" w:lastRowLastColumn="0"/>
           <w:cantSplit/>
           <w:trHeight w:val="300"/>
           <w:jc w:val="center"/>
@@ -2872,7 +2816,7 @@
       </w:tr>
       <w:tr>
         <w:trPr>
-          <w:cnfStyle w:val="000000100000"/>
+          <w:cnfStyle w:val="000000100000" w:firstRow="0" w:lastRow="0" w:firstColumn="0" w:lastColumn="0" w:oddVBand="0" w:evenVBand="0" w:oddHBand="1" w:evenHBand="0" w:firstRowFirstColumn="0" w:firstRowLastColumn="0" w:lastRowFirstColumn="0" w:lastRowLastColumn="0"/>
           <w:cantSplit/>
           <w:trHeight w:val="300"/>
           <w:jc w:val="center"/>
@@ -2955,7 +2899,7 @@
       </w:tr>
       <w:tr>
         <w:trPr>
-          <w:cnfStyle w:val="000000010000"/>
+          <w:cnfStyle w:val="000000010000" w:firstRow="0" w:lastRow="0" w:firstColumn="0" w:lastColumn="0" w:oddVBand="0" w:evenVBand="0" w:oddHBand="0" w:evenHBand="1" w:firstRowFirstColumn="0" w:firstRowLastColumn="0" w:lastRowFirstColumn="0" w:lastRowLastColumn="0"/>
           <w:cantSplit/>
           <w:trHeight w:val="315"/>
           <w:jc w:val="center"/>
@@ -3038,7 +2982,7 @@
       </w:tr>
       <w:tr>
         <w:trPr>
-          <w:cnfStyle w:val="000000100000"/>
+          <w:cnfStyle w:val="000000100000" w:firstRow="0" w:lastRow="0" w:firstColumn="0" w:lastColumn="0" w:oddVBand="0" w:evenVBand="0" w:oddHBand="1" w:evenHBand="0" w:firstRowFirstColumn="0" w:firstRowLastColumn="0" w:lastRowFirstColumn="0" w:lastRowLastColumn="0"/>
           <w:cantSplit/>
           <w:trHeight w:val="300"/>
           <w:jc w:val="center"/>
@@ -3171,7 +3115,7 @@
       </w:tr>
       <w:tr>
         <w:trPr>
-          <w:cnfStyle w:val="000000010000"/>
+          <w:cnfStyle w:val="000000010000" w:firstRow="0" w:lastRow="0" w:firstColumn="0" w:lastColumn="0" w:oddVBand="0" w:evenVBand="0" w:oddHBand="0" w:evenHBand="1" w:firstRowFirstColumn="0" w:firstRowLastColumn="0" w:lastRowFirstColumn="0" w:lastRowLastColumn="0"/>
           <w:cantSplit/>
           <w:trHeight w:val="300"/>
           <w:jc w:val="center"/>
@@ -3254,7 +3198,7 @@
       </w:tr>
       <w:tr>
         <w:trPr>
-          <w:cnfStyle w:val="000000100000"/>
+          <w:cnfStyle w:val="000000100000" w:firstRow="0" w:lastRow="0" w:firstColumn="0" w:lastColumn="0" w:oddVBand="0" w:evenVBand="0" w:oddHBand="1" w:evenHBand="0" w:firstRowFirstColumn="0" w:firstRowLastColumn="0" w:lastRowFirstColumn="0" w:lastRowLastColumn="0"/>
           <w:cantSplit/>
           <w:trHeight w:val="315"/>
           <w:jc w:val="center"/>
@@ -3351,16 +3295,11 @@
         <w:pStyle w:val="BodyTextIndent"/>
         <w:ind w:left="1440"/>
       </w:pPr>
-      <w:proofErr w:type="gramStart"/>
       <w:r>
         <w:t>If</w:t>
       </w:r>
       <w:r>
-        <w:t xml:space="preserve">  median</w:t>
-      </w:r>
-      <w:proofErr w:type="gramEnd"/>
-      <w:r>
-        <w:t xml:space="preserve"> income&lt;6000 (or x&lt;8.7)</w:t>
+        <w:t xml:space="preserve">  median income&lt;6000 (or x&lt;8.7)</w:t>
       </w:r>
     </w:p>
     <w:p>
@@ -3427,34 +3366,8 @@
       <w:pPr>
         <w:ind w:left="1440"/>
       </w:pPr>
-      <w:proofErr w:type="gramStart"/>
-      <w:r>
-        <w:t>HH(</w:t>
-      </w:r>
-      <w:proofErr w:type="spellStart"/>
-      <w:proofErr w:type="gramEnd"/>
-      <w:r>
-        <w:t>i</w:t>
-      </w:r>
-      <w:proofErr w:type="spellEnd"/>
-      <w:r>
-        <w:t xml:space="preserve">)INC(j) = </w:t>
-      </w:r>
-      <w:proofErr w:type="spellStart"/>
-      <w:r>
-        <w:t>hh</w:t>
-      </w:r>
-      <w:proofErr w:type="spellEnd"/>
-      <w:r>
-        <w:t>(</w:t>
-      </w:r>
-      <w:proofErr w:type="spellStart"/>
-      <w:r>
-        <w:t>i</w:t>
-      </w:r>
-      <w:proofErr w:type="spellEnd"/>
-      <w:r>
-        <w:t>) * inc(j) * households</w:t>
+      <w:r>
+        <w:t>HH(i)INC(j) = hh(i) * inc(j) * households</w:t>
       </w:r>
     </w:p>
     <w:p/>
@@ -3475,7 +3388,7 @@
         <w:tblStyle w:val="ChaneyMulticoloredTable"/>
         <w:tblW w:w="0" w:type="auto"/>
         <w:jc w:val="center"/>
-        <w:tblLook w:val="04A0"/>
+        <w:tblLook w:val="04A0" w:firstRow="1" w:lastRow="0" w:firstColumn="1" w:lastColumn="0" w:noHBand="0" w:noVBand="1"/>
       </w:tblPr>
       <w:tblGrid>
         <w:gridCol w:w="1517"/>
@@ -3487,7 +3400,7 @@
       </w:tblGrid>
       <w:tr>
         <w:trPr>
-          <w:cnfStyle w:val="100000000000"/>
+          <w:cnfStyle w:val="100000000000" w:firstRow="1" w:lastRow="0" w:firstColumn="0" w:lastColumn="0" w:oddVBand="0" w:evenVBand="0" w:oddHBand="0" w:evenHBand="0" w:firstRowFirstColumn="0" w:firstRowLastColumn="0" w:lastRowFirstColumn="0" w:lastRowLastColumn="0"/>
           <w:trHeight w:val="368"/>
           <w:jc w:val="center"/>
         </w:trPr>
@@ -3625,7 +3538,7 @@
       </w:tr>
       <w:tr>
         <w:trPr>
-          <w:cnfStyle w:val="000000100000"/>
+          <w:cnfStyle w:val="000000100000" w:firstRow="0" w:lastRow="0" w:firstColumn="0" w:lastColumn="0" w:oddVBand="0" w:evenVBand="0" w:oddHBand="1" w:evenHBand="0" w:firstRowFirstColumn="0" w:firstRowLastColumn="0" w:lastRowFirstColumn="0" w:lastRowLastColumn="0"/>
           <w:trHeight w:val="315"/>
           <w:jc w:val="center"/>
         </w:trPr>
@@ -3768,7 +3681,7 @@
       </w:tr>
       <w:tr>
         <w:trPr>
-          <w:cnfStyle w:val="000000010000"/>
+          <w:cnfStyle w:val="000000010000" w:firstRow="0" w:lastRow="0" w:firstColumn="0" w:lastColumn="0" w:oddVBand="0" w:evenVBand="0" w:oddHBand="0" w:evenHBand="1" w:firstRowFirstColumn="0" w:firstRowLastColumn="0" w:lastRowFirstColumn="0" w:lastRowLastColumn="0"/>
           <w:trHeight w:val="315"/>
           <w:jc w:val="center"/>
         </w:trPr>
@@ -3911,7 +3824,7 @@
       </w:tr>
       <w:tr>
         <w:trPr>
-          <w:cnfStyle w:val="000000100000"/>
+          <w:cnfStyle w:val="000000100000" w:firstRow="0" w:lastRow="0" w:firstColumn="0" w:lastColumn="0" w:oddVBand="0" w:evenVBand="0" w:oddHBand="1" w:evenHBand="0" w:firstRowFirstColumn="0" w:firstRowLastColumn="0" w:lastRowFirstColumn="0" w:lastRowLastColumn="0"/>
           <w:trHeight w:val="315"/>
           <w:jc w:val="center"/>
         </w:trPr>
@@ -4054,7 +3967,7 @@
       </w:tr>
       <w:tr>
         <w:trPr>
-          <w:cnfStyle w:val="000000010000"/>
+          <w:cnfStyle w:val="000000010000" w:firstRow="0" w:lastRow="0" w:firstColumn="0" w:lastColumn="0" w:oddVBand="0" w:evenVBand="0" w:oddHBand="0" w:evenHBand="1" w:firstRowFirstColumn="0" w:firstRowLastColumn="0" w:lastRowFirstColumn="0" w:lastRowLastColumn="0"/>
           <w:trHeight w:val="315"/>
           <w:jc w:val="center"/>
         </w:trPr>
@@ -4197,7 +4110,7 @@
       </w:tr>
       <w:tr>
         <w:trPr>
-          <w:cnfStyle w:val="000000100000"/>
+          <w:cnfStyle w:val="000000100000" w:firstRow="0" w:lastRow="0" w:firstColumn="0" w:lastColumn="0" w:oddVBand="0" w:evenVBand="0" w:oddHBand="1" w:evenHBand="0" w:firstRowFirstColumn="0" w:firstRowLastColumn="0" w:lastRowFirstColumn="0" w:lastRowLastColumn="0"/>
           <w:trHeight w:val="300"/>
           <w:jc w:val="center"/>
         </w:trPr>
@@ -4750,8 +4663,8 @@
               <m:naryPr>
                 <m:chr m:val="∑"/>
                 <m:limLoc m:val="undOvr"/>
-                <m:subHide m:val="on"/>
-                <m:supHide m:val="on"/>
+                <m:subHide m:val="1"/>
+                <m:supHide m:val="1"/>
                 <m:ctrlPr>
                   <w:rPr>
                     <w:rFonts w:ascii="Cambria Math" w:hAnsi="Cambria Math"/>
@@ -4895,7 +4808,7 @@
             <m:naryPr>
               <m:chr m:val="∑"/>
               <m:limLoc m:val="undOvr"/>
-              <m:supHide m:val="on"/>
+              <m:supHide m:val="1"/>
               <m:ctrlPr>
                 <w:rPr>
                   <w:rFonts w:ascii="Cambria Math" w:hAnsi="Cambria Math"/>
@@ -4917,7 +4830,7 @@
                 <m:naryPr>
                   <m:chr m:val="∑"/>
                   <m:limLoc m:val="undOvr"/>
-                  <m:supHide m:val="on"/>
+                  <m:supHide m:val="1"/>
                   <m:ctrlPr>
                     <w:rPr>
                       <w:rFonts w:ascii="Cambria Math" w:hAnsi="Cambria Math"/>
@@ -5004,15 +4917,7 @@
     </w:p>
     <w:p>
       <w:r>
-        <w:t xml:space="preserve">For each </w:t>
-      </w:r>
-      <w:proofErr w:type="spellStart"/>
-      <w:r>
-        <w:t>i</w:t>
-      </w:r>
-      <w:proofErr w:type="spellEnd"/>
-      <w:r>
-        <w:t xml:space="preserve"> j pair, </w:t>
+        <w:t xml:space="preserve">For each i j pair, </w:t>
       </w:r>
     </w:p>
     <w:p>
@@ -5022,7 +4927,7 @@
             <m:naryPr>
               <m:chr m:val="∑"/>
               <m:limLoc m:val="undOvr"/>
-              <m:supHide m:val="on"/>
+              <m:supHide m:val="1"/>
               <m:ctrlPr>
                 <w:rPr>
                   <w:rFonts w:ascii="Cambria Math" w:hAnsi="Cambria Math"/>
@@ -5189,7 +5094,7 @@
             <m:naryPr>
               <m:chr m:val="∑"/>
               <m:limLoc m:val="undOvr"/>
-              <m:supHide m:val="on"/>
+              <m:supHide m:val="1"/>
               <m:ctrlPr>
                 <w:rPr>
                   <w:rFonts w:ascii="Cambria Math" w:hAnsi="Cambria Math"/>
@@ -5347,30 +5252,14 @@
     <w:p/>
     <w:p>
       <w:r>
-        <w:t xml:space="preserve">For example, </w:t>
-      </w:r>
-      <w:proofErr w:type="gramStart"/>
-      <w:r>
-        <w:t>Suppose</w:t>
-      </w:r>
-      <w:proofErr w:type="gramEnd"/>
-      <w:r>
-        <w:t xml:space="preserve"> area wide total </w:t>
-      </w:r>
-      <w:proofErr w:type="spellStart"/>
-      <w:r>
-        <w:t>hh</w:t>
-      </w:r>
-      <w:proofErr w:type="spellEnd"/>
-      <w:r>
-        <w:t>=1000, 3 zones,</w:t>
+        <w:t>For example, Suppose area wide total hh=1000, 3 zones,</w:t>
       </w:r>
     </w:p>
     <w:tbl>
       <w:tblPr>
         <w:tblStyle w:val="TableGrid"/>
         <w:tblW w:w="0" w:type="auto"/>
-        <w:tblLook w:val="04A0"/>
+        <w:tblLook w:val="04A0" w:firstRow="1" w:lastRow="0" w:firstColumn="1" w:lastColumn="0" w:noHBand="0" w:noVBand="1"/>
       </w:tblPr>
       <w:tblGrid>
         <w:gridCol w:w="3192"/>
@@ -5711,7 +5600,7 @@
         <w:tblStyle w:val="ChaneyMulticoloredTable"/>
         <w:tblW w:w="0" w:type="auto"/>
         <w:jc w:val="center"/>
-        <w:tblLook w:val="04A0"/>
+        <w:tblLook w:val="04A0" w:firstRow="1" w:lastRow="0" w:firstColumn="1" w:lastColumn="0" w:noHBand="0" w:noVBand="1"/>
       </w:tblPr>
       <w:tblGrid>
         <w:gridCol w:w="4050"/>
@@ -5719,7 +5608,7 @@
       </w:tblGrid>
       <w:tr>
         <w:trPr>
-          <w:cnfStyle w:val="100000000000"/>
+          <w:cnfStyle w:val="100000000000" w:firstRow="1" w:lastRow="0" w:firstColumn="0" w:lastColumn="0" w:oddVBand="0" w:evenVBand="0" w:oddHBand="0" w:evenHBand="0" w:firstRowFirstColumn="0" w:firstRowLastColumn="0" w:lastRowFirstColumn="0" w:lastRowLastColumn="0"/>
           <w:jc w:val="center"/>
         </w:trPr>
         <w:tc>
@@ -5761,7 +5650,7 @@
       </w:tr>
       <w:tr>
         <w:trPr>
-          <w:cnfStyle w:val="000000100000"/>
+          <w:cnfStyle w:val="000000100000" w:firstRow="0" w:lastRow="0" w:firstColumn="0" w:lastColumn="0" w:oddVBand="0" w:evenVBand="0" w:oddHBand="1" w:evenHBand="0" w:firstRowFirstColumn="0" w:firstRowLastColumn="0" w:lastRowFirstColumn="0" w:lastRowLastColumn="0"/>
           <w:jc w:val="center"/>
         </w:trPr>
         <w:tc>
@@ -5787,7 +5676,7 @@
       </w:tr>
       <w:tr>
         <w:trPr>
-          <w:cnfStyle w:val="000000010000"/>
+          <w:cnfStyle w:val="000000010000" w:firstRow="0" w:lastRow="0" w:firstColumn="0" w:lastColumn="0" w:oddVBand="0" w:evenVBand="0" w:oddHBand="0" w:evenHBand="1" w:firstRowFirstColumn="0" w:firstRowLastColumn="0" w:lastRowFirstColumn="0" w:lastRowLastColumn="0"/>
           <w:jc w:val="center"/>
         </w:trPr>
         <w:tc>
@@ -5799,15 +5688,7 @@
               <w:t>Retail Other</w:t>
             </w:r>
             <w:r>
-              <w:t xml:space="preserve"> (</w:t>
-            </w:r>
-            <w:proofErr w:type="spellStart"/>
-            <w:r>
-              <w:t>retoth</w:t>
-            </w:r>
-            <w:proofErr w:type="spellEnd"/>
-            <w:r>
-              <w:t>)</w:t>
+              <w:t xml:space="preserve"> (retoth)</w:t>
             </w:r>
           </w:p>
         </w:tc>
@@ -5824,7 +5705,7 @@
       </w:tr>
       <w:tr>
         <w:trPr>
-          <w:cnfStyle w:val="000000100000"/>
+          <w:cnfStyle w:val="000000100000" w:firstRow="0" w:lastRow="0" w:firstColumn="0" w:lastColumn="0" w:oddVBand="0" w:evenVBand="0" w:oddHBand="1" w:evenHBand="0" w:firstRowFirstColumn="0" w:firstRowLastColumn="0" w:lastRowFirstColumn="0" w:lastRowLastColumn="0"/>
           <w:jc w:val="center"/>
         </w:trPr>
         <w:tc>
@@ -5850,7 +5731,7 @@
       </w:tr>
       <w:tr>
         <w:trPr>
-          <w:cnfStyle w:val="000000010000"/>
+          <w:cnfStyle w:val="000000010000" w:firstRow="0" w:lastRow="0" w:firstColumn="0" w:lastColumn="0" w:oddVBand="0" w:evenVBand="0" w:oddHBand="0" w:evenHBand="1" w:firstRowFirstColumn="0" w:firstRowLastColumn="0" w:lastRowFirstColumn="0" w:lastRowLastColumn="0"/>
           <w:jc w:val="center"/>
         </w:trPr>
         <w:tc>
@@ -5862,15 +5743,7 @@
               <w:t xml:space="preserve">Recreational Retail </w:t>
             </w:r>
             <w:r>
-              <w:t>(</w:t>
-            </w:r>
-            <w:proofErr w:type="spellStart"/>
-            <w:r>
-              <w:t>Retrec</w:t>
-            </w:r>
-            <w:proofErr w:type="spellEnd"/>
-            <w:r>
-              <w:t>)</w:t>
+              <w:t>(Retrec)</w:t>
             </w:r>
           </w:p>
         </w:tc>
@@ -5951,13 +5824,8 @@
           <w:numId w:val="4"/>
         </w:numPr>
       </w:pPr>
-      <w:proofErr w:type="spellStart"/>
-      <w:r>
-        <w:t>Edu_ser</w:t>
-      </w:r>
-      <w:proofErr w:type="spellEnd"/>
-      <w:r>
-        <w:t xml:space="preserve"> = EMP61</w:t>
+      <w:r>
+        <w:t>Edu_ser = EMP61</w:t>
       </w:r>
     </w:p>
     <w:p>
@@ -5980,13 +5848,8 @@
           <w:numId w:val="4"/>
         </w:numPr>
       </w:pPr>
-      <w:proofErr w:type="spellStart"/>
-      <w:r>
-        <w:t>Nonret</w:t>
-      </w:r>
-      <w:proofErr w:type="spellEnd"/>
-      <w:r>
-        <w:t xml:space="preserve"> = Basic + Service</w:t>
+      <w:r>
+        <w:t>Nonret = Basic + Service</w:t>
       </w:r>
     </w:p>
     <w:p>
@@ -6130,15 +5993,7 @@
     </w:p>
     <w:p>
       <w:r>
-        <w:t xml:space="preserve">Purpose A_ attraction for area type A income group </w:t>
-      </w:r>
-      <w:proofErr w:type="spellStart"/>
-      <w:r>
-        <w:t>i</w:t>
-      </w:r>
-      <w:proofErr w:type="spellEnd"/>
-      <w:r>
-        <w:t xml:space="preserve"> for zone k= sum (coefficient * variable corresponding to that coefficient)</w:t>
+        <w:t>Purpose A_ attraction for area type A income group i for zone k= sum (coefficient * variable corresponding to that coefficient)</w:t>
       </w:r>
     </w:p>
     <w:p>
@@ -6147,39 +6002,13 @@
       </w:r>
     </w:p>
     <w:p>
-      <w:proofErr w:type="spellStart"/>
-      <w:r>
-        <w:t>HBW_inc</w:t>
-      </w:r>
-      <w:proofErr w:type="spellEnd"/>
-      <w:r>
-        <w:t xml:space="preserve"> 1 through </w:t>
-      </w:r>
-      <w:proofErr w:type="gramStart"/>
-      <w:r>
-        <w:t>inc</w:t>
-      </w:r>
-      <w:proofErr w:type="gramEnd"/>
-      <w:r>
-        <w:t xml:space="preserve"> 4</w:t>
-      </w:r>
-    </w:p>
-    <w:p>
-      <w:proofErr w:type="spellStart"/>
-      <w:r>
-        <w:t>HBO_inc</w:t>
-      </w:r>
-      <w:proofErr w:type="spellEnd"/>
-      <w:r>
-        <w:t xml:space="preserve"> 1 through </w:t>
-      </w:r>
-      <w:proofErr w:type="gramStart"/>
-      <w:r>
-        <w:t>inc</w:t>
-      </w:r>
-      <w:proofErr w:type="gramEnd"/>
-      <w:r>
-        <w:t xml:space="preserve"> 4</w:t>
+      <w:r>
+        <w:t>HBW_inc 1 through inc 4</w:t>
+      </w:r>
+    </w:p>
+    <w:p>
+      <w:r>
+        <w:t>HBO_inc 1 through inc 4</w:t>
       </w:r>
     </w:p>
     <w:p>
@@ -6189,15 +6018,7 @@
     </w:p>
     <w:p>
       <w:r>
-        <w:t xml:space="preserve">ILDO_inc1 through </w:t>
-      </w:r>
-      <w:proofErr w:type="gramStart"/>
-      <w:r>
-        <w:t>inc</w:t>
-      </w:r>
-      <w:proofErr w:type="gramEnd"/>
-      <w:r>
-        <w:t xml:space="preserve"> 4</w:t>
+        <w:t>ILDO_inc1 through inc 4</w:t>
       </w:r>
     </w:p>
     <w:p>
@@ -6474,7 +6295,7 @@
     <w:tbl>
       <w:tblPr>
         <w:tblW w:w="5000" w:type="pct"/>
-        <w:tblLook w:val="04A0"/>
+        <w:tblLook w:val="04A0" w:firstRow="1" w:lastRow="0" w:firstColumn="1" w:lastColumn="0" w:noHBand="0" w:noVBand="1"/>
       </w:tblPr>
       <w:tblGrid>
         <w:gridCol w:w="469"/>
@@ -6676,7 +6497,6 @@
                 <w:szCs w:val="16"/>
               </w:rPr>
             </w:pPr>
-            <w:proofErr w:type="spellStart"/>
             <w:r>
               <w:rPr>
                 <w:rFonts w:eastAsia="Times New Roman" w:cs="Times New Roman"/>
@@ -6688,7 +6508,6 @@
               </w:rPr>
               <w:t>Emp</w:t>
             </w:r>
-            <w:proofErr w:type="spellEnd"/>
           </w:p>
         </w:tc>
         <w:tc>
@@ -6904,21 +6723,8 @@
                 <w:szCs w:val="16"/>
               </w:rPr>
               <w:br/>
-              <w:t>(enroll</w:t>
-            </w:r>
-            <w:proofErr w:type="gramStart"/>
-            <w:r>
-              <w:rPr>
-                <w:rFonts w:eastAsia="Times New Roman" w:cs="Times New Roman"/>
-                <w:b/>
-                <w:bCs/>
-                <w:color w:val="000000"/>
-                <w:sz w:val="16"/>
-                <w:szCs w:val="16"/>
-              </w:rPr>
-              <w:t>,</w:t>
-            </w:r>
-            <w:proofErr w:type="gramEnd"/>
+              <w:t>(enroll,</w:t>
+            </w:r>
             <w:r>
               <w:rPr>
                 <w:rFonts w:eastAsia="Times New Roman" w:cs="Times New Roman"/>
@@ -8649,13 +8455,8 @@
       </w:r>
     </w:p>
     <w:p>
-      <w:proofErr w:type="gramStart"/>
-      <w:r>
-        <w:t>k-12</w:t>
-      </w:r>
-      <w:proofErr w:type="gramEnd"/>
-      <w:r>
-        <w:t xml:space="preserve"> school employment </w:t>
+      <w:r>
+        <w:t xml:space="preserve">k-12 school employment </w:t>
       </w:r>
       <w:r>
         <w:t>won’t be</w:t>
@@ -8759,15 +8560,7 @@
         <w:t>Apply vehicle occupancy factors to convert the calculated person trips to vehicle trips by purpose, and to get the total vehicle trips II</w:t>
       </w:r>
       <w:r>
-        <w:t xml:space="preserve"> (</w:t>
-      </w:r>
-      <w:proofErr w:type="spellStart"/>
-      <w:r>
-        <w:t>SumVEH</w:t>
-      </w:r>
-      <w:proofErr w:type="spellEnd"/>
-      <w:r>
-        <w:t>)</w:t>
+        <w:t xml:space="preserve"> (SumVEH)</w:t>
       </w:r>
       <w:r>
         <w:t>.</w:t>
@@ -8810,7 +8603,7 @@
           <w:insideH w:val="single" w:sz="4" w:space="0" w:color="auto"/>
           <w:insideV w:val="single" w:sz="4" w:space="0" w:color="auto"/>
         </w:tblBorders>
-        <w:tblLook w:val="04A0"/>
+        <w:tblLook w:val="04A0" w:firstRow="1" w:lastRow="0" w:firstColumn="1" w:lastColumn="0" w:noHBand="0" w:noVBand="1"/>
       </w:tblPr>
       <w:tblGrid>
         <w:gridCol w:w="2520"/>
@@ -9045,19 +8838,11 @@
           <w:rFonts w:ascii="Times New Roman" w:hAnsi="Times New Roman" w:cs="Times New Roman"/>
         </w:rPr>
       </w:pPr>
-      <w:proofErr w:type="spellStart"/>
       <w:r>
         <w:rPr>
           <w:rFonts w:ascii="Times New Roman" w:hAnsi="Times New Roman" w:cs="Times New Roman"/>
         </w:rPr>
-        <w:t>SumVEH</w:t>
-      </w:r>
-      <w:proofErr w:type="spellEnd"/>
-      <w:r>
-        <w:rPr>
-          <w:rFonts w:ascii="Times New Roman" w:hAnsi="Times New Roman" w:cs="Times New Roman"/>
-        </w:rPr>
-        <w:t xml:space="preserve">= NHBP/1.54 + HBWA/1.14 + HBOA/1.85 + NHBA/1.54 </w:t>
+        <w:t xml:space="preserve">SumVEH= NHBP/1.54 + HBWA/1.14 + HBOA/1.85 + NHBA/1.54 </w:t>
       </w:r>
     </w:p>
     <w:p>
@@ -9112,21 +8897,7 @@
         <w:rPr>
           <w:rFonts w:ascii="Times New Roman" w:hAnsi="Times New Roman" w:cs="Times New Roman"/>
         </w:rPr>
-        <w:t xml:space="preserve"> / </w:t>
-      </w:r>
-      <w:proofErr w:type="spellStart"/>
-      <w:r>
-        <w:rPr>
-          <w:rFonts w:ascii="Times New Roman" w:hAnsi="Times New Roman" w:cs="Times New Roman"/>
-        </w:rPr>
-        <w:t>SumVEH</w:t>
-      </w:r>
-      <w:proofErr w:type="spellEnd"/>
-      <w:r>
-        <w:rPr>
-          <w:rFonts w:ascii="Times New Roman" w:hAnsi="Times New Roman" w:cs="Times New Roman"/>
-        </w:rPr>
-        <w:t>)</w:t>
+        <w:t xml:space="preserve"> / SumVEH)</w:t>
       </w:r>
     </w:p>
     <w:p>
@@ -9157,21 +8928,7 @@
         <w:rPr>
           <w:rFonts w:ascii="Times New Roman" w:hAnsi="Times New Roman" w:cs="Times New Roman"/>
         </w:rPr>
-        <w:t xml:space="preserve"> / </w:t>
-      </w:r>
-      <w:proofErr w:type="spellStart"/>
-      <w:r>
-        <w:rPr>
-          <w:rFonts w:ascii="Times New Roman" w:hAnsi="Times New Roman" w:cs="Times New Roman"/>
-        </w:rPr>
-        <w:t>SumVEH</w:t>
-      </w:r>
-      <w:proofErr w:type="spellEnd"/>
-      <w:r>
-        <w:rPr>
-          <w:rFonts w:ascii="Times New Roman" w:hAnsi="Times New Roman" w:cs="Times New Roman"/>
-        </w:rPr>
-        <w:t>)</w:t>
+        <w:t xml:space="preserve"> / SumVEH)</w:t>
       </w:r>
     </w:p>
     <w:p>
@@ -9270,15 +9027,7 @@
         <w:t>Determine the shares among the calculated purpose and income group</w:t>
       </w:r>
       <w:r>
-        <w:t xml:space="preserve">. The shares can be subjective. We can set a series of factors, as long as these factors add up to 1 for each income group. For example, see </w:t>
-      </w:r>
-      <w:proofErr w:type="gramStart"/>
-      <w:r>
-        <w:t>table  below</w:t>
-      </w:r>
-      <w:proofErr w:type="gramEnd"/>
-      <w:r>
-        <w:t>.</w:t>
+        <w:t>. The shares can be subjective. We can set a series of factors, as long as these factors add up to 1 for each income group. For example, see table  below.</w:t>
       </w:r>
     </w:p>
     <w:p>
@@ -9322,7 +9071,7 @@
         <w:tblStyle w:val="TableGrid"/>
         <w:tblW w:w="0" w:type="auto"/>
         <w:tblInd w:w="360" w:type="dxa"/>
-        <w:tblLook w:val="04A0"/>
+        <w:tblLook w:val="04A0" w:firstRow="1" w:lastRow="0" w:firstColumn="1" w:lastColumn="0" w:noHBand="0" w:noVBand="1"/>
       </w:tblPr>
       <w:tblGrid>
         <w:gridCol w:w="928"/>
@@ -10141,7 +9890,7 @@
         <w:tblStyle w:val="TableGrid"/>
         <w:tblW w:w="0" w:type="auto"/>
         <w:tblInd w:w="360" w:type="dxa"/>
-        <w:tblLook w:val="04A0"/>
+        <w:tblLook w:val="04A0" w:firstRow="1" w:lastRow="0" w:firstColumn="1" w:lastColumn="0" w:noHBand="0" w:noVBand="1"/>
       </w:tblPr>
       <w:tblGrid>
         <w:gridCol w:w="572"/>
@@ -10796,7 +10545,7 @@
       <w:tblPr>
         <w:tblStyle w:val="TableGrid"/>
         <w:tblW w:w="0" w:type="auto"/>
-        <w:tblLook w:val="04A0"/>
+        <w:tblLook w:val="04A0" w:firstRow="1" w:lastRow="0" w:firstColumn="1" w:lastColumn="0" w:noHBand="0" w:noVBand="1"/>
       </w:tblPr>
       <w:tblGrid>
         <w:gridCol w:w="1493"/>
@@ -10986,11 +10735,9 @@
             <w:tcW w:w="0" w:type="auto"/>
           </w:tcPr>
           <w:p>
-            <w:proofErr w:type="spellStart"/>
             <w:r>
               <w:t>Alpha_s</w:t>
             </w:r>
-            <w:proofErr w:type="spellEnd"/>
           </w:p>
         </w:tc>
         <w:tc>
@@ -10998,31 +10745,16 @@
             <w:tcW w:w="0" w:type="auto"/>
           </w:tcPr>
           <w:p>
-            <w:proofErr w:type="spellStart"/>
             <w:r>
               <w:t>Alpha_l</w:t>
             </w:r>
-            <w:proofErr w:type="spellEnd"/>
           </w:p>
         </w:tc>
       </w:tr>
     </w:tbl>
     <w:p>
-      <w:proofErr w:type="spellStart"/>
-      <w:r>
-        <w:t>Alpha_s</w:t>
-      </w:r>
-      <w:proofErr w:type="spellEnd"/>
-      <w:r>
-        <w:t xml:space="preserve"> + </w:t>
-      </w:r>
-      <w:proofErr w:type="spellStart"/>
-      <w:r>
-        <w:t>alpha_l</w:t>
-      </w:r>
-      <w:proofErr w:type="spellEnd"/>
-      <w:r>
-        <w:t xml:space="preserve"> = 100%</w:t>
+      <w:r>
+        <w:t>Alpha_s + alpha_l = 100%</w:t>
       </w:r>
       <w:r>
         <w:t xml:space="preserve"> (passenger vehicle count)</w:t>
@@ -11069,53 +10801,16 @@
         <w:t xml:space="preserve">PVS </w:t>
       </w:r>
       <w:r>
-        <w:t>_</w:t>
-      </w:r>
-      <w:proofErr w:type="spellStart"/>
-      <w:r>
-        <w:t>P</w:t>
-      </w:r>
-      <w:r>
-        <w:t>_</w:t>
-      </w:r>
-      <w:proofErr w:type="gramStart"/>
-      <w:r>
-        <w:t>inc</w:t>
-      </w:r>
-      <w:proofErr w:type="spellEnd"/>
-      <w:r>
-        <w:t>(</w:t>
-      </w:r>
-      <w:proofErr w:type="spellStart"/>
-      <w:proofErr w:type="gramEnd"/>
-      <w:r>
-        <w:t>i</w:t>
-      </w:r>
-      <w:proofErr w:type="spellEnd"/>
-      <w:r>
-        <w:t>)</w:t>
+        <w:t>_P</w:t>
+      </w:r>
+      <w:r>
+        <w:t>_inc(i)</w:t>
       </w:r>
       <w:r>
         <w:t xml:space="preserve"> = EI passenger vehicle count </w:t>
       </w:r>
       <w:r>
-        <w:t>*</w:t>
-      </w:r>
-      <w:proofErr w:type="spellStart"/>
-      <w:r>
-        <w:t>alpha_s</w:t>
-      </w:r>
-      <w:proofErr w:type="spellEnd"/>
-      <w:r>
-        <w:t xml:space="preserve"> * S(</w:t>
-      </w:r>
-      <w:proofErr w:type="spellStart"/>
-      <w:r>
-        <w:t>i</w:t>
-      </w:r>
-      <w:proofErr w:type="spellEnd"/>
-      <w:r>
-        <w:t>) * f</w:t>
+        <w:t>*alpha_s * S(i) * f</w:t>
       </w:r>
       <w:r>
         <w:t>1</w:t>
@@ -11129,20 +10824,7 @@
         <w:t xml:space="preserve">_A </w:t>
       </w:r>
       <w:r>
-        <w:t>_</w:t>
-      </w:r>
-      <w:proofErr w:type="gramStart"/>
-      <w:r>
-        <w:t>inc(</w:t>
-      </w:r>
-      <w:proofErr w:type="spellStart"/>
-      <w:proofErr w:type="gramEnd"/>
-      <w:r>
-        <w:t>i</w:t>
-      </w:r>
-      <w:proofErr w:type="spellEnd"/>
-      <w:r>
-        <w:t xml:space="preserve">) </w:t>
+        <w:t xml:space="preserve">_inc(i) </w:t>
       </w:r>
       <w:r>
         <w:t xml:space="preserve">= EI </w:t>
@@ -11150,21 +10832,8 @@
       <w:r>
         <w:t xml:space="preserve">passenger vehicle count * </w:t>
       </w:r>
-      <w:proofErr w:type="spellStart"/>
-      <w:r>
-        <w:t>alpha_s</w:t>
-      </w:r>
-      <w:proofErr w:type="spellEnd"/>
-      <w:r>
-        <w:t xml:space="preserve"> * S(</w:t>
-      </w:r>
-      <w:proofErr w:type="spellStart"/>
-      <w:r>
-        <w:t>i</w:t>
-      </w:r>
-      <w:proofErr w:type="spellEnd"/>
-      <w:r>
-        <w:t>) * f</w:t>
+      <w:r>
+        <w:t>alpha_s * S(i) * f</w:t>
       </w:r>
       <w:r>
         <w:t>2</w:t>
@@ -11175,50 +10844,13 @@
         <w:t xml:space="preserve">PVL </w:t>
       </w:r>
       <w:r>
-        <w:t>_</w:t>
-      </w:r>
-      <w:proofErr w:type="spellStart"/>
-      <w:r>
-        <w:t>P</w:t>
-      </w:r>
-      <w:r>
-        <w:t>_</w:t>
-      </w:r>
-      <w:proofErr w:type="gramStart"/>
-      <w:r>
-        <w:t>inc</w:t>
-      </w:r>
-      <w:proofErr w:type="spellEnd"/>
-      <w:r>
-        <w:t>(</w:t>
-      </w:r>
-      <w:proofErr w:type="spellStart"/>
-      <w:proofErr w:type="gramEnd"/>
-      <w:r>
-        <w:t>i</w:t>
-      </w:r>
-      <w:proofErr w:type="spellEnd"/>
-      <w:r>
-        <w:t xml:space="preserve">) </w:t>
-      </w:r>
-      <w:r>
-        <w:t xml:space="preserve"> = EI passenger vehicle count *</w:t>
-      </w:r>
-      <w:proofErr w:type="spellStart"/>
-      <w:r>
-        <w:t>alpha_l</w:t>
-      </w:r>
-      <w:proofErr w:type="spellEnd"/>
-      <w:r>
-        <w:t xml:space="preserve"> * L(</w:t>
-      </w:r>
-      <w:proofErr w:type="spellStart"/>
-      <w:r>
-        <w:t>i</w:t>
-      </w:r>
-      <w:proofErr w:type="spellEnd"/>
-      <w:r>
-        <w:t>) * f</w:t>
+        <w:t>_P</w:t>
+      </w:r>
+      <w:r>
+        <w:t xml:space="preserve">_inc(i) </w:t>
+      </w:r>
+      <w:r>
+        <w:t xml:space="preserve"> = EI passenger vehicle count *alpha_l * L(i) * f</w:t>
       </w:r>
       <w:r>
         <w:t>1</w:t>
@@ -11229,50 +10861,13 @@
         <w:t xml:space="preserve">PVL </w:t>
       </w:r>
       <w:r>
-        <w:t>_</w:t>
-      </w:r>
-      <w:proofErr w:type="spellStart"/>
-      <w:r>
-        <w:t>A</w:t>
-      </w:r>
-      <w:r>
-        <w:t>_</w:t>
-      </w:r>
-      <w:proofErr w:type="gramStart"/>
-      <w:r>
-        <w:t>inc</w:t>
-      </w:r>
-      <w:proofErr w:type="spellEnd"/>
-      <w:r>
-        <w:t>(</w:t>
-      </w:r>
-      <w:proofErr w:type="spellStart"/>
-      <w:proofErr w:type="gramEnd"/>
-      <w:r>
-        <w:t>i</w:t>
-      </w:r>
-      <w:proofErr w:type="spellEnd"/>
-      <w:r>
-        <w:t xml:space="preserve">) </w:t>
-      </w:r>
-      <w:r>
-        <w:t xml:space="preserve"> = EI passenger vehicle count * </w:t>
-      </w:r>
-      <w:proofErr w:type="spellStart"/>
-      <w:r>
-        <w:t>alpha_l</w:t>
-      </w:r>
-      <w:proofErr w:type="spellEnd"/>
-      <w:r>
-        <w:t xml:space="preserve"> * L(</w:t>
-      </w:r>
-      <w:proofErr w:type="spellStart"/>
-      <w:r>
-        <w:t>i</w:t>
-      </w:r>
-      <w:proofErr w:type="spellEnd"/>
-      <w:r>
-        <w:t>) * f</w:t>
+        <w:t>_A</w:t>
+      </w:r>
+      <w:r>
+        <w:t xml:space="preserve">_inc(i) </w:t>
+      </w:r>
+      <w:r>
+        <w:t xml:space="preserve"> = EI passenger vehicle count * alpha_l * L(i) * f</w:t>
       </w:r>
       <w:r>
         <w:t>2</w:t>
@@ -11291,14 +10886,12 @@
       <w:r>
         <w:t xml:space="preserve">= EI truck count * </w:t>
       </w:r>
-      <w:proofErr w:type="spellStart"/>
       <w:r>
         <w:t>alpha</w:t>
       </w:r>
       <w:r>
         <w:t>_LT</w:t>
       </w:r>
-      <w:proofErr w:type="spellEnd"/>
       <w:r>
         <w:t>*f</w:t>
       </w:r>
@@ -11313,28 +10906,63 @@
       <w:r>
         <w:t xml:space="preserve">LT_A= EI truck count * </w:t>
       </w:r>
-      <w:proofErr w:type="spellStart"/>
       <w:r>
         <w:t>alpha</w:t>
       </w:r>
       <w:r>
-        <w:t>_LT</w:t>
-      </w:r>
-      <w:proofErr w:type="spellEnd"/>
+        <w:t>_LT*f</w:t>
+      </w:r>
+      <w:r>
+        <w:t>2</w:t>
+      </w:r>
+    </w:p>
+    <w:p/>
+    <w:p>
+      <w:r>
+        <w:t>EI</w:t>
+      </w:r>
+      <w:r>
+        <w:t>MT</w:t>
+      </w:r>
+      <w:r>
+        <w:t>_P</w:t>
+      </w:r>
+      <w:r>
+        <w:t xml:space="preserve">=EI truck count * </w:t>
+      </w:r>
+      <w:r>
+        <w:t>alpha</w:t>
+      </w:r>
+      <w:r>
+        <w:t>_MT</w:t>
+      </w:r>
       <w:r>
         <w:t>*f</w:t>
       </w:r>
       <w:r>
+        <w:t>1</w:t>
+      </w:r>
+    </w:p>
+    <w:p>
+      <w:r>
+        <w:t>EI</w:t>
+      </w:r>
+      <w:r>
+        <w:t>MT_A=EI truck count * alpha</w:t>
+      </w:r>
+      <w:r>
+        <w:t>_MT*f</w:t>
+      </w:r>
+      <w:r>
         <w:t>2</w:t>
       </w:r>
     </w:p>
-    <w:p/>
     <w:p>
       <w:r>
         <w:t>EI</w:t>
       </w:r>
       <w:r>
-        <w:t>MT</w:t>
+        <w:t>HT</w:t>
       </w:r>
       <w:r>
         <w:t>_P</w:t>
@@ -11342,14 +10970,12 @@
       <w:r>
         <w:t xml:space="preserve">=EI truck count * </w:t>
       </w:r>
-      <w:proofErr w:type="spellStart"/>
       <w:r>
         <w:t>alpha</w:t>
       </w:r>
       <w:r>
-        <w:t>_MT</w:t>
-      </w:r>
-      <w:proofErr w:type="spellEnd"/>
+        <w:t>_HT</w:t>
+      </w:r>
       <w:r>
         <w:t>*f</w:t>
       </w:r>
@@ -11362,106 +10988,33 @@
         <w:t>EI</w:t>
       </w:r>
       <w:r>
-        <w:t xml:space="preserve">MT_A=EI truck count * </w:t>
-      </w:r>
-      <w:proofErr w:type="spellStart"/>
+        <w:t>HT_A=EI truck count * alpha</w:t>
+      </w:r>
+      <w:r>
+        <w:t>_HT*f</w:t>
+      </w:r>
+      <w:r>
+        <w:t>2</w:t>
+      </w:r>
+    </w:p>
+    <w:p>
       <w:r>
         <w:t>alpha</w:t>
       </w:r>
       <w:r>
-        <w:t>_MT</w:t>
-      </w:r>
-      <w:proofErr w:type="spellEnd"/>
-      <w:r>
-        <w:t>*f</w:t>
-      </w:r>
-      <w:r>
-        <w:t>2</w:t>
-      </w:r>
-    </w:p>
-    <w:p>
-      <w:r>
-        <w:t>EI</w:t>
-      </w:r>
-      <w:r>
-        <w:t>HT</w:t>
-      </w:r>
-      <w:r>
-        <w:t>_P</w:t>
-      </w:r>
-      <w:r>
-        <w:t xml:space="preserve">=EI truck count * </w:t>
-      </w:r>
-      <w:proofErr w:type="spellStart"/>
+        <w:t>_LT +</w:t>
+      </w:r>
       <w:r>
         <w:t>alpha</w:t>
       </w:r>
       <w:r>
-        <w:t>_HT</w:t>
-      </w:r>
-      <w:proofErr w:type="spellEnd"/>
-      <w:r>
-        <w:t>*f</w:t>
-      </w:r>
-      <w:r>
-        <w:t>1</w:t>
-      </w:r>
-    </w:p>
-    <w:p>
-      <w:r>
-        <w:t>EI</w:t>
-      </w:r>
-      <w:r>
-        <w:t xml:space="preserve">HT_A=EI truck count * </w:t>
-      </w:r>
-      <w:proofErr w:type="spellStart"/>
+        <w:t>_MT +</w:t>
+      </w:r>
       <w:r>
         <w:t>alpha</w:t>
       </w:r>
       <w:r>
-        <w:t>_HT</w:t>
-      </w:r>
-      <w:proofErr w:type="spellEnd"/>
-      <w:r>
-        <w:t>*f</w:t>
-      </w:r>
-      <w:r>
-        <w:t>2</w:t>
-      </w:r>
-    </w:p>
-    <w:p>
-      <w:proofErr w:type="spellStart"/>
-      <w:r>
-        <w:t>alpha</w:t>
-      </w:r>
-      <w:r>
-        <w:t>_LT</w:t>
-      </w:r>
-      <w:proofErr w:type="spellEnd"/>
-      <w:r>
-        <w:t xml:space="preserve"> +</w:t>
-      </w:r>
-      <w:proofErr w:type="spellStart"/>
-      <w:r>
-        <w:t>alpha</w:t>
-      </w:r>
-      <w:r>
-        <w:t>_MT</w:t>
-      </w:r>
-      <w:proofErr w:type="spellEnd"/>
-      <w:r>
-        <w:t xml:space="preserve"> +</w:t>
-      </w:r>
-      <w:proofErr w:type="spellStart"/>
-      <w:r>
-        <w:t>alpha</w:t>
-      </w:r>
-      <w:r>
-        <w:t>_HT</w:t>
-      </w:r>
-      <w:proofErr w:type="spellEnd"/>
-      <w:r>
-        <w:t xml:space="preserve"> = 100% (EI truck count)</w:t>
+        <w:t>_HT = 100% (EI truck count)</w:t>
       </w:r>
     </w:p>
     <w:p>
@@ -11569,88 +11122,7 @@
       </w:r>
       <w:r>
         <w:tab/>
-      </w:r>
-      <w:proofErr w:type="spellStart"/>
-      <w:proofErr w:type="gramStart"/>
-      <w:r>
-        <w:t>vLightTruckTrip</w:t>
-      </w:r>
-      <w:proofErr w:type="spellEnd"/>
-      <w:proofErr w:type="gramEnd"/>
-      <w:r>
-        <w:t xml:space="preserve"> = </w:t>
-      </w:r>
-      <w:proofErr w:type="spellStart"/>
-      <w:r>
-        <w:t>TRLightCMVEHPHH</w:t>
-      </w:r>
-      <w:proofErr w:type="spellEnd"/>
-      <w:r>
-        <w:t xml:space="preserve"> * </w:t>
-      </w:r>
-      <w:proofErr w:type="spellStart"/>
-      <w:r>
-        <w:t>Nz</w:t>
-      </w:r>
-      <w:proofErr w:type="spellEnd"/>
-      <w:r>
-        <w:t>(</w:t>
-      </w:r>
-      <w:proofErr w:type="spellStart"/>
-      <w:r>
-        <w:t>vHH</w:t>
-      </w:r>
-      <w:proofErr w:type="spellEnd"/>
-      <w:r>
-        <w:t xml:space="preserve">) + </w:t>
-      </w:r>
-      <w:proofErr w:type="spellStart"/>
-      <w:r>
-        <w:t>TRLightCMVEHPRetail</w:t>
-      </w:r>
-      <w:proofErr w:type="spellEnd"/>
-      <w:r>
-        <w:t xml:space="preserve"> * </w:t>
-      </w:r>
-      <w:proofErr w:type="spellStart"/>
-      <w:r>
-        <w:t>Nz</w:t>
-      </w:r>
-      <w:proofErr w:type="spellEnd"/>
-      <w:r>
-        <w:t>(</w:t>
-      </w:r>
-      <w:proofErr w:type="spellStart"/>
-      <w:r>
-        <w:t>vRetail</w:t>
-      </w:r>
-      <w:proofErr w:type="spellEnd"/>
-      <w:r>
-        <w:t xml:space="preserve">) + </w:t>
-      </w:r>
-      <w:proofErr w:type="spellStart"/>
-      <w:r>
-        <w:t>TRLightCMVEHPTotalEmployment</w:t>
-      </w:r>
-      <w:proofErr w:type="spellEnd"/>
-      <w:r>
-        <w:t xml:space="preserve"> * </w:t>
-      </w:r>
-      <w:proofErr w:type="spellStart"/>
-      <w:r>
-        <w:t>Nz</w:t>
-      </w:r>
-      <w:proofErr w:type="spellEnd"/>
-      <w:r>
-        <w:t>(</w:t>
-      </w:r>
-      <w:proofErr w:type="spellStart"/>
-      <w:r>
-        <w:t>vTotalEmp</w:t>
-      </w:r>
-      <w:proofErr w:type="spellEnd"/>
-      <w:r>
-        <w:t>)</w:t>
+        <w:t>vLightTruckTrip = TRLightCMVEHPHH * Nz(vHH) + TRLightCMVEHPRetail * Nz(vRetail) + TRLightCMVEHPTotalEmployment * Nz(vTotalEmp)</w:t>
       </w:r>
       <w:r>
         <w:tab/>
@@ -11671,88 +11143,7 @@
       </w:r>
       <w:r>
         <w:tab/>
-      </w:r>
-      <w:proofErr w:type="spellStart"/>
-      <w:proofErr w:type="gramStart"/>
-      <w:r>
-        <w:t>vMediumTruckTrip</w:t>
-      </w:r>
-      <w:proofErr w:type="spellEnd"/>
-      <w:proofErr w:type="gramEnd"/>
-      <w:r>
-        <w:t xml:space="preserve"> = </w:t>
-      </w:r>
-      <w:proofErr w:type="spellStart"/>
-      <w:r>
-        <w:t>TRMediumCMVEHPHH</w:t>
-      </w:r>
-      <w:proofErr w:type="spellEnd"/>
-      <w:r>
-        <w:t xml:space="preserve"> * </w:t>
-      </w:r>
-      <w:proofErr w:type="spellStart"/>
-      <w:r>
-        <w:t>Nz</w:t>
-      </w:r>
-      <w:proofErr w:type="spellEnd"/>
-      <w:r>
-        <w:t>(</w:t>
-      </w:r>
-      <w:proofErr w:type="spellStart"/>
-      <w:r>
-        <w:t>vHH</w:t>
-      </w:r>
-      <w:proofErr w:type="spellEnd"/>
-      <w:r>
-        <w:t xml:space="preserve">) + </w:t>
-      </w:r>
-      <w:proofErr w:type="spellStart"/>
-      <w:r>
-        <w:t>TRMediumCMVEHPRetail</w:t>
-      </w:r>
-      <w:proofErr w:type="spellEnd"/>
-      <w:r>
-        <w:t xml:space="preserve"> * </w:t>
-      </w:r>
-      <w:proofErr w:type="spellStart"/>
-      <w:r>
-        <w:t>Nz</w:t>
-      </w:r>
-      <w:proofErr w:type="spellEnd"/>
-      <w:r>
-        <w:t>(</w:t>
-      </w:r>
-      <w:proofErr w:type="spellStart"/>
-      <w:r>
-        <w:t>vRetail</w:t>
-      </w:r>
-      <w:proofErr w:type="spellEnd"/>
-      <w:r>
-        <w:t xml:space="preserve">) + </w:t>
-      </w:r>
-      <w:proofErr w:type="spellStart"/>
-      <w:r>
-        <w:t>TRMediumCMVEHPTotalEmployment</w:t>
-      </w:r>
-      <w:proofErr w:type="spellEnd"/>
-      <w:r>
-        <w:t xml:space="preserve"> * </w:t>
-      </w:r>
-      <w:proofErr w:type="spellStart"/>
-      <w:r>
-        <w:t>Nz</w:t>
-      </w:r>
-      <w:proofErr w:type="spellEnd"/>
-      <w:r>
-        <w:t>(</w:t>
-      </w:r>
-      <w:proofErr w:type="spellStart"/>
-      <w:r>
-        <w:t>vTotalEmp</w:t>
-      </w:r>
-      <w:proofErr w:type="spellEnd"/>
-      <w:r>
-        <w:t>)</w:t>
+        <w:t>vMediumTruckTrip = TRMediumCMVEHPHH * Nz(vHH) + TRMediumCMVEHPRetail * Nz(vRetail) + TRMediumCMVEHPTotalEmployment * Nz(vTotalEmp)</w:t>
       </w:r>
     </w:p>
     <w:p>
@@ -11764,88 +11155,7 @@
       </w:r>
       <w:r>
         <w:tab/>
-      </w:r>
-      <w:proofErr w:type="spellStart"/>
-      <w:proofErr w:type="gramStart"/>
-      <w:r>
-        <w:t>vHeavyTruckTrip</w:t>
-      </w:r>
-      <w:proofErr w:type="spellEnd"/>
-      <w:proofErr w:type="gramEnd"/>
-      <w:r>
-        <w:t xml:space="preserve"> = </w:t>
-      </w:r>
-      <w:proofErr w:type="spellStart"/>
-      <w:r>
-        <w:t>TRFreightPHH</w:t>
-      </w:r>
-      <w:proofErr w:type="spellEnd"/>
-      <w:r>
-        <w:t xml:space="preserve"> * </w:t>
-      </w:r>
-      <w:proofErr w:type="spellStart"/>
-      <w:r>
-        <w:t>Nz</w:t>
-      </w:r>
-      <w:proofErr w:type="spellEnd"/>
-      <w:r>
-        <w:t>(</w:t>
-      </w:r>
-      <w:proofErr w:type="spellStart"/>
-      <w:r>
-        <w:t>vHH</w:t>
-      </w:r>
-      <w:proofErr w:type="spellEnd"/>
-      <w:r>
-        <w:t xml:space="preserve">) + </w:t>
-      </w:r>
-      <w:proofErr w:type="spellStart"/>
-      <w:r>
-        <w:t>TRFreightPRetail</w:t>
-      </w:r>
-      <w:proofErr w:type="spellEnd"/>
-      <w:r>
-        <w:t xml:space="preserve"> * </w:t>
-      </w:r>
-      <w:proofErr w:type="spellStart"/>
-      <w:r>
-        <w:t>Nz</w:t>
-      </w:r>
-      <w:proofErr w:type="spellEnd"/>
-      <w:r>
-        <w:t>(</w:t>
-      </w:r>
-      <w:proofErr w:type="spellStart"/>
-      <w:r>
-        <w:t>vRetail</w:t>
-      </w:r>
-      <w:proofErr w:type="spellEnd"/>
-      <w:r>
-        <w:t xml:space="preserve">) + </w:t>
-      </w:r>
-      <w:proofErr w:type="spellStart"/>
-      <w:r>
-        <w:t>TRFreightPTotalEmployment</w:t>
-      </w:r>
-      <w:proofErr w:type="spellEnd"/>
-      <w:r>
-        <w:t xml:space="preserve"> * </w:t>
-      </w:r>
-      <w:proofErr w:type="spellStart"/>
-      <w:r>
-        <w:t>Nz</w:t>
-      </w:r>
-      <w:proofErr w:type="spellEnd"/>
-      <w:r>
-        <w:t>(</w:t>
-      </w:r>
-      <w:proofErr w:type="spellStart"/>
-      <w:r>
-        <w:t>vTotalEmp</w:t>
-      </w:r>
-      <w:proofErr w:type="spellEnd"/>
-      <w:r>
-        <w:t>)</w:t>
+        <w:t>vHeavyTruckTrip = TRFreightPHH * Nz(vHH) + TRFreightPRetail * Nz(vRetail) + TRFreightPTotalEmployment * Nz(vTotalEmp)</w:t>
       </w:r>
     </w:p>
     <w:p/>
@@ -12393,11 +11703,7 @@
     </w:p>
     <w:p>
       <w:r>
-        <w:t xml:space="preserve">EIPVSP for internal zones will be all zeros, EIPVSP for external zones will be current EIPVS multiply by 2; EIPVSA for internal zones will be calculated using the </w:t>
-      </w:r>
-      <w:proofErr w:type="spellStart"/>
-      <w:r>
-        <w:t>EIPVS</w:t>
+        <w:t>EIPVSP for internal zones will be all zeros, EIPVSP for external zones will be current EIPVS multiply by 2; EIPVSA for internal zones will be calculated using the EIPVS</w:t>
       </w:r>
       <w:r>
         <w:rPr>
@@ -12405,24 +11711,14 @@
         </w:rPr>
         <w:t>d</w:t>
       </w:r>
-      <w:proofErr w:type="spellEnd"/>
       <w:r>
         <w:t xml:space="preserve"> formula below, EIPVSA for external zones will be zero</w:t>
       </w:r>
       <w:r>
-        <w:t xml:space="preserve">. For other EI trip purposes, the </w:t>
-      </w:r>
-      <w:proofErr w:type="gramStart"/>
-      <w:r>
-        <w:t>formula for distribution’s inputs are</w:t>
-      </w:r>
-      <w:proofErr w:type="gramEnd"/>
-      <w:r>
-        <w:t xml:space="preserve"> listed below:</w:t>
-      </w:r>
-    </w:p>
-    <w:p>
-      <w:proofErr w:type="spellStart"/>
+        <w:t>. For other EI trip purposes, the formula for distribution’s inputs are listed below:</w:t>
+      </w:r>
+    </w:p>
+    <w:p>
       <w:r>
         <w:t>EIPVSP</w:t>
       </w:r>
@@ -12432,7 +11728,6 @@
         </w:rPr>
         <w:t>d</w:t>
       </w:r>
-      <w:proofErr w:type="spellEnd"/>
       <w:r>
         <w:t>= EIPVSP*2</w:t>
       </w:r>
@@ -12448,51 +11743,13 @@
         <w:t>d</w:t>
       </w:r>
       <w:r>
-        <w:t>= HBWA/</w:t>
-      </w:r>
-      <w:proofErr w:type="spellStart"/>
-      <w:r>
-        <w:t>occu_hbw</w:t>
-      </w:r>
-      <w:proofErr w:type="spellEnd"/>
-      <w:r>
-        <w:t xml:space="preserve"> + HBOA/</w:t>
-      </w:r>
-      <w:proofErr w:type="spellStart"/>
-      <w:r>
-        <w:t>occu_hbo</w:t>
-      </w:r>
-      <w:proofErr w:type="spellEnd"/>
-      <w:r>
-        <w:t xml:space="preserve"> + HBS</w:t>
-      </w:r>
-      <w:r>
-        <w:t>A/</w:t>
-      </w:r>
-      <w:proofErr w:type="spellStart"/>
-      <w:r>
-        <w:t>occu_hbs</w:t>
-      </w:r>
-      <w:proofErr w:type="spellEnd"/>
-      <w:r>
-        <w:t xml:space="preserve"> + NHBOA/</w:t>
-      </w:r>
-      <w:proofErr w:type="spellStart"/>
-      <w:r>
-        <w:t>occu_nhbo</w:t>
-      </w:r>
-      <w:proofErr w:type="spellEnd"/>
-      <w:r>
-        <w:t xml:space="preserve"> + NHBVA/</w:t>
-      </w:r>
-      <w:proofErr w:type="spellStart"/>
-      <w:r>
-        <w:t>occu_nhbv</w:t>
-      </w:r>
-      <w:proofErr w:type="spellEnd"/>
-    </w:p>
-    <w:p>
-      <w:proofErr w:type="spellStart"/>
+        <w:t>= HBWA/occu_hbw + HBOA/occu_hbo + HBS</w:t>
+      </w:r>
+      <w:r>
+        <w:t>A/occu_hbs + NHBOA/occu_nhbo + NHBVA/occu_nhbv</w:t>
+      </w:r>
+    </w:p>
+    <w:p>
       <w:r>
         <w:t>EIPVLP</w:t>
       </w:r>
@@ -12502,7 +11759,6 @@
         </w:rPr>
         <w:t>d</w:t>
       </w:r>
-      <w:proofErr w:type="spellEnd"/>
       <w:r>
         <w:t>= EIPVLP*2</w:t>
       </w:r>
@@ -12518,27 +11774,10 @@
         <w:t>d</w:t>
       </w:r>
       <w:r>
-        <w:t>= ILDBA/</w:t>
-      </w:r>
-      <w:proofErr w:type="spellStart"/>
-      <w:r>
-        <w:t>occu_ildb</w:t>
-      </w:r>
-      <w:proofErr w:type="spellEnd"/>
-      <w:r>
-        <w:t xml:space="preserve"> + ILDO/</w:t>
-      </w:r>
-      <w:proofErr w:type="spellStart"/>
-      <w:r>
-        <w:t>occu_ildo</w:t>
-      </w:r>
-      <w:proofErr w:type="spellEnd"/>
-      <w:r>
-        <w:t xml:space="preserve"> </w:t>
-      </w:r>
-    </w:p>
-    <w:p>
-      <w:proofErr w:type="spellStart"/>
+        <w:t xml:space="preserve">= ILDBA/occu_ildb + ILDO/occu_ildo </w:t>
+      </w:r>
+    </w:p>
+    <w:p>
       <w:r>
         <w:t>EILTP</w:t>
       </w:r>
@@ -12548,7 +11787,6 @@
         </w:rPr>
         <w:t>d</w:t>
       </w:r>
-      <w:proofErr w:type="spellEnd"/>
       <w:r>
         <w:t>= EILTP*2</w:t>
       </w:r>
@@ -12568,7 +11806,6 @@
       </w:r>
     </w:p>
     <w:p>
-      <w:proofErr w:type="spellStart"/>
       <w:r>
         <w:t>EIMTP</w:t>
       </w:r>
@@ -12578,7 +11815,6 @@
         </w:rPr>
         <w:t>d</w:t>
       </w:r>
-      <w:proofErr w:type="spellEnd"/>
       <w:r>
         <w:t>= EIMTP*2</w:t>
       </w:r>
@@ -12598,7 +11834,6 @@
       </w:r>
     </w:p>
     <w:p>
-      <w:proofErr w:type="spellStart"/>
       <w:r>
         <w:t>EIHTP</w:t>
       </w:r>
@@ -12608,7 +11843,6 @@
         </w:rPr>
         <w:t>d</w:t>
       </w:r>
-      <w:proofErr w:type="spellEnd"/>
       <w:r>
         <w:t>= EIHTP*2</w:t>
       </w:r>
@@ -12629,15 +11863,7 @@
     </w:p>
     <w:p>
       <w:r>
-        <w:t xml:space="preserve">Keep in mind that all EI productions at internal zones are </w:t>
-      </w:r>
-      <w:proofErr w:type="gramStart"/>
-      <w:r>
-        <w:t>zeros,</w:t>
-      </w:r>
-      <w:proofErr w:type="gramEnd"/>
-      <w:r>
-        <w:t xml:space="preserve"> all EI attractions at external zones are set to zeros.</w:t>
+        <w:t>Keep in mind that all EI productions at internal zones are zeros, all EI attractions at external zones are set to zeros.</w:t>
       </w:r>
     </w:p>
     <w:p>
@@ -12704,7 +11930,7 @@
       <w:tblPr>
         <w:tblStyle w:val="TableGrid"/>
         <w:tblW w:w="0" w:type="auto"/>
-        <w:tblLook w:val="04A0"/>
+        <w:tblLook w:val="04A0" w:firstRow="1" w:lastRow="0" w:firstColumn="1" w:lastColumn="0" w:noHBand="0" w:noVBand="1"/>
       </w:tblPr>
       <w:tblGrid>
         <w:gridCol w:w="858"/>
@@ -12948,7 +12174,6 @@
             <w:shd w:val="clear" w:color="auto" w:fill="C6DAC8" w:themeFill="accent1" w:themeFillTint="66"/>
           </w:tcPr>
           <w:p>
-            <w:proofErr w:type="spellStart"/>
             <w:r>
               <w:t>EIPVSA</w:t>
             </w:r>
@@ -12958,7 +12183,6 @@
               </w:rPr>
               <w:t>d</w:t>
             </w:r>
-            <w:proofErr w:type="spellEnd"/>
           </w:p>
         </w:tc>
         <w:tc>
@@ -12978,7 +12202,6 @@
             <w:shd w:val="clear" w:color="auto" w:fill="C6DAC8" w:themeFill="accent1" w:themeFillTint="66"/>
           </w:tcPr>
           <w:p>
-            <w:proofErr w:type="spellStart"/>
             <w:r>
               <w:t>EIPVLA</w:t>
             </w:r>
@@ -12988,7 +12211,6 @@
               </w:rPr>
               <w:t>d</w:t>
             </w:r>
-            <w:proofErr w:type="spellEnd"/>
           </w:p>
         </w:tc>
         <w:tc>
@@ -13008,7 +12230,6 @@
             <w:shd w:val="clear" w:color="auto" w:fill="C6DAC8" w:themeFill="accent1" w:themeFillTint="66"/>
           </w:tcPr>
           <w:p>
-            <w:proofErr w:type="spellStart"/>
             <w:r>
               <w:t>EILTA</w:t>
             </w:r>
@@ -13018,7 +12239,6 @@
               </w:rPr>
               <w:t>d</w:t>
             </w:r>
-            <w:proofErr w:type="spellEnd"/>
           </w:p>
         </w:tc>
         <w:tc>
@@ -13038,7 +12258,6 @@
             <w:shd w:val="clear" w:color="auto" w:fill="C6DAC8" w:themeFill="accent1" w:themeFillTint="66"/>
           </w:tcPr>
           <w:p>
-            <w:proofErr w:type="spellStart"/>
             <w:r>
               <w:t>EIMTA</w:t>
             </w:r>
@@ -13048,7 +12267,6 @@
               </w:rPr>
               <w:t>d</w:t>
             </w:r>
-            <w:proofErr w:type="spellEnd"/>
           </w:p>
         </w:tc>
         <w:tc>
@@ -13068,7 +12286,6 @@
             <w:shd w:val="clear" w:color="auto" w:fill="C6DAC8" w:themeFill="accent1" w:themeFillTint="66"/>
           </w:tcPr>
           <w:p>
-            <w:proofErr w:type="spellStart"/>
             <w:r>
               <w:t>EIHTA</w:t>
             </w:r>
@@ -13078,7 +12295,6 @@
               </w:rPr>
               <w:t>d</w:t>
             </w:r>
-            <w:proofErr w:type="spellEnd"/>
           </w:p>
         </w:tc>
       </w:tr>
@@ -13111,7 +12327,6 @@
             <w:shd w:val="clear" w:color="auto" w:fill="C6DAC8" w:themeFill="accent1" w:themeFillTint="66"/>
           </w:tcPr>
           <w:p>
-            <w:proofErr w:type="spellStart"/>
             <w:r>
               <w:t>EIPVSA</w:t>
             </w:r>
@@ -13121,7 +12336,6 @@
               </w:rPr>
               <w:t>d</w:t>
             </w:r>
-            <w:proofErr w:type="spellEnd"/>
           </w:p>
         </w:tc>
         <w:tc>
@@ -13141,7 +12355,6 @@
             <w:shd w:val="clear" w:color="auto" w:fill="C6DAC8" w:themeFill="accent1" w:themeFillTint="66"/>
           </w:tcPr>
           <w:p>
-            <w:proofErr w:type="spellStart"/>
             <w:r>
               <w:t>EIPVLA</w:t>
             </w:r>
@@ -13151,7 +12364,6 @@
               </w:rPr>
               <w:t>d</w:t>
             </w:r>
-            <w:proofErr w:type="spellEnd"/>
           </w:p>
         </w:tc>
         <w:tc>
@@ -13171,7 +12383,6 @@
             <w:shd w:val="clear" w:color="auto" w:fill="C6DAC8" w:themeFill="accent1" w:themeFillTint="66"/>
           </w:tcPr>
           <w:p>
-            <w:proofErr w:type="spellStart"/>
             <w:r>
               <w:t>EILTA</w:t>
             </w:r>
@@ -13181,7 +12392,6 @@
               </w:rPr>
               <w:t>d</w:t>
             </w:r>
-            <w:proofErr w:type="spellEnd"/>
           </w:p>
         </w:tc>
         <w:tc>
@@ -13201,7 +12411,6 @@
             <w:shd w:val="clear" w:color="auto" w:fill="C6DAC8" w:themeFill="accent1" w:themeFillTint="66"/>
           </w:tcPr>
           <w:p>
-            <w:proofErr w:type="spellStart"/>
             <w:r>
               <w:t>EIMTA</w:t>
             </w:r>
@@ -13211,7 +12420,6 @@
               </w:rPr>
               <w:t>d</w:t>
             </w:r>
-            <w:proofErr w:type="spellEnd"/>
           </w:p>
         </w:tc>
         <w:tc>
@@ -13231,7 +12439,6 @@
             <w:shd w:val="clear" w:color="auto" w:fill="C6DAC8" w:themeFill="accent1" w:themeFillTint="66"/>
           </w:tcPr>
           <w:p>
-            <w:proofErr w:type="spellStart"/>
             <w:r>
               <w:t>EIHTA</w:t>
             </w:r>
@@ -13241,7 +12448,6 @@
               </w:rPr>
               <w:t>d</w:t>
             </w:r>
-            <w:proofErr w:type="spellEnd"/>
           </w:p>
         </w:tc>
       </w:tr>
@@ -13397,7 +12603,6 @@
             <w:shd w:val="clear" w:color="auto" w:fill="C6DAC8" w:themeFill="accent1" w:themeFillTint="66"/>
           </w:tcPr>
           <w:p>
-            <w:proofErr w:type="spellStart"/>
             <w:r>
               <w:t>EIPVSA</w:t>
             </w:r>
@@ -13407,7 +12612,6 @@
               </w:rPr>
               <w:t>d</w:t>
             </w:r>
-            <w:proofErr w:type="spellEnd"/>
           </w:p>
         </w:tc>
         <w:tc>
@@ -13427,7 +12631,6 @@
             <w:shd w:val="clear" w:color="auto" w:fill="C6DAC8" w:themeFill="accent1" w:themeFillTint="66"/>
           </w:tcPr>
           <w:p>
-            <w:proofErr w:type="spellStart"/>
             <w:r>
               <w:t>EIPVLA</w:t>
             </w:r>
@@ -13437,7 +12640,6 @@
               </w:rPr>
               <w:t>d</w:t>
             </w:r>
-            <w:proofErr w:type="spellEnd"/>
           </w:p>
         </w:tc>
         <w:tc>
@@ -13457,7 +12659,6 @@
             <w:shd w:val="clear" w:color="auto" w:fill="C6DAC8" w:themeFill="accent1" w:themeFillTint="66"/>
           </w:tcPr>
           <w:p>
-            <w:proofErr w:type="spellStart"/>
             <w:r>
               <w:t>EILTA</w:t>
             </w:r>
@@ -13467,7 +12668,6 @@
               </w:rPr>
               <w:t>d</w:t>
             </w:r>
-            <w:proofErr w:type="spellEnd"/>
           </w:p>
         </w:tc>
         <w:tc>
@@ -13487,7 +12687,6 @@
             <w:shd w:val="clear" w:color="auto" w:fill="C6DAC8" w:themeFill="accent1" w:themeFillTint="66"/>
           </w:tcPr>
           <w:p>
-            <w:proofErr w:type="spellStart"/>
             <w:r>
               <w:t>EIMTA</w:t>
             </w:r>
@@ -13497,7 +12696,6 @@
               </w:rPr>
               <w:t>d</w:t>
             </w:r>
-            <w:proofErr w:type="spellEnd"/>
           </w:p>
         </w:tc>
         <w:tc>
@@ -13517,7 +12715,6 @@
             <w:shd w:val="clear" w:color="auto" w:fill="C6DAC8" w:themeFill="accent1" w:themeFillTint="66"/>
           </w:tcPr>
           <w:p>
-            <w:proofErr w:type="spellStart"/>
             <w:r>
               <w:t>EIHTA</w:t>
             </w:r>
@@ -13527,7 +12724,6 @@
               </w:rPr>
               <w:t>d</w:t>
             </w:r>
-            <w:proofErr w:type="spellEnd"/>
           </w:p>
         </w:tc>
       </w:tr>
@@ -13549,7 +12745,6 @@
             <w:shd w:val="clear" w:color="auto" w:fill="527D55" w:themeFill="accent1" w:themeFillShade="BF"/>
           </w:tcPr>
           <w:p>
-            <w:proofErr w:type="spellStart"/>
             <w:r>
               <w:t>EIPVSP</w:t>
             </w:r>
@@ -13559,7 +12754,6 @@
               </w:rPr>
               <w:t>d</w:t>
             </w:r>
-            <w:proofErr w:type="spellEnd"/>
           </w:p>
         </w:tc>
         <w:tc>
@@ -13579,7 +12773,6 @@
             <w:shd w:val="clear" w:color="auto" w:fill="527D55" w:themeFill="accent1" w:themeFillShade="BF"/>
           </w:tcPr>
           <w:p>
-            <w:proofErr w:type="spellStart"/>
             <w:r>
               <w:t>EIPVLP</w:t>
             </w:r>
@@ -13589,7 +12782,6 @@
               </w:rPr>
               <w:t>d</w:t>
             </w:r>
-            <w:proofErr w:type="spellEnd"/>
           </w:p>
         </w:tc>
         <w:tc>
@@ -13609,7 +12801,6 @@
             <w:shd w:val="clear" w:color="auto" w:fill="527D55" w:themeFill="accent1" w:themeFillShade="BF"/>
           </w:tcPr>
           <w:p>
-            <w:proofErr w:type="spellStart"/>
             <w:r>
               <w:t>EILTP</w:t>
             </w:r>
@@ -13619,7 +12810,6 @@
               </w:rPr>
               <w:t>d</w:t>
             </w:r>
-            <w:proofErr w:type="spellEnd"/>
           </w:p>
         </w:tc>
         <w:tc>
@@ -13639,7 +12829,6 @@
             <w:shd w:val="clear" w:color="auto" w:fill="527D55" w:themeFill="accent1" w:themeFillShade="BF"/>
           </w:tcPr>
           <w:p>
-            <w:proofErr w:type="spellStart"/>
             <w:r>
               <w:t>EIMTP</w:t>
             </w:r>
@@ -13649,7 +12838,6 @@
               </w:rPr>
               <w:t>d</w:t>
             </w:r>
-            <w:proofErr w:type="spellEnd"/>
           </w:p>
         </w:tc>
         <w:tc>
@@ -13669,7 +12857,6 @@
             <w:shd w:val="clear" w:color="auto" w:fill="527D55" w:themeFill="accent1" w:themeFillShade="BF"/>
           </w:tcPr>
           <w:p>
-            <w:proofErr w:type="spellStart"/>
             <w:r>
               <w:t>EIHTP</w:t>
             </w:r>
@@ -13679,7 +12866,6 @@
               </w:rPr>
               <w:t>d</w:t>
             </w:r>
-            <w:proofErr w:type="spellEnd"/>
           </w:p>
         </w:tc>
         <w:tc>
@@ -13835,7 +13021,6 @@
             <w:shd w:val="clear" w:color="auto" w:fill="527D55" w:themeFill="accent1" w:themeFillShade="BF"/>
           </w:tcPr>
           <w:p>
-            <w:proofErr w:type="spellStart"/>
             <w:r>
               <w:t>EIPVSP</w:t>
             </w:r>
@@ -13845,7 +13030,6 @@
               </w:rPr>
               <w:t>d</w:t>
             </w:r>
-            <w:proofErr w:type="spellEnd"/>
           </w:p>
         </w:tc>
         <w:tc>
@@ -13865,7 +13049,6 @@
             <w:shd w:val="clear" w:color="auto" w:fill="527D55" w:themeFill="accent1" w:themeFillShade="BF"/>
           </w:tcPr>
           <w:p>
-            <w:proofErr w:type="spellStart"/>
             <w:r>
               <w:t>EIPVLP</w:t>
             </w:r>
@@ -13875,7 +13058,6 @@
               </w:rPr>
               <w:t>d</w:t>
             </w:r>
-            <w:proofErr w:type="spellEnd"/>
           </w:p>
         </w:tc>
         <w:tc>
@@ -13895,7 +13077,6 @@
             <w:shd w:val="clear" w:color="auto" w:fill="527D55" w:themeFill="accent1" w:themeFillShade="BF"/>
           </w:tcPr>
           <w:p>
-            <w:proofErr w:type="spellStart"/>
             <w:r>
               <w:t>EILTP</w:t>
             </w:r>
@@ -13905,7 +13086,6 @@
               </w:rPr>
               <w:t>d</w:t>
             </w:r>
-            <w:proofErr w:type="spellEnd"/>
           </w:p>
         </w:tc>
         <w:tc>
@@ -13925,7 +13105,6 @@
             <w:shd w:val="clear" w:color="auto" w:fill="527D55" w:themeFill="accent1" w:themeFillShade="BF"/>
           </w:tcPr>
           <w:p>
-            <w:proofErr w:type="spellStart"/>
             <w:r>
               <w:t>EIMTP</w:t>
             </w:r>
@@ -13935,7 +13114,6 @@
               </w:rPr>
               <w:t>d</w:t>
             </w:r>
-            <w:proofErr w:type="spellEnd"/>
           </w:p>
         </w:tc>
         <w:tc>
@@ -13955,7 +13133,6 @@
             <w:shd w:val="clear" w:color="auto" w:fill="527D55" w:themeFill="accent1" w:themeFillShade="BF"/>
           </w:tcPr>
           <w:p>
-            <w:proofErr w:type="spellStart"/>
             <w:r>
               <w:t>EIHTP</w:t>
             </w:r>
@@ -13965,7 +13142,6 @@
               </w:rPr>
               <w:t>d</w:t>
             </w:r>
-            <w:proofErr w:type="spellEnd"/>
           </w:p>
         </w:tc>
         <w:tc>
@@ -14047,7 +13223,7 @@
       <w:tblPr>
         <w:tblW w:w="5820" w:type="dxa"/>
         <w:tblInd w:w="93" w:type="dxa"/>
-        <w:tblLook w:val="04A0"/>
+        <w:tblLook w:val="04A0" w:firstRow="1" w:lastRow="0" w:firstColumn="1" w:lastColumn="0" w:noHBand="0" w:noVBand="1"/>
       </w:tblPr>
       <w:tblGrid>
         <w:gridCol w:w="960"/>
@@ -16039,15 +15215,7 @@
     </w:p>
     <w:p>
       <w:r>
-        <w:t xml:space="preserve">PVS and PVL will be </w:t>
-      </w:r>
-      <w:proofErr w:type="gramStart"/>
-      <w:r>
-        <w:t>apply</w:t>
-      </w:r>
-      <w:proofErr w:type="gramEnd"/>
-      <w:r>
-        <w:t xml:space="preserve"> some global shares to split into auto occupancy (drive alone and share ride).</w:t>
+        <w:t>PVS and PVL will be apply some global shares to split into auto occupancy (drive alone and share ride).</w:t>
       </w:r>
     </w:p>
     <w:p>
@@ -16120,7 +15288,7 @@
       <w:tblPr>
         <w:tblW w:w="5880" w:type="dxa"/>
         <w:tblInd w:w="93" w:type="dxa"/>
-        <w:tblLook w:val="04A0"/>
+        <w:tblLook w:val="04A0" w:firstRow="1" w:lastRow="0" w:firstColumn="1" w:lastColumn="0" w:noHBand="0" w:noVBand="1"/>
       </w:tblPr>
       <w:tblGrid>
         <w:gridCol w:w="1080"/>
@@ -17755,44 +16923,12 @@
     </w:p>
     <w:p>
       <w:r>
-        <w:t xml:space="preserve">EE trips will be split into </w:t>
-      </w:r>
-      <w:proofErr w:type="spellStart"/>
-      <w:r>
-        <w:t>commtrk</w:t>
-      </w:r>
-      <w:proofErr w:type="spellEnd"/>
-      <w:r>
-        <w:t xml:space="preserve"> and </w:t>
-      </w:r>
-      <w:proofErr w:type="spellStart"/>
-      <w:r>
-        <w:t>htrk</w:t>
-      </w:r>
-      <w:proofErr w:type="spellEnd"/>
-      <w:r>
-        <w:t xml:space="preserve"> by percentages</w:t>
-      </w:r>
-    </w:p>
-    <w:p>
-      <w:r>
-        <w:t xml:space="preserve">Use EE time of day.rsc script to apply certain period percentages to split </w:t>
-      </w:r>
-      <w:proofErr w:type="spellStart"/>
-      <w:r>
-        <w:t>Commtrk</w:t>
-      </w:r>
-      <w:proofErr w:type="spellEnd"/>
-      <w:r>
-        <w:t xml:space="preserve"> and </w:t>
-      </w:r>
-      <w:proofErr w:type="spellStart"/>
-      <w:r>
-        <w:t>htrk</w:t>
-      </w:r>
-      <w:proofErr w:type="spellEnd"/>
-      <w:r>
-        <w:t xml:space="preserve"> into different period</w:t>
+        <w:t>EE trips will be split into commtrk and htrk by percentages</w:t>
+      </w:r>
+    </w:p>
+    <w:p>
+      <w:r>
+        <w:t>Use EE time of day.rsc script to apply certain period percentages to split Commtrk and htrk into different period</w:t>
       </w:r>
     </w:p>
     <w:p>
@@ -17819,7 +16955,7 @@
       <w:tblPr>
         <w:tblW w:w="6158" w:type="dxa"/>
         <w:tblInd w:w="93" w:type="dxa"/>
-        <w:tblLook w:val="04A0"/>
+        <w:tblLook w:val="04A0" w:firstRow="1" w:lastRow="0" w:firstColumn="1" w:lastColumn="0" w:noHBand="0" w:noVBand="1"/>
       </w:tblPr>
       <w:tblGrid>
         <w:gridCol w:w="960"/>
@@ -18407,7 +17543,6 @@
                 <w:lang w:bidi="ar-SA"/>
               </w:rPr>
             </w:pPr>
-            <w:proofErr w:type="spellStart"/>
             <w:r>
               <w:rPr>
                 <w:rFonts w:ascii="Calibri" w:eastAsia="Times New Roman" w:hAnsi="Calibri" w:cs="Times New Roman"/>
@@ -18418,7 +17553,6 @@
               </w:rPr>
               <w:t>NonWork</w:t>
             </w:r>
-            <w:proofErr w:type="spellEnd"/>
           </w:p>
         </w:tc>
         <w:tc>
@@ -19321,7 +18455,6 @@
                 <w:lang w:bidi="ar-SA"/>
               </w:rPr>
             </w:pPr>
-            <w:proofErr w:type="spellStart"/>
             <w:r>
               <w:rPr>
                 <w:rFonts w:ascii="Calibri" w:eastAsia="Times New Roman" w:hAnsi="Calibri" w:cs="Times New Roman"/>
@@ -19332,7 +18465,6 @@
               </w:rPr>
               <w:t>NonWork</w:t>
             </w:r>
-            <w:proofErr w:type="spellEnd"/>
           </w:p>
         </w:tc>
         <w:tc>
@@ -19553,22 +18685,9 @@
           <w:numId w:val="33"/>
         </w:numPr>
       </w:pPr>
-      <w:proofErr w:type="spellStart"/>
       <w:r>
         <w:lastRenderedPageBreak/>
-        <w:t>NonWork</w:t>
-      </w:r>
-      <w:proofErr w:type="spellEnd"/>
-      <w:r>
-        <w:t xml:space="preserve"> purpose = HBONHB + HBS + </w:t>
-      </w:r>
-      <w:proofErr w:type="spellStart"/>
-      <w:r>
-        <w:t>EIPVS_nonwork</w:t>
-      </w:r>
-      <w:proofErr w:type="spellEnd"/>
-      <w:r>
-        <w:t xml:space="preserve"> </w:t>
+        <w:t xml:space="preserve">NonWork purpose = HBONHB + HBS + EIPVS_nonwork </w:t>
       </w:r>
     </w:p>
     <w:p>
@@ -19580,15 +18699,7 @@
         </w:numPr>
       </w:pPr>
       <w:r>
-        <w:t xml:space="preserve">Work purpose = HBW + </w:t>
-      </w:r>
-      <w:proofErr w:type="spellStart"/>
-      <w:r>
-        <w:t>EIPVS_work</w:t>
-      </w:r>
-      <w:proofErr w:type="spellEnd"/>
-      <w:r>
-        <w:t xml:space="preserve"> </w:t>
+        <w:t xml:space="preserve">Work purpose = HBW + EIPVS_work </w:t>
       </w:r>
     </w:p>
     <w:p>
@@ -19600,13 +18711,8 @@
         </w:numPr>
       </w:pPr>
       <w:r>
-        <w:t xml:space="preserve">ILDB = ILDB + </w:t>
-      </w:r>
-      <w:proofErr w:type="spellStart"/>
-      <w:r>
-        <w:t>EIPVL_work</w:t>
-      </w:r>
-      <w:proofErr w:type="spellEnd"/>
+        <w:t>ILDB = ILDB + EIPVL_work</w:t>
+      </w:r>
     </w:p>
     <w:p>
       <w:pPr>
@@ -19617,13 +18723,8 @@
         </w:numPr>
       </w:pPr>
       <w:r>
-        <w:t xml:space="preserve">ILDO = ILDO + </w:t>
-      </w:r>
-      <w:proofErr w:type="spellStart"/>
-      <w:r>
-        <w:t>EIPVL_nonwork</w:t>
-      </w:r>
-      <w:proofErr w:type="spellEnd"/>
+        <w:t>ILDO = ILDO + EIPVL_nonwork</w:t>
+      </w:r>
     </w:p>
     <w:p>
       <w:pPr>
@@ -19633,13 +18734,8 @@
           <w:numId w:val="33"/>
         </w:numPr>
       </w:pPr>
-      <w:proofErr w:type="spellStart"/>
-      <w:r>
-        <w:t>Commtrk</w:t>
-      </w:r>
-      <w:proofErr w:type="spellEnd"/>
-      <w:r>
-        <w:t xml:space="preserve"> = LT + MT + EILT + EIMT </w:t>
+      <w:r>
+        <w:t xml:space="preserve">Commtrk = LT + MT + EILT + EIMT </w:t>
       </w:r>
     </w:p>
     <w:p>
@@ -19650,13 +18746,8 @@
           <w:numId w:val="33"/>
         </w:numPr>
       </w:pPr>
-      <w:proofErr w:type="spellStart"/>
-      <w:r>
-        <w:t>Htrk</w:t>
-      </w:r>
-      <w:proofErr w:type="spellEnd"/>
-      <w:r>
-        <w:t xml:space="preserve"> = HT + EIHT</w:t>
+      <w:r>
+        <w:t>Htrk = HT + EIHT</w:t>
       </w:r>
     </w:p>
     <w:p>
@@ -19725,7 +18816,7 @@
       <w:tblPr>
         <w:tblW w:w="3280" w:type="dxa"/>
         <w:tblInd w:w="93" w:type="dxa"/>
-        <w:tblLook w:val="04A0"/>
+        <w:tblLook w:val="04A0" w:firstRow="1" w:lastRow="0" w:firstColumn="1" w:lastColumn="0" w:noHBand="0" w:noVBand="1"/>
       </w:tblPr>
       <w:tblGrid>
         <w:gridCol w:w="3280"/>
@@ -20431,7 +19522,6 @@
                 <w:lang w:bidi="ar-SA"/>
               </w:rPr>
             </w:pPr>
-            <w:proofErr w:type="spellStart"/>
             <w:r>
               <w:rPr>
                 <w:rFonts w:ascii="Calibri" w:eastAsia="Times New Roman" w:hAnsi="Calibri" w:cs="Times New Roman"/>
@@ -20442,7 +19532,6 @@
               </w:rPr>
               <w:t>CommTRK</w:t>
             </w:r>
-            <w:proofErr w:type="spellEnd"/>
           </w:p>
         </w:tc>
       </w:tr>
@@ -20475,7 +19564,6 @@
                 <w:lang w:bidi="ar-SA"/>
               </w:rPr>
             </w:pPr>
-            <w:proofErr w:type="spellStart"/>
             <w:r>
               <w:rPr>
                 <w:rFonts w:ascii="Calibri" w:eastAsia="Times New Roman" w:hAnsi="Calibri" w:cs="Times New Roman"/>
@@ -20486,7 +19574,6 @@
               </w:rPr>
               <w:t>Htrk</w:t>
             </w:r>
-            <w:proofErr w:type="spellEnd"/>
           </w:p>
         </w:tc>
       </w:tr>
@@ -20531,71 +19618,32 @@
     </w:p>
     <w:p>
       <w:r>
-        <w:t xml:space="preserve">Regular </w:t>
-      </w:r>
-      <w:proofErr w:type="gramStart"/>
-      <w:r>
-        <w:t>attraction :</w:t>
-      </w:r>
-      <w:proofErr w:type="gramEnd"/>
-      <w:r>
-        <w:t xml:space="preserve">  </w:t>
-      </w:r>
-      <w:proofErr w:type="spellStart"/>
-      <w:r>
-        <w:t>ln</w:t>
-      </w:r>
-      <w:proofErr w:type="spellEnd"/>
-      <w:r>
-        <w:t xml:space="preserve"> 824 – ln834, pay attention to places such as : </w:t>
-      </w:r>
-      <w:proofErr w:type="spellStart"/>
-      <w:r>
-        <w:t>AttFields</w:t>
-      </w:r>
-      <w:proofErr w:type="spellEnd"/>
-      <w:r>
-        <w:t>[t - 5][v]</w:t>
-      </w:r>
-    </w:p>
-    <w:p>
-      <w:r>
-        <w:t xml:space="preserve">SG attraction: </w:t>
-      </w:r>
-      <w:proofErr w:type="spellStart"/>
-      <w:r>
-        <w:t>ln</w:t>
-      </w:r>
-      <w:proofErr w:type="spellEnd"/>
-      <w:r>
-        <w:t xml:space="preserve"> 1049 – ln1059, pay attention to places such </w:t>
-      </w:r>
-      <w:proofErr w:type="gramStart"/>
-      <w:r>
-        <w:t>as :</w:t>
-      </w:r>
-      <w:proofErr w:type="gramEnd"/>
-      <w:r>
-        <w:t xml:space="preserve"> </w:t>
-      </w:r>
-      <w:proofErr w:type="spellStart"/>
-      <w:r>
-        <w:t>AttFields</w:t>
-      </w:r>
-      <w:proofErr w:type="spellEnd"/>
-      <w:r>
-        <w:t>[t - 5][v]</w:t>
-      </w:r>
-    </w:p>
-    <w:p>
-      <w:r>
-        <w:t xml:space="preserve">Balance (we have changed </w:t>
-      </w:r>
-      <w:proofErr w:type="gramStart"/>
-      <w:r>
-        <w:t>the )</w:t>
-      </w:r>
-      <w:proofErr w:type="gramEnd"/>
+        <w:t xml:space="preserve">Regular attraction :  ln 824 – ln834, pay attention to places such as : </w:t>
+      </w:r>
+      <w:r>
+        <w:t>AttFields[t - 5][v]</w:t>
+      </w:r>
+    </w:p>
+    <w:p>
+      <w:r>
+        <w:t xml:space="preserve">SG attraction: ln 1049 – ln1059, pay attention to places such as : </w:t>
+      </w:r>
+      <w:r>
+        <w:t>AttFields[t - 5][v]</w:t>
+      </w:r>
+    </w:p>
+    <w:p>
+      <w:r>
+        <w:t>Balance (we have changed the )</w:t>
+      </w:r>
+    </w:p>
+    <w:p/>
+    <w:p>
+      <w:r>
+        <w:t>***********End******************************************************************************</w:t>
+      </w:r>
+      <w:bookmarkStart w:id="0" w:name="_GoBack"/>
+      <w:bookmarkEnd w:id="0"/>
     </w:p>
     <w:p/>
     <w:p/>
@@ -20611,7 +19659,7 @@
 </file>
 
 <file path=word/endnotes.xml><?xml version="1.0" encoding="utf-8"?>
-<w:endnotes xmlns:ve="http://schemas.openxmlformats.org/markup-compatibility/2006" xmlns:o="urn:schemas-microsoft-com:office:office" xmlns:r="http://schemas.openxmlformats.org/officeDocument/2006/relationships" xmlns:m="http://schemas.openxmlformats.org/officeDocument/2006/math" xmlns:v="urn:schemas-microsoft-com:vml" xmlns:wp="http://schemas.openxmlformats.org/drawingml/2006/wordprocessingDrawing" xmlns:w10="urn:schemas-microsoft-com:office:word" xmlns:w="http://schemas.openxmlformats.org/wordprocessingml/2006/main" xmlns:wne="http://schemas.microsoft.com/office/word/2006/wordml">
+<w:endnotes xmlns:wpc="http://schemas.microsoft.com/office/word/2010/wordprocessingCanvas" xmlns:mc="http://schemas.openxmlformats.org/markup-compatibility/2006" xmlns:o="urn:schemas-microsoft-com:office:office" xmlns:r="http://schemas.openxmlformats.org/officeDocument/2006/relationships" xmlns:m="http://schemas.openxmlformats.org/officeDocument/2006/math" xmlns:v="urn:schemas-microsoft-com:vml" xmlns:wp14="http://schemas.microsoft.com/office/word/2010/wordprocessingDrawing" xmlns:wp="http://schemas.openxmlformats.org/drawingml/2006/wordprocessingDrawing" xmlns:w10="urn:schemas-microsoft-com:office:word" xmlns:w="http://schemas.openxmlformats.org/wordprocessingml/2006/main" xmlns:w14="http://schemas.microsoft.com/office/word/2010/wordml" xmlns:w15="http://schemas.microsoft.com/office/word/2012/wordml" xmlns:wpg="http://schemas.microsoft.com/office/word/2010/wordprocessingGroup" xmlns:wpi="http://schemas.microsoft.com/office/word/2010/wordprocessingInk" xmlns:wne="http://schemas.microsoft.com/office/word/2006/wordml" xmlns:wps="http://schemas.microsoft.com/office/word/2010/wordprocessingShape" mc:Ignorable="w14 w15 wp14">
   <w:endnote w:type="separator" w:id="-1">
     <w:p>
       <w:pPr>
@@ -20636,7 +19684,7 @@
 </file>
 
 <file path=word/footer1.xml><?xml version="1.0" encoding="utf-8"?>
-<w:ftr xmlns:ve="http://schemas.openxmlformats.org/markup-compatibility/2006" xmlns:o="urn:schemas-microsoft-com:office:office" xmlns:r="http://schemas.openxmlformats.org/officeDocument/2006/relationships" xmlns:m="http://schemas.openxmlformats.org/officeDocument/2006/math" xmlns:v="urn:schemas-microsoft-com:vml" xmlns:wp="http://schemas.openxmlformats.org/drawingml/2006/wordprocessingDrawing" xmlns:w10="urn:schemas-microsoft-com:office:word" xmlns:w="http://schemas.openxmlformats.org/wordprocessingml/2006/main" xmlns:wne="http://schemas.microsoft.com/office/word/2006/wordml">
+<w:ftr xmlns:wpc="http://schemas.microsoft.com/office/word/2010/wordprocessingCanvas" xmlns:mc="http://schemas.openxmlformats.org/markup-compatibility/2006" xmlns:o="urn:schemas-microsoft-com:office:office" xmlns:r="http://schemas.openxmlformats.org/officeDocument/2006/relationships" xmlns:m="http://schemas.openxmlformats.org/officeDocument/2006/math" xmlns:v="urn:schemas-microsoft-com:vml" xmlns:wp14="http://schemas.microsoft.com/office/word/2010/wordprocessingDrawing" xmlns:wp="http://schemas.openxmlformats.org/drawingml/2006/wordprocessingDrawing" xmlns:w10="urn:schemas-microsoft-com:office:word" xmlns:w="http://schemas.openxmlformats.org/wordprocessingml/2006/main" xmlns:w14="http://schemas.microsoft.com/office/word/2010/wordml" xmlns:w15="http://schemas.microsoft.com/office/word/2012/wordml" xmlns:wpg="http://schemas.microsoft.com/office/word/2010/wordprocessingGroup" xmlns:wpi="http://schemas.microsoft.com/office/word/2010/wordprocessingInk" xmlns:wne="http://schemas.microsoft.com/office/word/2006/wordml" xmlns:wps="http://schemas.microsoft.com/office/word/2010/wordprocessingShape" mc:Ignorable="w14 w15 wp14">
   <w:sdt>
     <w:sdtPr>
       <w:id w:val="58216844"/>
@@ -20660,14 +19708,27 @@
           </w:pBdr>
           <w:jc w:val="right"/>
         </w:pPr>
-        <w:fldSimple w:instr=" PAGE   \* MERGEFORMAT ">
-          <w:r>
-            <w:rPr>
-              <w:noProof/>
-            </w:rPr>
-            <w:t>18</w:t>
-          </w:r>
-        </w:fldSimple>
+        <w:r>
+          <w:fldChar w:fldCharType="begin"/>
+        </w:r>
+        <w:r>
+          <w:instrText xml:space="preserve"> PAGE   \* MERGEFORMAT </w:instrText>
+        </w:r>
+        <w:r>
+          <w:fldChar w:fldCharType="separate"/>
+        </w:r>
+        <w:r>
+          <w:rPr>
+            <w:noProof/>
+          </w:rPr>
+          <w:t>18</w:t>
+        </w:r>
+        <w:r>
+          <w:rPr>
+            <w:noProof/>
+          </w:rPr>
+          <w:fldChar w:fldCharType="end"/>
+        </w:r>
         <w:r>
           <w:t xml:space="preserve"> | </w:t>
         </w:r>
@@ -20690,7 +19751,7 @@
 </file>
 
 <file path=word/footnotes.xml><?xml version="1.0" encoding="utf-8"?>
-<w:footnotes xmlns:ve="http://schemas.openxmlformats.org/markup-compatibility/2006" xmlns:o="urn:schemas-microsoft-com:office:office" xmlns:r="http://schemas.openxmlformats.org/officeDocument/2006/relationships" xmlns:m="http://schemas.openxmlformats.org/officeDocument/2006/math" xmlns:v="urn:schemas-microsoft-com:vml" xmlns:wp="http://schemas.openxmlformats.org/drawingml/2006/wordprocessingDrawing" xmlns:w10="urn:schemas-microsoft-com:office:word" xmlns:w="http://schemas.openxmlformats.org/wordprocessingml/2006/main" xmlns:wne="http://schemas.microsoft.com/office/word/2006/wordml">
+<w:footnotes xmlns:wpc="http://schemas.microsoft.com/office/word/2010/wordprocessingCanvas" xmlns:mc="http://schemas.openxmlformats.org/markup-compatibility/2006" xmlns:o="urn:schemas-microsoft-com:office:office" xmlns:r="http://schemas.openxmlformats.org/officeDocument/2006/relationships" xmlns:m="http://schemas.openxmlformats.org/officeDocument/2006/math" xmlns:v="urn:schemas-microsoft-com:vml" xmlns:wp14="http://schemas.microsoft.com/office/word/2010/wordprocessingDrawing" xmlns:wp="http://schemas.openxmlformats.org/drawingml/2006/wordprocessingDrawing" xmlns:w10="urn:schemas-microsoft-com:office:word" xmlns:w="http://schemas.openxmlformats.org/wordprocessingml/2006/main" xmlns:w14="http://schemas.microsoft.com/office/word/2010/wordml" xmlns:w15="http://schemas.microsoft.com/office/word/2012/wordml" xmlns:wpg="http://schemas.microsoft.com/office/word/2010/wordprocessingGroup" xmlns:wpi="http://schemas.microsoft.com/office/word/2010/wordprocessingInk" xmlns:wne="http://schemas.microsoft.com/office/word/2006/wordml" xmlns:wps="http://schemas.microsoft.com/office/word/2010/wordprocessingShape" mc:Ignorable="w14 w15 wp14">
   <w:footnote w:type="separator" w:id="-1">
     <w:p>
       <w:pPr>
@@ -20715,7 +19776,7 @@
 </file>
 
 <file path=word/numbering.xml><?xml version="1.0" encoding="utf-8"?>
-<w:numbering xmlns:ve="http://schemas.openxmlformats.org/markup-compatibility/2006" xmlns:o="urn:schemas-microsoft-com:office:office" xmlns:r="http://schemas.openxmlformats.org/officeDocument/2006/relationships" xmlns:m="http://schemas.openxmlformats.org/officeDocument/2006/math" xmlns:v="urn:schemas-microsoft-com:vml" xmlns:wp="http://schemas.openxmlformats.org/drawingml/2006/wordprocessingDrawing" xmlns:w10="urn:schemas-microsoft-com:office:word" xmlns:w="http://schemas.openxmlformats.org/wordprocessingml/2006/main" xmlns:wne="http://schemas.microsoft.com/office/word/2006/wordml">
+<w:numbering xmlns:wpc="http://schemas.microsoft.com/office/word/2010/wordprocessingCanvas" xmlns:mc="http://schemas.openxmlformats.org/markup-compatibility/2006" xmlns:o="urn:schemas-microsoft-com:office:office" xmlns:r="http://schemas.openxmlformats.org/officeDocument/2006/relationships" xmlns:m="http://schemas.openxmlformats.org/officeDocument/2006/math" xmlns:v="urn:schemas-microsoft-com:vml" xmlns:wp14="http://schemas.microsoft.com/office/word/2010/wordprocessingDrawing" xmlns:wp="http://schemas.openxmlformats.org/drawingml/2006/wordprocessingDrawing" xmlns:w10="urn:schemas-microsoft-com:office:word" xmlns:w="http://schemas.openxmlformats.org/wordprocessingml/2006/main" xmlns:w14="http://schemas.microsoft.com/office/word/2010/wordml" xmlns:w15="http://schemas.microsoft.com/office/word/2012/wordml" xmlns:wpg="http://schemas.microsoft.com/office/word/2010/wordprocessingGroup" xmlns:wpi="http://schemas.microsoft.com/office/word/2010/wordprocessingInk" xmlns:wne="http://schemas.microsoft.com/office/word/2006/wordml" xmlns:wps="http://schemas.microsoft.com/office/word/2010/wordprocessingShape" mc:Ignorable="w14 w15 wp14">
   <w:abstractNum w:abstractNumId="0">
     <w:nsid w:val="02F64F81"/>
     <w:multiLevelType w:val="hybridMultilevel"/>
@@ -24475,7 +23536,7 @@
 </file>
 
 <file path=word/styles.xml><?xml version="1.0" encoding="utf-8"?>
-<w:styles xmlns:r="http://schemas.openxmlformats.org/officeDocument/2006/relationships" xmlns:w="http://schemas.openxmlformats.org/wordprocessingml/2006/main">
+<w:styles xmlns:mc="http://schemas.openxmlformats.org/markup-compatibility/2006" xmlns:r="http://schemas.openxmlformats.org/officeDocument/2006/relationships" xmlns:w="http://schemas.openxmlformats.org/wordprocessingml/2006/main" xmlns:w14="http://schemas.microsoft.com/office/word/2010/wordml" xmlns:w15="http://schemas.microsoft.com/office/word/2012/wordml" mc:Ignorable="w14 w15">
   <w:docDefaults>
     <w:rPrDefault>
       <w:rPr>
@@ -24491,144 +23552,378 @@
       </w:pPr>
     </w:pPrDefault>
   </w:docDefaults>
-  <w:latentStyles w:defLockedState="0" w:defUIPriority="99" w:defSemiHidden="1" w:defUnhideWhenUsed="1" w:defQFormat="0" w:count="267">
-    <w:lsdException w:name="Normal" w:semiHidden="0" w:uiPriority="0" w:unhideWhenUsed="0" w:qFormat="1"/>
-    <w:lsdException w:name="heading 1" w:semiHidden="0" w:uiPriority="9" w:unhideWhenUsed="0" w:qFormat="1"/>
-    <w:lsdException w:name="heading 2" w:uiPriority="9" w:qFormat="1"/>
-    <w:lsdException w:name="heading 3" w:uiPriority="9" w:qFormat="1"/>
-    <w:lsdException w:name="heading 4" w:uiPriority="9" w:qFormat="1"/>
-    <w:lsdException w:name="heading 5" w:uiPriority="9" w:qFormat="1"/>
-    <w:lsdException w:name="heading 6" w:uiPriority="9" w:qFormat="1"/>
-    <w:lsdException w:name="heading 7" w:uiPriority="9" w:qFormat="1"/>
-    <w:lsdException w:name="heading 8" w:uiPriority="9" w:qFormat="1"/>
-    <w:lsdException w:name="heading 9" w:uiPriority="9" w:qFormat="1"/>
-    <w:lsdException w:name="toc 1" w:uiPriority="39"/>
-    <w:lsdException w:name="toc 2" w:uiPriority="39"/>
-    <w:lsdException w:name="toc 3" w:uiPriority="39"/>
-    <w:lsdException w:name="toc 4" w:uiPriority="39"/>
-    <w:lsdException w:name="toc 5" w:uiPriority="39"/>
-    <w:lsdException w:name="toc 6" w:uiPriority="39"/>
-    <w:lsdException w:name="toc 7" w:uiPriority="39"/>
-    <w:lsdException w:name="toc 8" w:uiPriority="39"/>
-    <w:lsdException w:name="toc 9" w:uiPriority="39"/>
-    <w:lsdException w:name="caption" w:uiPriority="35" w:qFormat="1"/>
-    <w:lsdException w:name="Title" w:semiHidden="0" w:uiPriority="10" w:unhideWhenUsed="0" w:qFormat="1"/>
-    <w:lsdException w:name="Default Paragraph Font" w:uiPriority="1"/>
-    <w:lsdException w:name="Subtitle" w:semiHidden="0" w:uiPriority="11" w:unhideWhenUsed="0" w:qFormat="1"/>
-    <w:lsdException w:name="Strong" w:semiHidden="0" w:uiPriority="22" w:unhideWhenUsed="0" w:qFormat="1"/>
-    <w:lsdException w:name="Emphasis" w:semiHidden="0" w:uiPriority="20" w:unhideWhenUsed="0" w:qFormat="1"/>
-    <w:lsdException w:name="Table Grid" w:semiHidden="0" w:uiPriority="59" w:unhideWhenUsed="0"/>
-    <w:lsdException w:name="Placeholder Text" w:unhideWhenUsed="0"/>
-    <w:lsdException w:name="No Spacing" w:semiHidden="0" w:uiPriority="1" w:unhideWhenUsed="0" w:qFormat="1"/>
-    <w:lsdException w:name="Light Shading" w:semiHidden="0" w:uiPriority="60" w:unhideWhenUsed="0"/>
-    <w:lsdException w:name="Light List" w:semiHidden="0" w:uiPriority="61" w:unhideWhenUsed="0"/>
-    <w:lsdException w:name="Light Grid" w:semiHidden="0" w:uiPriority="62" w:unhideWhenUsed="0"/>
-    <w:lsdException w:name="Medium Shading 1" w:semiHidden="0" w:uiPriority="63" w:unhideWhenUsed="0"/>
-    <w:lsdException w:name="Medium Shading 2" w:semiHidden="0" w:uiPriority="64" w:unhideWhenUsed="0"/>
-    <w:lsdException w:name="Medium List 1" w:semiHidden="0" w:uiPriority="65" w:unhideWhenUsed="0"/>
-    <w:lsdException w:name="Medium List 2" w:semiHidden="0" w:uiPriority="66" w:unhideWhenUsed="0"/>
-    <w:lsdException w:name="Medium Grid 1" w:semiHidden="0" w:uiPriority="67" w:unhideWhenUsed="0"/>
-    <w:lsdException w:name="Medium Grid 2" w:semiHidden="0" w:uiPriority="68" w:unhideWhenUsed="0"/>
-    <w:lsdException w:name="Medium Grid 3" w:semiHidden="0" w:uiPriority="69" w:unhideWhenUsed="0"/>
-    <w:lsdException w:name="Dark List" w:semiHidden="0" w:uiPriority="70" w:unhideWhenUsed="0"/>
-    <w:lsdException w:name="Colorful Shading" w:semiHidden="0" w:uiPriority="71" w:unhideWhenUsed="0"/>
-    <w:lsdException w:name="Colorful List" w:semiHidden="0" w:uiPriority="72" w:unhideWhenUsed="0"/>
-    <w:lsdException w:name="Colorful Grid" w:semiHidden="0" w:uiPriority="73" w:unhideWhenUsed="0"/>
-    <w:lsdException w:name="Light Shading Accent 1" w:semiHidden="0" w:uiPriority="60" w:unhideWhenUsed="0"/>
-    <w:lsdException w:name="Light List Accent 1" w:semiHidden="0" w:uiPriority="61" w:unhideWhenUsed="0"/>
-    <w:lsdException w:name="Light Grid Accent 1" w:semiHidden="0" w:uiPriority="62" w:unhideWhenUsed="0"/>
-    <w:lsdException w:name="Medium Shading 1 Accent 1" w:semiHidden="0" w:uiPriority="63" w:unhideWhenUsed="0"/>
-    <w:lsdException w:name="Medium Shading 2 Accent 1" w:semiHidden="0" w:uiPriority="64" w:unhideWhenUsed="0"/>
-    <w:lsdException w:name="Medium List 1 Accent 1" w:semiHidden="0" w:uiPriority="65" w:unhideWhenUsed="0"/>
-    <w:lsdException w:name="Revision" w:unhideWhenUsed="0"/>
-    <w:lsdException w:name="List Paragraph" w:semiHidden="0" w:uiPriority="34" w:unhideWhenUsed="0" w:qFormat="1"/>
-    <w:lsdException w:name="Quote" w:semiHidden="0" w:uiPriority="29" w:unhideWhenUsed="0" w:qFormat="1"/>
-    <w:lsdException w:name="Intense Quote" w:semiHidden="0" w:uiPriority="30" w:unhideWhenUsed="0" w:qFormat="1"/>
-    <w:lsdException w:name="Medium List 2 Accent 1" w:semiHidden="0" w:uiPriority="66" w:unhideWhenUsed="0"/>
-    <w:lsdException w:name="Medium Grid 1 Accent 1" w:semiHidden="0" w:uiPriority="67" w:unhideWhenUsed="0"/>
-    <w:lsdException w:name="Medium Grid 2 Accent 1" w:semiHidden="0" w:uiPriority="68" w:unhideWhenUsed="0"/>
-    <w:lsdException w:name="Medium Grid 3 Accent 1" w:semiHidden="0" w:uiPriority="69" w:unhideWhenUsed="0"/>
-    <w:lsdException w:name="Dark List Accent 1" w:semiHidden="0" w:uiPriority="70" w:unhideWhenUsed="0"/>
-    <w:lsdException w:name="Colorful Shading Accent 1" w:semiHidden="0" w:uiPriority="71" w:unhideWhenUsed="0"/>
-    <w:lsdException w:name="Colorful List Accent 1" w:semiHidden="0" w:uiPriority="72" w:unhideWhenUsed="0"/>
-    <w:lsdException w:name="Colorful Grid Accent 1" w:semiHidden="0" w:uiPriority="73" w:unhideWhenUsed="0"/>
-    <w:lsdException w:name="Light Shading Accent 2" w:semiHidden="0" w:uiPriority="60" w:unhideWhenUsed="0"/>
-    <w:lsdException w:name="Light List Accent 2" w:semiHidden="0" w:uiPriority="61" w:unhideWhenUsed="0"/>
-    <w:lsdException w:name="Light Grid Accent 2" w:semiHidden="0" w:uiPriority="62" w:unhideWhenUsed="0"/>
-    <w:lsdException w:name="Medium Shading 1 Accent 2" w:semiHidden="0" w:uiPriority="63" w:unhideWhenUsed="0"/>
-    <w:lsdException w:name="Medium Shading 2 Accent 2" w:semiHidden="0" w:uiPriority="64" w:unhideWhenUsed="0"/>
-    <w:lsdException w:name="Medium List 1 Accent 2" w:semiHidden="0" w:uiPriority="65" w:unhideWhenUsed="0"/>
-    <w:lsdException w:name="Medium List 2 Accent 2" w:semiHidden="0" w:uiPriority="66" w:unhideWhenUsed="0"/>
-    <w:lsdException w:name="Medium Grid 1 Accent 2" w:semiHidden="0" w:uiPriority="67" w:unhideWhenUsed="0"/>
-    <w:lsdException w:name="Medium Grid 2 Accent 2" w:semiHidden="0" w:uiPriority="68" w:unhideWhenUsed="0"/>
-    <w:lsdException w:name="Medium Grid 3 Accent 2" w:semiHidden="0" w:uiPriority="69" w:unhideWhenUsed="0"/>
-    <w:lsdException w:name="Dark List Accent 2" w:semiHidden="0" w:uiPriority="70" w:unhideWhenUsed="0"/>
-    <w:lsdException w:name="Colorful Shading Accent 2" w:semiHidden="0" w:uiPriority="71" w:unhideWhenUsed="0"/>
-    <w:lsdException w:name="Colorful List Accent 2" w:semiHidden="0" w:uiPriority="72" w:unhideWhenUsed="0"/>
-    <w:lsdException w:name="Colorful Grid Accent 2" w:semiHidden="0" w:uiPriority="73" w:unhideWhenUsed="0"/>
-    <w:lsdException w:name="Light Shading Accent 3" w:semiHidden="0" w:uiPriority="60" w:unhideWhenUsed="0"/>
-    <w:lsdException w:name="Light List Accent 3" w:semiHidden="0" w:uiPriority="61" w:unhideWhenUsed="0"/>
-    <w:lsdException w:name="Light Grid Accent 3" w:semiHidden="0" w:uiPriority="62" w:unhideWhenUsed="0"/>
-    <w:lsdException w:name="Medium Shading 1 Accent 3" w:semiHidden="0" w:uiPriority="63" w:unhideWhenUsed="0"/>
-    <w:lsdException w:name="Medium Shading 2 Accent 3" w:semiHidden="0" w:uiPriority="64" w:unhideWhenUsed="0"/>
-    <w:lsdException w:name="Medium List 1 Accent 3" w:semiHidden="0" w:uiPriority="65" w:unhideWhenUsed="0"/>
-    <w:lsdException w:name="Medium List 2 Accent 3" w:semiHidden="0" w:uiPriority="66" w:unhideWhenUsed="0"/>
-    <w:lsdException w:name="Medium Grid 1 Accent 3" w:semiHidden="0" w:uiPriority="67" w:unhideWhenUsed="0"/>
-    <w:lsdException w:name="Medium Grid 2 Accent 3" w:semiHidden="0" w:uiPriority="68" w:unhideWhenUsed="0"/>
-    <w:lsdException w:name="Medium Grid 3 Accent 3" w:semiHidden="0" w:uiPriority="69" w:unhideWhenUsed="0"/>
-    <w:lsdException w:name="Dark List Accent 3" w:semiHidden="0" w:uiPriority="70" w:unhideWhenUsed="0"/>
-    <w:lsdException w:name="Colorful Shading Accent 3" w:semiHidden="0" w:uiPriority="71" w:unhideWhenUsed="0"/>
-    <w:lsdException w:name="Colorful List Accent 3" w:semiHidden="0" w:uiPriority="72" w:unhideWhenUsed="0"/>
-    <w:lsdException w:name="Colorful Grid Accent 3" w:semiHidden="0" w:uiPriority="73" w:unhideWhenUsed="0"/>
-    <w:lsdException w:name="Light Shading Accent 4" w:semiHidden="0" w:uiPriority="60" w:unhideWhenUsed="0"/>
-    <w:lsdException w:name="Light List Accent 4" w:semiHidden="0" w:uiPriority="61" w:unhideWhenUsed="0"/>
-    <w:lsdException w:name="Light Grid Accent 4" w:semiHidden="0" w:uiPriority="62" w:unhideWhenUsed="0"/>
-    <w:lsdException w:name="Medium Shading 1 Accent 4" w:semiHidden="0" w:uiPriority="63" w:unhideWhenUsed="0"/>
-    <w:lsdException w:name="Medium Shading 2 Accent 4" w:semiHidden="0" w:uiPriority="64" w:unhideWhenUsed="0"/>
-    <w:lsdException w:name="Medium List 1 Accent 4" w:semiHidden="0" w:uiPriority="65" w:unhideWhenUsed="0"/>
-    <w:lsdException w:name="Medium List 2 Accent 4" w:semiHidden="0" w:uiPriority="66" w:unhideWhenUsed="0"/>
-    <w:lsdException w:name="Medium Grid 1 Accent 4" w:semiHidden="0" w:uiPriority="67" w:unhideWhenUsed="0"/>
-    <w:lsdException w:name="Medium Grid 2 Accent 4" w:semiHidden="0" w:uiPriority="68" w:unhideWhenUsed="0"/>
-    <w:lsdException w:name="Medium Grid 3 Accent 4" w:semiHidden="0" w:uiPriority="69" w:unhideWhenUsed="0"/>
-    <w:lsdException w:name="Dark List Accent 4" w:semiHidden="0" w:uiPriority="70" w:unhideWhenUsed="0"/>
-    <w:lsdException w:name="Colorful Shading Accent 4" w:semiHidden="0" w:uiPriority="71" w:unhideWhenUsed="0"/>
-    <w:lsdException w:name="Colorful List Accent 4" w:semiHidden="0" w:uiPriority="72" w:unhideWhenUsed="0"/>
-    <w:lsdException w:name="Colorful Grid Accent 4" w:semiHidden="0" w:uiPriority="73" w:unhideWhenUsed="0"/>
-    <w:lsdException w:name="Light Shading Accent 5" w:semiHidden="0" w:uiPriority="60" w:unhideWhenUsed="0"/>
-    <w:lsdException w:name="Light List Accent 5" w:semiHidden="0" w:uiPriority="61" w:unhideWhenUsed="0"/>
-    <w:lsdException w:name="Light Grid Accent 5" w:semiHidden="0" w:uiPriority="62" w:unhideWhenUsed="0"/>
-    <w:lsdException w:name="Medium Shading 1 Accent 5" w:semiHidden="0" w:uiPriority="63" w:unhideWhenUsed="0"/>
-    <w:lsdException w:name="Medium Shading 2 Accent 5" w:semiHidden="0" w:uiPriority="64" w:unhideWhenUsed="0"/>
-    <w:lsdException w:name="Medium List 1 Accent 5" w:semiHidden="0" w:uiPriority="65" w:unhideWhenUsed="0"/>
-    <w:lsdException w:name="Medium List 2 Accent 5" w:semiHidden="0" w:uiPriority="66" w:unhideWhenUsed="0"/>
-    <w:lsdException w:name="Medium Grid 1 Accent 5" w:semiHidden="0" w:uiPriority="67" w:unhideWhenUsed="0"/>
-    <w:lsdException w:name="Medium Grid 2 Accent 5" w:semiHidden="0" w:uiPriority="68" w:unhideWhenUsed="0"/>
-    <w:lsdException w:name="Medium Grid 3 Accent 5" w:semiHidden="0" w:uiPriority="69" w:unhideWhenUsed="0"/>
-    <w:lsdException w:name="Dark List Accent 5" w:semiHidden="0" w:uiPriority="70" w:unhideWhenUsed="0"/>
-    <w:lsdException w:name="Colorful Shading Accent 5" w:semiHidden="0" w:uiPriority="71" w:unhideWhenUsed="0"/>
-    <w:lsdException w:name="Colorful List Accent 5" w:semiHidden="0" w:uiPriority="72" w:unhideWhenUsed="0"/>
-    <w:lsdException w:name="Colorful Grid Accent 5" w:semiHidden="0" w:uiPriority="73" w:unhideWhenUsed="0"/>
-    <w:lsdException w:name="Light Shading Accent 6" w:semiHidden="0" w:uiPriority="60" w:unhideWhenUsed="0"/>
-    <w:lsdException w:name="Light List Accent 6" w:semiHidden="0" w:uiPriority="61" w:unhideWhenUsed="0"/>
-    <w:lsdException w:name="Light Grid Accent 6" w:semiHidden="0" w:uiPriority="62" w:unhideWhenUsed="0"/>
-    <w:lsdException w:name="Medium Shading 1 Accent 6" w:semiHidden="0" w:uiPriority="63" w:unhideWhenUsed="0"/>
-    <w:lsdException w:name="Medium Shading 2 Accent 6" w:semiHidden="0" w:uiPriority="64" w:unhideWhenUsed="0"/>
-    <w:lsdException w:name="Medium List 1 Accent 6" w:semiHidden="0" w:uiPriority="65" w:unhideWhenUsed="0"/>
-    <w:lsdException w:name="Medium List 2 Accent 6" w:semiHidden="0" w:uiPriority="66" w:unhideWhenUsed="0"/>
-    <w:lsdException w:name="Medium Grid 1 Accent 6" w:semiHidden="0" w:uiPriority="67" w:unhideWhenUsed="0"/>
-    <w:lsdException w:name="Medium Grid 2 Accent 6" w:semiHidden="0" w:uiPriority="68" w:unhideWhenUsed="0"/>
-    <w:lsdException w:name="Medium Grid 3 Accent 6" w:semiHidden="0" w:uiPriority="69" w:unhideWhenUsed="0"/>
-    <w:lsdException w:name="Dark List Accent 6" w:semiHidden="0" w:uiPriority="70" w:unhideWhenUsed="0"/>
-    <w:lsdException w:name="Colorful Shading Accent 6" w:semiHidden="0" w:uiPriority="71" w:unhideWhenUsed="0"/>
-    <w:lsdException w:name="Colorful List Accent 6" w:semiHidden="0" w:uiPriority="72" w:unhideWhenUsed="0"/>
-    <w:lsdException w:name="Colorful Grid Accent 6" w:semiHidden="0" w:uiPriority="73" w:unhideWhenUsed="0"/>
-    <w:lsdException w:name="Subtle Emphasis" w:semiHidden="0" w:uiPriority="19" w:unhideWhenUsed="0" w:qFormat="1"/>
-    <w:lsdException w:name="Intense Emphasis" w:semiHidden="0" w:uiPriority="21" w:unhideWhenUsed="0" w:qFormat="1"/>
-    <w:lsdException w:name="Subtle Reference" w:semiHidden="0" w:uiPriority="31" w:unhideWhenUsed="0" w:qFormat="1"/>
-    <w:lsdException w:name="Intense Reference" w:semiHidden="0" w:uiPriority="32" w:unhideWhenUsed="0" w:qFormat="1"/>
-    <w:lsdException w:name="Book Title" w:semiHidden="0" w:uiPriority="33" w:unhideWhenUsed="0" w:qFormat="1"/>
-    <w:lsdException w:name="Bibliography" w:uiPriority="37"/>
-    <w:lsdException w:name="TOC Heading" w:uiPriority="39" w:qFormat="1"/>
+  <w:latentStyles w:defLockedState="0" w:defUIPriority="99" w:defSemiHidden="0" w:defUnhideWhenUsed="0" w:defQFormat="0" w:count="371">
+    <w:lsdException w:name="Normal" w:uiPriority="0" w:qFormat="1"/>
+    <w:lsdException w:name="heading 1" w:uiPriority="9" w:qFormat="1"/>
+    <w:lsdException w:name="heading 2" w:semiHidden="1" w:uiPriority="9" w:unhideWhenUsed="1" w:qFormat="1"/>
+    <w:lsdException w:name="heading 3" w:semiHidden="1" w:uiPriority="9" w:unhideWhenUsed="1" w:qFormat="1"/>
+    <w:lsdException w:name="heading 4" w:semiHidden="1" w:uiPriority="9" w:unhideWhenUsed="1" w:qFormat="1"/>
+    <w:lsdException w:name="heading 5" w:semiHidden="1" w:uiPriority="9" w:unhideWhenUsed="1" w:qFormat="1"/>
+    <w:lsdException w:name="heading 6" w:semiHidden="1" w:uiPriority="9" w:unhideWhenUsed="1" w:qFormat="1"/>
+    <w:lsdException w:name="heading 7" w:semiHidden="1" w:uiPriority="9" w:unhideWhenUsed="1" w:qFormat="1"/>
+    <w:lsdException w:name="heading 8" w:semiHidden="1" w:uiPriority="9" w:unhideWhenUsed="1" w:qFormat="1"/>
+    <w:lsdException w:name="heading 9" w:semiHidden="1" w:uiPriority="9" w:unhideWhenUsed="1" w:qFormat="1"/>
+    <w:lsdException w:name="index 1" w:semiHidden="1" w:unhideWhenUsed="1"/>
+    <w:lsdException w:name="index 2" w:semiHidden="1" w:unhideWhenUsed="1"/>
+    <w:lsdException w:name="index 3" w:semiHidden="1" w:unhideWhenUsed="1"/>
+    <w:lsdException w:name="index 4" w:semiHidden="1" w:unhideWhenUsed="1"/>
+    <w:lsdException w:name="index 5" w:semiHidden="1" w:unhideWhenUsed="1"/>
+    <w:lsdException w:name="index 6" w:semiHidden="1" w:unhideWhenUsed="1"/>
+    <w:lsdException w:name="index 7" w:semiHidden="1" w:unhideWhenUsed="1"/>
+    <w:lsdException w:name="index 8" w:semiHidden="1" w:unhideWhenUsed="1"/>
+    <w:lsdException w:name="index 9" w:semiHidden="1" w:unhideWhenUsed="1"/>
+    <w:lsdException w:name="toc 1" w:semiHidden="1" w:uiPriority="39" w:unhideWhenUsed="1"/>
+    <w:lsdException w:name="toc 2" w:semiHidden="1" w:uiPriority="39" w:unhideWhenUsed="1"/>
+    <w:lsdException w:name="toc 3" w:semiHidden="1" w:uiPriority="39" w:unhideWhenUsed="1"/>
+    <w:lsdException w:name="toc 4" w:semiHidden="1" w:uiPriority="39" w:unhideWhenUsed="1"/>
+    <w:lsdException w:name="toc 5" w:semiHidden="1" w:uiPriority="39" w:unhideWhenUsed="1"/>
+    <w:lsdException w:name="toc 6" w:semiHidden="1" w:uiPriority="39" w:unhideWhenUsed="1"/>
+    <w:lsdException w:name="toc 7" w:semiHidden="1" w:uiPriority="39" w:unhideWhenUsed="1"/>
+    <w:lsdException w:name="toc 8" w:semiHidden="1" w:uiPriority="39" w:unhideWhenUsed="1"/>
+    <w:lsdException w:name="toc 9" w:semiHidden="1" w:uiPriority="39" w:unhideWhenUsed="1"/>
+    <w:lsdException w:name="Normal Indent" w:semiHidden="1" w:unhideWhenUsed="1"/>
+    <w:lsdException w:name="footnote text" w:semiHidden="1" w:unhideWhenUsed="1"/>
+    <w:lsdException w:name="annotation text" w:semiHidden="1" w:unhideWhenUsed="1"/>
+    <w:lsdException w:name="header" w:semiHidden="1" w:unhideWhenUsed="1"/>
+    <w:lsdException w:name="footer" w:semiHidden="1" w:unhideWhenUsed="1"/>
+    <w:lsdException w:name="index heading" w:semiHidden="1" w:unhideWhenUsed="1"/>
+    <w:lsdException w:name="caption" w:semiHidden="1" w:uiPriority="35" w:unhideWhenUsed="1" w:qFormat="1"/>
+    <w:lsdException w:name="table of figures" w:semiHidden="1" w:unhideWhenUsed="1"/>
+    <w:lsdException w:name="envelope address" w:semiHidden="1" w:unhideWhenUsed="1"/>
+    <w:lsdException w:name="envelope return" w:semiHidden="1" w:unhideWhenUsed="1"/>
+    <w:lsdException w:name="footnote reference" w:semiHidden="1" w:unhideWhenUsed="1"/>
+    <w:lsdException w:name="annotation reference" w:semiHidden="1" w:unhideWhenUsed="1"/>
+    <w:lsdException w:name="line number" w:semiHidden="1" w:unhideWhenUsed="1"/>
+    <w:lsdException w:name="page number" w:semiHidden="1" w:unhideWhenUsed="1"/>
+    <w:lsdException w:name="endnote reference" w:semiHidden="1" w:unhideWhenUsed="1"/>
+    <w:lsdException w:name="endnote text" w:semiHidden="1" w:unhideWhenUsed="1"/>
+    <w:lsdException w:name="table of authorities" w:semiHidden="1" w:unhideWhenUsed="1"/>
+    <w:lsdException w:name="macro" w:semiHidden="1" w:unhideWhenUsed="1"/>
+    <w:lsdException w:name="toa heading" w:semiHidden="1" w:unhideWhenUsed="1"/>
+    <w:lsdException w:name="List" w:semiHidden="1" w:unhideWhenUsed="1"/>
+    <w:lsdException w:name="List Bullet" w:semiHidden="1" w:unhideWhenUsed="1"/>
+    <w:lsdException w:name="List Number" w:semiHidden="1" w:unhideWhenUsed="1"/>
+    <w:lsdException w:name="List 2" w:semiHidden="1" w:unhideWhenUsed="1"/>
+    <w:lsdException w:name="List 3" w:semiHidden="1" w:unhideWhenUsed="1"/>
+    <w:lsdException w:name="List 4" w:semiHidden="1" w:unhideWhenUsed="1"/>
+    <w:lsdException w:name="List 5" w:semiHidden="1" w:unhideWhenUsed="1"/>
+    <w:lsdException w:name="List Bullet 2" w:semiHidden="1" w:unhideWhenUsed="1"/>
+    <w:lsdException w:name="List Bullet 3" w:semiHidden="1" w:unhideWhenUsed="1"/>
+    <w:lsdException w:name="List Bullet 4" w:semiHidden="1" w:unhideWhenUsed="1"/>
+    <w:lsdException w:name="List Bullet 5" w:semiHidden="1" w:unhideWhenUsed="1"/>
+    <w:lsdException w:name="List Number 2" w:semiHidden="1" w:unhideWhenUsed="1"/>
+    <w:lsdException w:name="List Number 3" w:semiHidden="1" w:unhideWhenUsed="1"/>
+    <w:lsdException w:name="List Number 4" w:semiHidden="1" w:unhideWhenUsed="1"/>
+    <w:lsdException w:name="List Number 5" w:semiHidden="1" w:unhideWhenUsed="1"/>
+    <w:lsdException w:name="Title" w:uiPriority="10" w:qFormat="1"/>
+    <w:lsdException w:name="Closing" w:semiHidden="1" w:unhideWhenUsed="1"/>
+    <w:lsdException w:name="Signature" w:semiHidden="1" w:unhideWhenUsed="1"/>
+    <w:lsdException w:name="Default Paragraph Font" w:semiHidden="1" w:uiPriority="1" w:unhideWhenUsed="1"/>
+    <w:lsdException w:name="Body Text" w:semiHidden="1" w:unhideWhenUsed="1"/>
+    <w:lsdException w:name="Body Text Indent" w:semiHidden="1" w:unhideWhenUsed="1"/>
+    <w:lsdException w:name="List Continue" w:semiHidden="1" w:unhideWhenUsed="1"/>
+    <w:lsdException w:name="List Continue 2" w:semiHidden="1" w:unhideWhenUsed="1"/>
+    <w:lsdException w:name="List Continue 3" w:semiHidden="1" w:unhideWhenUsed="1"/>
+    <w:lsdException w:name="List Continue 4" w:semiHidden="1" w:unhideWhenUsed="1"/>
+    <w:lsdException w:name="List Continue 5" w:semiHidden="1" w:unhideWhenUsed="1"/>
+    <w:lsdException w:name="Message Header" w:semiHidden="1" w:unhideWhenUsed="1"/>
+    <w:lsdException w:name="Subtitle" w:uiPriority="11" w:qFormat="1"/>
+    <w:lsdException w:name="Salutation" w:semiHidden="1" w:unhideWhenUsed="1"/>
+    <w:lsdException w:name="Date" w:semiHidden="1" w:unhideWhenUsed="1"/>
+    <w:lsdException w:name="Body Text First Indent" w:semiHidden="1" w:unhideWhenUsed="1"/>
+    <w:lsdException w:name="Body Text First Indent 2" w:semiHidden="1" w:unhideWhenUsed="1"/>
+    <w:lsdException w:name="Note Heading" w:semiHidden="1" w:unhideWhenUsed="1"/>
+    <w:lsdException w:name="Body Text 2" w:semiHidden="1" w:unhideWhenUsed="1"/>
+    <w:lsdException w:name="Body Text 3" w:semiHidden="1" w:unhideWhenUsed="1"/>
+    <w:lsdException w:name="Body Text Indent 2" w:semiHidden="1" w:unhideWhenUsed="1"/>
+    <w:lsdException w:name="Body Text Indent 3" w:semiHidden="1" w:unhideWhenUsed="1"/>
+    <w:lsdException w:name="Block Text" w:semiHidden="1" w:unhideWhenUsed="1"/>
+    <w:lsdException w:name="Hyperlink" w:semiHidden="1" w:unhideWhenUsed="1"/>
+    <w:lsdException w:name="FollowedHyperlink" w:semiHidden="1" w:unhideWhenUsed="1"/>
+    <w:lsdException w:name="Strong" w:uiPriority="22" w:qFormat="1"/>
+    <w:lsdException w:name="Emphasis" w:uiPriority="20" w:qFormat="1"/>
+    <w:lsdException w:name="Document Map" w:semiHidden="1" w:unhideWhenUsed="1"/>
+    <w:lsdException w:name="Plain Text" w:semiHidden="1" w:unhideWhenUsed="1"/>
+    <w:lsdException w:name="E-mail Signature" w:semiHidden="1" w:unhideWhenUsed="1"/>
+    <w:lsdException w:name="HTML Top of Form" w:semiHidden="1" w:unhideWhenUsed="1"/>
+    <w:lsdException w:name="HTML Bottom of Form" w:semiHidden="1" w:unhideWhenUsed="1"/>
+    <w:lsdException w:name="Normal (Web)" w:semiHidden="1" w:unhideWhenUsed="1"/>
+    <w:lsdException w:name="HTML Acronym" w:semiHidden="1" w:unhideWhenUsed="1"/>
+    <w:lsdException w:name="HTML Address" w:semiHidden="1" w:unhideWhenUsed="1"/>
+    <w:lsdException w:name="HTML Cite" w:semiHidden="1" w:unhideWhenUsed="1"/>
+    <w:lsdException w:name="HTML Code" w:semiHidden="1" w:unhideWhenUsed="1"/>
+    <w:lsdException w:name="HTML Definition" w:semiHidden="1" w:unhideWhenUsed="1"/>
+    <w:lsdException w:name="HTML Keyboard" w:semiHidden="1" w:unhideWhenUsed="1"/>
+    <w:lsdException w:name="HTML Preformatted" w:semiHidden="1" w:unhideWhenUsed="1"/>
+    <w:lsdException w:name="HTML Sample" w:semiHidden="1" w:unhideWhenUsed="1"/>
+    <w:lsdException w:name="HTML Typewriter" w:semiHidden="1" w:unhideWhenUsed="1"/>
+    <w:lsdException w:name="HTML Variable" w:semiHidden="1" w:unhideWhenUsed="1"/>
+    <w:lsdException w:name="Normal Table" w:semiHidden="1" w:unhideWhenUsed="1"/>
+    <w:lsdException w:name="annotation subject" w:semiHidden="1" w:unhideWhenUsed="1"/>
+    <w:lsdException w:name="No List" w:semiHidden="1" w:unhideWhenUsed="1"/>
+    <w:lsdException w:name="Outline List 1" w:semiHidden="1" w:unhideWhenUsed="1"/>
+    <w:lsdException w:name="Outline List 2" w:semiHidden="1" w:unhideWhenUsed="1"/>
+    <w:lsdException w:name="Outline List 3" w:semiHidden="1" w:unhideWhenUsed="1"/>
+    <w:lsdException w:name="Table Simple 1" w:semiHidden="1" w:unhideWhenUsed="1"/>
+    <w:lsdException w:name="Table Simple 2" w:semiHidden="1" w:unhideWhenUsed="1"/>
+    <w:lsdException w:name="Table Simple 3" w:semiHidden="1" w:unhideWhenUsed="1"/>
+    <w:lsdException w:name="Table Classic 1" w:semiHidden="1" w:unhideWhenUsed="1"/>
+    <w:lsdException w:name="Table Classic 2" w:semiHidden="1" w:unhideWhenUsed="1"/>
+    <w:lsdException w:name="Table Classic 3" w:semiHidden="1" w:unhideWhenUsed="1"/>
+    <w:lsdException w:name="Table Classic 4" w:semiHidden="1" w:unhideWhenUsed="1"/>
+    <w:lsdException w:name="Table Colorful 1" w:semiHidden="1" w:unhideWhenUsed="1"/>
+    <w:lsdException w:name="Table Colorful 2" w:semiHidden="1" w:unhideWhenUsed="1"/>
+    <w:lsdException w:name="Table Colorful 3" w:semiHidden="1" w:unhideWhenUsed="1"/>
+    <w:lsdException w:name="Table Columns 1" w:semiHidden="1" w:unhideWhenUsed="1"/>
+    <w:lsdException w:name="Table Columns 2" w:semiHidden="1" w:unhideWhenUsed="1"/>
+    <w:lsdException w:name="Table Columns 3" w:semiHidden="1" w:unhideWhenUsed="1"/>
+    <w:lsdException w:name="Table Columns 4" w:semiHidden="1" w:unhideWhenUsed="1"/>
+    <w:lsdException w:name="Table Columns 5" w:semiHidden="1" w:unhideWhenUsed="1"/>
+    <w:lsdException w:name="Table Grid 1" w:semiHidden="1" w:unhideWhenUsed="1"/>
+    <w:lsdException w:name="Table Grid 2" w:semiHidden="1" w:unhideWhenUsed="1"/>
+    <w:lsdException w:name="Table Grid 3" w:semiHidden="1" w:unhideWhenUsed="1"/>
+    <w:lsdException w:name="Table Grid 4" w:semiHidden="1" w:unhideWhenUsed="1"/>
+    <w:lsdException w:name="Table Grid 5" w:semiHidden="1" w:unhideWhenUsed="1"/>
+    <w:lsdException w:name="Table Grid 6" w:semiHidden="1" w:unhideWhenUsed="1"/>
+    <w:lsdException w:name="Table Grid 7" w:semiHidden="1" w:unhideWhenUsed="1"/>
+    <w:lsdException w:name="Table Grid 8" w:semiHidden="1" w:unhideWhenUsed="1"/>
+    <w:lsdException w:name="Table List 1" w:semiHidden="1" w:unhideWhenUsed="1"/>
+    <w:lsdException w:name="Table List 2" w:semiHidden="1" w:unhideWhenUsed="1"/>
+    <w:lsdException w:name="Table List 3" w:semiHidden="1" w:unhideWhenUsed="1"/>
+    <w:lsdException w:name="Table List 4" w:semiHidden="1" w:unhideWhenUsed="1"/>
+    <w:lsdException w:name="Table List 5" w:semiHidden="1" w:unhideWhenUsed="1"/>
+    <w:lsdException w:name="Table List 6" w:semiHidden="1" w:unhideWhenUsed="1"/>
+    <w:lsdException w:name="Table List 7" w:semiHidden="1" w:unhideWhenUsed="1"/>
+    <w:lsdException w:name="Table List 8" w:semiHidden="1" w:unhideWhenUsed="1"/>
+    <w:lsdException w:name="Table 3D effects 1" w:semiHidden="1" w:unhideWhenUsed="1"/>
+    <w:lsdException w:name="Table 3D effects 2" w:semiHidden="1" w:unhideWhenUsed="1"/>
+    <w:lsdException w:name="Table 3D effects 3" w:semiHidden="1" w:unhideWhenUsed="1"/>
+    <w:lsdException w:name="Table Contemporary" w:semiHidden="1" w:unhideWhenUsed="1"/>
+    <w:lsdException w:name="Table Elegant" w:semiHidden="1" w:unhideWhenUsed="1"/>
+    <w:lsdException w:name="Table Professional" w:semiHidden="1" w:unhideWhenUsed="1"/>
+    <w:lsdException w:name="Table Subtle 1" w:semiHidden="1" w:unhideWhenUsed="1"/>
+    <w:lsdException w:name="Table Subtle 2" w:semiHidden="1" w:unhideWhenUsed="1"/>
+    <w:lsdException w:name="Table Web 1" w:semiHidden="1" w:unhideWhenUsed="1"/>
+    <w:lsdException w:name="Table Web 2" w:semiHidden="1" w:unhideWhenUsed="1"/>
+    <w:lsdException w:name="Table Web 3" w:semiHidden="1" w:unhideWhenUsed="1"/>
+    <w:lsdException w:name="Balloon Text" w:semiHidden="1" w:unhideWhenUsed="1"/>
+    <w:lsdException w:name="Table Grid" w:uiPriority="59"/>
+    <w:lsdException w:name="Table Theme" w:semiHidden="1" w:unhideWhenUsed="1"/>
+    <w:lsdException w:name="Placeholder Text" w:semiHidden="1"/>
+    <w:lsdException w:name="No Spacing" w:uiPriority="1" w:qFormat="1"/>
+    <w:lsdException w:name="Light Shading" w:uiPriority="60"/>
+    <w:lsdException w:name="Light List" w:uiPriority="61"/>
+    <w:lsdException w:name="Light Grid" w:uiPriority="62"/>
+    <w:lsdException w:name="Medium Shading 1" w:uiPriority="63"/>
+    <w:lsdException w:name="Medium Shading 2" w:uiPriority="64"/>
+    <w:lsdException w:name="Medium List 1" w:uiPriority="65"/>
+    <w:lsdException w:name="Medium List 2" w:uiPriority="66"/>
+    <w:lsdException w:name="Medium Grid 1" w:uiPriority="67"/>
+    <w:lsdException w:name="Medium Grid 2" w:uiPriority="68"/>
+    <w:lsdException w:name="Medium Grid 3" w:uiPriority="69"/>
+    <w:lsdException w:name="Dark List" w:uiPriority="70"/>
+    <w:lsdException w:name="Colorful Shading" w:uiPriority="71"/>
+    <w:lsdException w:name="Colorful List" w:uiPriority="72"/>
+    <w:lsdException w:name="Colorful Grid" w:uiPriority="73"/>
+    <w:lsdException w:name="Light Shading Accent 1" w:uiPriority="60"/>
+    <w:lsdException w:name="Light List Accent 1" w:uiPriority="61"/>
+    <w:lsdException w:name="Light Grid Accent 1" w:uiPriority="62"/>
+    <w:lsdException w:name="Medium Shading 1 Accent 1" w:uiPriority="63"/>
+    <w:lsdException w:name="Medium Shading 2 Accent 1" w:uiPriority="64"/>
+    <w:lsdException w:name="Medium List 1 Accent 1" w:uiPriority="65"/>
+    <w:lsdException w:name="Revision" w:semiHidden="1"/>
+    <w:lsdException w:name="List Paragraph" w:uiPriority="34" w:qFormat="1"/>
+    <w:lsdException w:name="Quote" w:uiPriority="29" w:qFormat="1"/>
+    <w:lsdException w:name="Intense Quote" w:uiPriority="30" w:qFormat="1"/>
+    <w:lsdException w:name="Medium List 2 Accent 1" w:uiPriority="66"/>
+    <w:lsdException w:name="Medium Grid 1 Accent 1" w:uiPriority="67"/>
+    <w:lsdException w:name="Medium Grid 2 Accent 1" w:uiPriority="68"/>
+    <w:lsdException w:name="Medium Grid 3 Accent 1" w:uiPriority="69"/>
+    <w:lsdException w:name="Dark List Accent 1" w:uiPriority="70"/>
+    <w:lsdException w:name="Colorful Shading Accent 1" w:uiPriority="71"/>
+    <w:lsdException w:name="Colorful List Accent 1" w:uiPriority="72"/>
+    <w:lsdException w:name="Colorful Grid Accent 1" w:uiPriority="73"/>
+    <w:lsdException w:name="Light Shading Accent 2" w:uiPriority="60"/>
+    <w:lsdException w:name="Light List Accent 2" w:uiPriority="61"/>
+    <w:lsdException w:name="Light Grid Accent 2" w:uiPriority="62"/>
+    <w:lsdException w:name="Medium Shading 1 Accent 2" w:uiPriority="63"/>
+    <w:lsdException w:name="Medium Shading 2 Accent 2" w:uiPriority="64"/>
+    <w:lsdException w:name="Medium List 1 Accent 2" w:uiPriority="65"/>
+    <w:lsdException w:name="Medium List 2 Accent 2" w:uiPriority="66"/>
+    <w:lsdException w:name="Medium Grid 1 Accent 2" w:uiPriority="67"/>
+    <w:lsdException w:name="Medium Grid 2 Accent 2" w:uiPriority="68"/>
+    <w:lsdException w:name="Medium Grid 3 Accent 2" w:uiPriority="69"/>
+    <w:lsdException w:name="Dark List Accent 2" w:uiPriority="70"/>
+    <w:lsdException w:name="Colorful Shading Accent 2" w:uiPriority="71"/>
+    <w:lsdException w:name="Colorful List Accent 2" w:uiPriority="72"/>
+    <w:lsdException w:name="Colorful Grid Accent 2" w:uiPriority="73"/>
+    <w:lsdException w:name="Light Shading Accent 3" w:uiPriority="60"/>
+    <w:lsdException w:name="Light List Accent 3" w:uiPriority="61"/>
+    <w:lsdException w:name="Light Grid Accent 3" w:uiPriority="62"/>
+    <w:lsdException w:name="Medium Shading 1 Accent 3" w:uiPriority="63"/>
+    <w:lsdException w:name="Medium Shading 2 Accent 3" w:uiPriority="64"/>
+    <w:lsdException w:name="Medium List 1 Accent 3" w:uiPriority="65"/>
+    <w:lsdException w:name="Medium List 2 Accent 3" w:uiPriority="66"/>
+    <w:lsdException w:name="Medium Grid 1 Accent 3" w:uiPriority="67"/>
+    <w:lsdException w:name="Medium Grid 2 Accent 3" w:uiPriority="68"/>
+    <w:lsdException w:name="Medium Grid 3 Accent 3" w:uiPriority="69"/>
+    <w:lsdException w:name="Dark List Accent 3" w:uiPriority="70"/>
+    <w:lsdException w:name="Colorful Shading Accent 3" w:uiPriority="71"/>
+    <w:lsdException w:name="Colorful List Accent 3" w:uiPriority="72"/>
+    <w:lsdException w:name="Colorful Grid Accent 3" w:uiPriority="73"/>
+    <w:lsdException w:name="Light Shading Accent 4" w:uiPriority="60"/>
+    <w:lsdException w:name="Light List Accent 4" w:uiPriority="61"/>
+    <w:lsdException w:name="Light Grid Accent 4" w:uiPriority="62"/>
+    <w:lsdException w:name="Medium Shading 1 Accent 4" w:uiPriority="63"/>
+    <w:lsdException w:name="Medium Shading 2 Accent 4" w:uiPriority="64"/>
+    <w:lsdException w:name="Medium List 1 Accent 4" w:uiPriority="65"/>
+    <w:lsdException w:name="Medium List 2 Accent 4" w:uiPriority="66"/>
+    <w:lsdException w:name="Medium Grid 1 Accent 4" w:uiPriority="67"/>
+    <w:lsdException w:name="Medium Grid 2 Accent 4" w:uiPriority="68"/>
+    <w:lsdException w:name="Medium Grid 3 Accent 4" w:uiPriority="69"/>
+    <w:lsdException w:name="Dark List Accent 4" w:uiPriority="70"/>
+    <w:lsdException w:name="Colorful Shading Accent 4" w:uiPriority="71"/>
+    <w:lsdException w:name="Colorful List Accent 4" w:uiPriority="72"/>
+    <w:lsdException w:name="Colorful Grid Accent 4" w:uiPriority="73"/>
+    <w:lsdException w:name="Light Shading Accent 5" w:uiPriority="60"/>
+    <w:lsdException w:name="Light List Accent 5" w:uiPriority="61"/>
+    <w:lsdException w:name="Light Grid Accent 5" w:uiPriority="62"/>
+    <w:lsdException w:name="Medium Shading 1 Accent 5" w:uiPriority="63"/>
+    <w:lsdException w:name="Medium Shading 2 Accent 5" w:uiPriority="64"/>
+    <w:lsdException w:name="Medium List 1 Accent 5" w:uiPriority="65"/>
+    <w:lsdException w:name="Medium List 2 Accent 5" w:uiPriority="66"/>
+    <w:lsdException w:name="Medium Grid 1 Accent 5" w:uiPriority="67"/>
+    <w:lsdException w:name="Medium Grid 2 Accent 5" w:uiPriority="68"/>
+    <w:lsdException w:name="Medium Grid 3 Accent 5" w:uiPriority="69"/>
+    <w:lsdException w:name="Dark List Accent 5" w:uiPriority="70"/>
+    <w:lsdException w:name="Colorful Shading Accent 5" w:uiPriority="71"/>
+    <w:lsdException w:name="Colorful List Accent 5" w:uiPriority="72"/>
+    <w:lsdException w:name="Colorful Grid Accent 5" w:uiPriority="73"/>
+    <w:lsdException w:name="Light Shading Accent 6" w:uiPriority="60"/>
+    <w:lsdException w:name="Light List Accent 6" w:uiPriority="61"/>
+    <w:lsdException w:name="Light Grid Accent 6" w:uiPriority="62"/>
+    <w:lsdException w:name="Medium Shading 1 Accent 6" w:uiPriority="63"/>
+    <w:lsdException w:name="Medium Shading 2 Accent 6" w:uiPriority="64"/>
+    <w:lsdException w:name="Medium List 1 Accent 6" w:uiPriority="65"/>
+    <w:lsdException w:name="Medium List 2 Accent 6" w:uiPriority="66"/>
+    <w:lsdException w:name="Medium Grid 1 Accent 6" w:uiPriority="67"/>
+    <w:lsdException w:name="Medium Grid 2 Accent 6" w:uiPriority="68"/>
+    <w:lsdException w:name="Medium Grid 3 Accent 6" w:uiPriority="69"/>
+    <w:lsdException w:name="Dark List Accent 6" w:uiPriority="70"/>
+    <w:lsdException w:name="Colorful Shading Accent 6" w:uiPriority="71"/>
+    <w:lsdException w:name="Colorful List Accent 6" w:uiPriority="72"/>
+    <w:lsdException w:name="Colorful Grid Accent 6" w:uiPriority="73"/>
+    <w:lsdException w:name="Subtle Emphasis" w:uiPriority="19" w:qFormat="1"/>
+    <w:lsdException w:name="Intense Emphasis" w:uiPriority="21" w:qFormat="1"/>
+    <w:lsdException w:name="Subtle Reference" w:uiPriority="31" w:qFormat="1"/>
+    <w:lsdException w:name="Intense Reference" w:uiPriority="32" w:qFormat="1"/>
+    <w:lsdException w:name="Book Title" w:uiPriority="33" w:qFormat="1"/>
+    <w:lsdException w:name="Bibliography" w:semiHidden="1" w:uiPriority="37" w:unhideWhenUsed="1"/>
+    <w:lsdException w:name="TOC Heading" w:semiHidden="1" w:uiPriority="39" w:unhideWhenUsed="1" w:qFormat="1"/>
+    <w:lsdException w:name="Plain Table 1" w:uiPriority="41"/>
+    <w:lsdException w:name="Plain Table 2" w:uiPriority="42"/>
+    <w:lsdException w:name="Plain Table 3" w:uiPriority="43"/>
+    <w:lsdException w:name="Plain Table 4" w:uiPriority="44"/>
+    <w:lsdException w:name="Plain Table 5" w:uiPriority="45"/>
+    <w:lsdException w:name="Grid Table Light" w:uiPriority="40"/>
+    <w:lsdException w:name="Grid Table 1 Light" w:uiPriority="46"/>
+    <w:lsdException w:name="Grid Table 2" w:uiPriority="47"/>
+    <w:lsdException w:name="Grid Table 3" w:uiPriority="48"/>
+    <w:lsdException w:name="Grid Table 4" w:uiPriority="49"/>
+    <w:lsdException w:name="Grid Table 5 Dark" w:uiPriority="50"/>
+    <w:lsdException w:name="Grid Table 6 Colorful" w:uiPriority="51"/>
+    <w:lsdException w:name="Grid Table 7 Colorful" w:uiPriority="52"/>
+    <w:lsdException w:name="Grid Table 1 Light Accent 1" w:uiPriority="46"/>
+    <w:lsdException w:name="Grid Table 2 Accent 1" w:uiPriority="47"/>
+    <w:lsdException w:name="Grid Table 3 Accent 1" w:uiPriority="48"/>
+    <w:lsdException w:name="Grid Table 4 Accent 1" w:uiPriority="49"/>
+    <w:lsdException w:name="Grid Table 5 Dark Accent 1" w:uiPriority="50"/>
+    <w:lsdException w:name="Grid Table 6 Colorful Accent 1" w:uiPriority="51"/>
+    <w:lsdException w:name="Grid Table 7 Colorful Accent 1" w:uiPriority="52"/>
+    <w:lsdException w:name="Grid Table 1 Light Accent 2" w:uiPriority="46"/>
+    <w:lsdException w:name="Grid Table 2 Accent 2" w:uiPriority="47"/>
+    <w:lsdException w:name="Grid Table 3 Accent 2" w:uiPriority="48"/>
+    <w:lsdException w:name="Grid Table 4 Accent 2" w:uiPriority="49"/>
+    <w:lsdException w:name="Grid Table 5 Dark Accent 2" w:uiPriority="50"/>
+    <w:lsdException w:name="Grid Table 6 Colorful Accent 2" w:uiPriority="51"/>
+    <w:lsdException w:name="Grid Table 7 Colorful Accent 2" w:uiPriority="52"/>
+    <w:lsdException w:name="Grid Table 1 Light Accent 3" w:uiPriority="46"/>
+    <w:lsdException w:name="Grid Table 2 Accent 3" w:uiPriority="47"/>
+    <w:lsdException w:name="Grid Table 3 Accent 3" w:uiPriority="48"/>
+    <w:lsdException w:name="Grid Table 4 Accent 3" w:uiPriority="49"/>
+    <w:lsdException w:name="Grid Table 5 Dark Accent 3" w:uiPriority="50"/>
+    <w:lsdException w:name="Grid Table 6 Colorful Accent 3" w:uiPriority="51"/>
+    <w:lsdException w:name="Grid Table 7 Colorful Accent 3" w:uiPriority="52"/>
+    <w:lsdException w:name="Grid Table 1 Light Accent 4" w:uiPriority="46"/>
+    <w:lsdException w:name="Grid Table 2 Accent 4" w:uiPriority="47"/>
+    <w:lsdException w:name="Grid Table 3 Accent 4" w:uiPriority="48"/>
+    <w:lsdException w:name="Grid Table 4 Accent 4" w:uiPriority="49"/>
+    <w:lsdException w:name="Grid Table 5 Dark Accent 4" w:uiPriority="50"/>
+    <w:lsdException w:name="Grid Table 6 Colorful Accent 4" w:uiPriority="51"/>
+    <w:lsdException w:name="Grid Table 7 Colorful Accent 4" w:uiPriority="52"/>
+    <w:lsdException w:name="Grid Table 1 Light Accent 5" w:uiPriority="46"/>
+    <w:lsdException w:name="Grid Table 2 Accent 5" w:uiPriority="47"/>
+    <w:lsdException w:name="Grid Table 3 Accent 5" w:uiPriority="48"/>
+    <w:lsdException w:name="Grid Table 4 Accent 5" w:uiPriority="49"/>
+    <w:lsdException w:name="Grid Table 5 Dark Accent 5" w:uiPriority="50"/>
+    <w:lsdException w:name="Grid Table 6 Colorful Accent 5" w:uiPriority="51"/>
+    <w:lsdException w:name="Grid Table 7 Colorful Accent 5" w:uiPriority="52"/>
+    <w:lsdException w:name="Grid Table 1 Light Accent 6" w:uiPriority="46"/>
+    <w:lsdException w:name="Grid Table 2 Accent 6" w:uiPriority="47"/>
+    <w:lsdException w:name="Grid Table 3 Accent 6" w:uiPriority="48"/>
+    <w:lsdException w:name="Grid Table 4 Accent 6" w:uiPriority="49"/>
+    <w:lsdException w:name="Grid Table 5 Dark Accent 6" w:uiPriority="50"/>
+    <w:lsdException w:name="Grid Table 6 Colorful Accent 6" w:uiPriority="51"/>
+    <w:lsdException w:name="Grid Table 7 Colorful Accent 6" w:uiPriority="52"/>
+    <w:lsdException w:name="List Table 1 Light" w:uiPriority="46"/>
+    <w:lsdException w:name="List Table 2" w:uiPriority="47"/>
+    <w:lsdException w:name="List Table 3" w:uiPriority="48"/>
+    <w:lsdException w:name="List Table 4" w:uiPriority="49"/>
+    <w:lsdException w:name="List Table 5 Dark" w:uiPriority="50"/>
+    <w:lsdException w:name="List Table 6 Colorful" w:uiPriority="51"/>
+    <w:lsdException w:name="List Table 7 Colorful" w:uiPriority="52"/>
+    <w:lsdException w:name="List Table 1 Light Accent 1" w:uiPriority="46"/>
+    <w:lsdException w:name="List Table 2 Accent 1" w:uiPriority="47"/>
+    <w:lsdException w:name="List Table 3 Accent 1" w:uiPriority="48"/>
+    <w:lsdException w:name="List Table 4 Accent 1" w:uiPriority="49"/>
+    <w:lsdException w:name="List Table 5 Dark Accent 1" w:uiPriority="50"/>
+    <w:lsdException w:name="List Table 6 Colorful Accent 1" w:uiPriority="51"/>
+    <w:lsdException w:name="List Table 7 Colorful Accent 1" w:uiPriority="52"/>
+    <w:lsdException w:name="List Table 1 Light Accent 2" w:uiPriority="46"/>
+    <w:lsdException w:name="List Table 2 Accent 2" w:uiPriority="47"/>
+    <w:lsdException w:name="List Table 3 Accent 2" w:uiPriority="48"/>
+    <w:lsdException w:name="List Table 4 Accent 2" w:uiPriority="49"/>
+    <w:lsdException w:name="List Table 5 Dark Accent 2" w:uiPriority="50"/>
+    <w:lsdException w:name="List Table 6 Colorful Accent 2" w:uiPriority="51"/>
+    <w:lsdException w:name="List Table 7 Colorful Accent 2" w:uiPriority="52"/>
+    <w:lsdException w:name="List Table 1 Light Accent 3" w:uiPriority="46"/>
+    <w:lsdException w:name="List Table 2 Accent 3" w:uiPriority="47"/>
+    <w:lsdException w:name="List Table 3 Accent 3" w:uiPriority="48"/>
+    <w:lsdException w:name="List Table 4 Accent 3" w:uiPriority="49"/>
+    <w:lsdException w:name="List Table 5 Dark Accent 3" w:uiPriority="50"/>
+    <w:lsdException w:name="List Table 6 Colorful Accent 3" w:uiPriority="51"/>
+    <w:lsdException w:name="List Table 7 Colorful Accent 3" w:uiPriority="52"/>
+    <w:lsdException w:name="List Table 1 Light Accent 4" w:uiPriority="46"/>
+    <w:lsdException w:name="List Table 2 Accent 4" w:uiPriority="47"/>
+    <w:lsdException w:name="List Table 3 Accent 4" w:uiPriority="48"/>
+    <w:lsdException w:name="List Table 4 Accent 4" w:uiPriority="49"/>
+    <w:lsdException w:name="List Table 5 Dark Accent 4" w:uiPriority="50"/>
+    <w:lsdException w:name="List Table 6 Colorful Accent 4" w:uiPriority="51"/>
+    <w:lsdException w:name="List Table 7 Colorful Accent 4" w:uiPriority="52"/>
+    <w:lsdException w:name="List Table 1 Light Accent 5" w:uiPriority="46"/>
+    <w:lsdException w:name="List Table 2 Accent 5" w:uiPriority="47"/>
+    <w:lsdException w:name="List Table 3 Accent 5" w:uiPriority="48"/>
+    <w:lsdException w:name="List Table 4 Accent 5" w:uiPriority="49"/>
+    <w:lsdException w:name="List Table 5 Dark Accent 5" w:uiPriority="50"/>
+    <w:lsdException w:name="List Table 6 Colorful Accent 5" w:uiPriority="51"/>
+    <w:lsdException w:name="List Table 7 Colorful Accent 5" w:uiPriority="52"/>
+    <w:lsdException w:name="List Table 1 Light Accent 6" w:uiPriority="46"/>
+    <w:lsdException w:name="List Table 2 Accent 6" w:uiPriority="47"/>
+    <w:lsdException w:name="List Table 3 Accent 6" w:uiPriority="48"/>
+    <w:lsdException w:name="List Table 4 Accent 6" w:uiPriority="49"/>
+    <w:lsdException w:name="List Table 5 Dark Accent 6" w:uiPriority="50"/>
+    <w:lsdException w:name="List Table 6 Colorful Accent 6" w:uiPriority="51"/>
+    <w:lsdException w:name="List Table 7 Colorful Accent 6" w:uiPriority="52"/>
   </w:latentStyles>
   <w:style w:type="paragraph" w:default="1" w:styleId="Normal">
     <w:name w:val="Normal"/>
@@ -24872,7 +24167,6 @@
     <w:uiPriority w:val="99"/>
     <w:semiHidden/>
     <w:unhideWhenUsed/>
-    <w:qFormat/>
     <w:tblPr>
       <w:tblInd w:w="0" w:type="dxa"/>
       <w:tblCellMar>
@@ -25294,7 +24588,6 @@
       <w:spacing w:before="0" w:after="0" w:line="240" w:lineRule="auto"/>
     </w:pPr>
     <w:tblPr>
-      <w:tblInd w:w="0" w:type="dxa"/>
       <w:tblBorders>
         <w:top w:val="single" w:sz="4" w:space="0" w:color="auto"/>
         <w:left w:val="single" w:sz="4" w:space="0" w:color="auto"/>
@@ -25303,12 +24596,6 @@
         <w:insideH w:val="single" w:sz="4" w:space="0" w:color="auto"/>
         <w:insideV w:val="single" w:sz="4" w:space="0" w:color="auto"/>
       </w:tblBorders>
-      <w:tblCellMar>
-        <w:top w:w="0" w:type="dxa"/>
-        <w:left w:w="108" w:type="dxa"/>
-        <w:bottom w:w="0" w:type="dxa"/>
-        <w:right w:w="108" w:type="dxa"/>
-      </w:tblCellMar>
     </w:tblPr>
   </w:style>
   <w:style w:type="paragraph" w:styleId="BalloonText">
@@ -25389,7 +24676,6 @@
     </w:rPr>
     <w:tblPr>
       <w:tblStyleRowBandSize w:val="1"/>
-      <w:tblInd w:w="0" w:type="dxa"/>
       <w:tblBorders>
         <w:top w:val="single" w:sz="4" w:space="0" w:color="FFFFFF"/>
         <w:left w:val="single" w:sz="4" w:space="0" w:color="FFFFFF"/>
@@ -25398,12 +24684,6 @@
         <w:insideH w:val="single" w:sz="4" w:space="0" w:color="FFFFFF"/>
         <w:insideV w:val="single" w:sz="4" w:space="0" w:color="FFFFFF"/>
       </w:tblBorders>
-      <w:tblCellMar>
-        <w:top w:w="0" w:type="dxa"/>
-        <w:left w:w="108" w:type="dxa"/>
-        <w:bottom w:w="0" w:type="dxa"/>
-        <w:right w:w="108" w:type="dxa"/>
-      </w:tblCellMar>
     </w:tblPr>
     <w:tcPr>
       <w:shd w:val="clear" w:color="auto" w:fill="FFFFFF"/>
@@ -25785,7 +25065,7 @@
 </file>
 
 <file path=customXml/itemProps1.xml><?xml version="1.0" encoding="utf-8"?>
-<ds:datastoreItem xmlns:ds="http://schemas.openxmlformats.org/officeDocument/2006/customXml" ds:itemID="{0E8154EB-ED6F-4C0D-95F3-48C0C28AB124}">
+<ds:datastoreItem xmlns:ds="http://schemas.openxmlformats.org/officeDocument/2006/customXml" ds:itemID="{D10A69D8-EA81-4D41-8D87-2AD56525E567}">
   <ds:schemaRefs>
     <ds:schemaRef ds:uri="http://schemas.openxmlformats.org/officeDocument/2006/bibliography"/>
   </ds:schemaRefs>

</xml_diff>

<commit_message>
Revert "Add one sentence at the end"
This reverts commit 949b22bc80ec357c681030e797504ba317eca9b1.
</commit_message>
<xml_diff>
--- a/Batch instruction.docx
+++ b/Batch instruction.docx
@@ -1,6 +1,6 @@
 
 <file path=word/document.xml><?xml version="1.0" encoding="utf-8"?>
-<w:document xmlns:wpc="http://schemas.microsoft.com/office/word/2010/wordprocessingCanvas" xmlns:mc="http://schemas.openxmlformats.org/markup-compatibility/2006" xmlns:o="urn:schemas-microsoft-com:office:office" xmlns:r="http://schemas.openxmlformats.org/officeDocument/2006/relationships" xmlns:m="http://schemas.openxmlformats.org/officeDocument/2006/math" xmlns:v="urn:schemas-microsoft-com:vml" xmlns:wp14="http://schemas.microsoft.com/office/word/2010/wordprocessingDrawing" xmlns:wp="http://schemas.openxmlformats.org/drawingml/2006/wordprocessingDrawing" xmlns:w10="urn:schemas-microsoft-com:office:word" xmlns:w="http://schemas.openxmlformats.org/wordprocessingml/2006/main" xmlns:w14="http://schemas.microsoft.com/office/word/2010/wordml" xmlns:w15="http://schemas.microsoft.com/office/word/2012/wordml" xmlns:wpg="http://schemas.microsoft.com/office/word/2010/wordprocessingGroup" xmlns:wpi="http://schemas.microsoft.com/office/word/2010/wordprocessingInk" xmlns:wne="http://schemas.microsoft.com/office/word/2006/wordml" xmlns:wps="http://schemas.microsoft.com/office/word/2010/wordprocessingShape" mc:Ignorable="w14 w15 wp14">
+<w:document xmlns:ve="http://schemas.openxmlformats.org/markup-compatibility/2006" xmlns:o="urn:schemas-microsoft-com:office:office" xmlns:r="http://schemas.openxmlformats.org/officeDocument/2006/relationships" xmlns:m="http://schemas.openxmlformats.org/officeDocument/2006/math" xmlns:v="urn:schemas-microsoft-com:vml" xmlns:wp="http://schemas.openxmlformats.org/drawingml/2006/wordprocessingDrawing" xmlns:w10="urn:schemas-microsoft-com:office:word" xmlns:w="http://schemas.openxmlformats.org/wordprocessingml/2006/main" xmlns:wne="http://schemas.microsoft.com/office/word/2006/wordml">
   <w:body>
     <w:p>
       <w:pPr>
@@ -200,7 +200,15 @@
         </w:numPr>
       </w:pPr>
       <w:r>
-        <w:t>Area type density  (ATD)= population/acres + (employment/acres) * (state total pop/state total emp)</w:t>
+        <w:t xml:space="preserve">Area type density  (ATD)= population/acres + (employment/acres) * (state total pop/state total </w:t>
+      </w:r>
+      <w:proofErr w:type="spellStart"/>
+      <w:r>
+        <w:t>emp</w:t>
+      </w:r>
+      <w:proofErr w:type="spellEnd"/>
+      <w:r>
+        <w:t>)</w:t>
       </w:r>
     </w:p>
     <w:p>
@@ -220,7 +228,7 @@
         <w:tblStyle w:val="TableGrid"/>
         <w:tblW w:w="0" w:type="auto"/>
         <w:tblInd w:w="1440" w:type="dxa"/>
-        <w:tblLook w:val="04A0" w:firstRow="1" w:lastRow="0" w:firstColumn="1" w:lastColumn="0" w:noHBand="0" w:noVBand="1"/>
+        <w:tblLook w:val="04A0"/>
       </w:tblPr>
       <w:tblGrid>
         <w:gridCol w:w="1818"/>
@@ -431,7 +439,15 @@
               <w:ind w:left="0"/>
             </w:pPr>
             <w:r>
-              <w:t>ATD&lt;2 &amp; ATRural=’East/Central’</w:t>
+              <w:t xml:space="preserve">ATD&lt;2 &amp; </w:t>
+            </w:r>
+            <w:proofErr w:type="spellStart"/>
+            <w:r>
+              <w:t>ATRural</w:t>
+            </w:r>
+            <w:proofErr w:type="spellEnd"/>
+            <w:r>
+              <w:t>=’East/Central’</w:t>
             </w:r>
           </w:p>
         </w:tc>
@@ -464,7 +480,15 @@
               <w:ind w:left="0"/>
             </w:pPr>
             <w:r>
-              <w:t>ATD&lt;2 &amp; ATRural=’West’</w:t>
+              <w:t xml:space="preserve">ATD&lt;2 &amp; </w:t>
+            </w:r>
+            <w:proofErr w:type="spellStart"/>
+            <w:r>
+              <w:t>ATRural</w:t>
+            </w:r>
+            <w:proofErr w:type="spellEnd"/>
+            <w:r>
+              <w:t>=’West’</w:t>
             </w:r>
           </w:p>
         </w:tc>
@@ -497,7 +521,15 @@
               <w:ind w:left="0"/>
             </w:pPr>
             <w:r>
-              <w:t>ATD&lt;2 &amp; ATRural=’Panhandle’</w:t>
+              <w:t xml:space="preserve">ATD&lt;2 &amp; </w:t>
+            </w:r>
+            <w:proofErr w:type="spellStart"/>
+            <w:r>
+              <w:t>ATRural</w:t>
+            </w:r>
+            <w:proofErr w:type="spellEnd"/>
+            <w:r>
+              <w:t>=’Panhandle’</w:t>
             </w:r>
           </w:p>
         </w:tc>
@@ -967,7 +999,7 @@
         <w:tblStyle w:val="ChaneyMulticoloredTable"/>
         <w:tblW w:w="0" w:type="auto"/>
         <w:jc w:val="center"/>
-        <w:tblLook w:val="04A0" w:firstRow="1" w:lastRow="0" w:firstColumn="1" w:lastColumn="0" w:noHBand="0" w:noVBand="1"/>
+        <w:tblLook w:val="04A0"/>
       </w:tblPr>
       <w:tblGrid>
         <w:gridCol w:w="1350"/>
@@ -976,7 +1008,7 @@
       </w:tblGrid>
       <w:tr>
         <w:trPr>
-          <w:cnfStyle w:val="100000000000" w:firstRow="1" w:lastRow="0" w:firstColumn="0" w:lastColumn="0" w:oddVBand="0" w:evenVBand="0" w:oddHBand="0" w:evenHBand="0" w:firstRowFirstColumn="0" w:firstRowLastColumn="0" w:lastRowFirstColumn="0" w:lastRowLastColumn="0"/>
+          <w:cnfStyle w:val="100000000000"/>
           <w:trHeight w:val="315"/>
           <w:jc w:val="center"/>
         </w:trPr>
@@ -1045,7 +1077,7 @@
       </w:tr>
       <w:tr>
         <w:trPr>
-          <w:cnfStyle w:val="000000100000" w:firstRow="0" w:lastRow="0" w:firstColumn="0" w:lastColumn="0" w:oddVBand="0" w:evenVBand="0" w:oddHBand="1" w:evenHBand="0" w:firstRowFirstColumn="0" w:firstRowLastColumn="0" w:lastRowFirstColumn="0" w:lastRowLastColumn="0"/>
+          <w:cnfStyle w:val="000000100000"/>
           <w:trHeight w:val="300"/>
           <w:jc w:val="center"/>
         </w:trPr>
@@ -1182,7 +1214,7 @@
       </w:tr>
       <w:tr>
         <w:trPr>
-          <w:cnfStyle w:val="000000010000" w:firstRow="0" w:lastRow="0" w:firstColumn="0" w:lastColumn="0" w:oddVBand="0" w:evenVBand="0" w:oddHBand="0" w:evenHBand="1" w:firstRowFirstColumn="0" w:firstRowLastColumn="0" w:lastRowFirstColumn="0" w:lastRowLastColumn="0"/>
+          <w:cnfStyle w:val="000000010000"/>
           <w:trHeight w:val="300"/>
           <w:jc w:val="center"/>
         </w:trPr>
@@ -1260,7 +1292,7 @@
       </w:tr>
       <w:tr>
         <w:trPr>
-          <w:cnfStyle w:val="000000100000" w:firstRow="0" w:lastRow="0" w:firstColumn="0" w:lastColumn="0" w:oddVBand="0" w:evenVBand="0" w:oddHBand="1" w:evenHBand="0" w:firstRowFirstColumn="0" w:firstRowLastColumn="0" w:lastRowFirstColumn="0" w:lastRowLastColumn="0"/>
+          <w:cnfStyle w:val="000000100000"/>
           <w:trHeight w:val="300"/>
           <w:jc w:val="center"/>
         </w:trPr>
@@ -1338,7 +1370,7 @@
       </w:tr>
       <w:tr>
         <w:trPr>
-          <w:cnfStyle w:val="000000010000" w:firstRow="0" w:lastRow="0" w:firstColumn="0" w:lastColumn="0" w:oddVBand="0" w:evenVBand="0" w:oddHBand="0" w:evenHBand="1" w:firstRowFirstColumn="0" w:firstRowLastColumn="0" w:lastRowFirstColumn="0" w:lastRowLastColumn="0"/>
+          <w:cnfStyle w:val="000000010000"/>
           <w:trHeight w:val="315"/>
           <w:jc w:val="center"/>
         </w:trPr>
@@ -1416,7 +1448,7 @@
       </w:tr>
       <w:tr>
         <w:trPr>
-          <w:cnfStyle w:val="000000100000" w:firstRow="0" w:lastRow="0" w:firstColumn="0" w:lastColumn="0" w:oddVBand="0" w:evenVBand="0" w:oddHBand="1" w:evenHBand="0" w:firstRowFirstColumn="0" w:firstRowLastColumn="0" w:lastRowFirstColumn="0" w:lastRowLastColumn="0"/>
+          <w:cnfStyle w:val="000000100000"/>
           <w:trHeight w:val="300"/>
           <w:jc w:val="center"/>
         </w:trPr>
@@ -1553,7 +1585,7 @@
       </w:tr>
       <w:tr>
         <w:trPr>
-          <w:cnfStyle w:val="000000010000" w:firstRow="0" w:lastRow="0" w:firstColumn="0" w:lastColumn="0" w:oddVBand="0" w:evenVBand="0" w:oddHBand="0" w:evenHBand="1" w:firstRowFirstColumn="0" w:firstRowLastColumn="0" w:lastRowFirstColumn="0" w:lastRowLastColumn="0"/>
+          <w:cnfStyle w:val="000000010000"/>
           <w:trHeight w:val="300"/>
           <w:jc w:val="center"/>
         </w:trPr>
@@ -1631,7 +1663,7 @@
       </w:tr>
       <w:tr>
         <w:trPr>
-          <w:cnfStyle w:val="000000100000" w:firstRow="0" w:lastRow="0" w:firstColumn="0" w:lastColumn="0" w:oddVBand="0" w:evenVBand="0" w:oddHBand="1" w:evenHBand="0" w:firstRowFirstColumn="0" w:firstRowLastColumn="0" w:lastRowFirstColumn="0" w:lastRowLastColumn="0"/>
+          <w:cnfStyle w:val="000000100000"/>
           <w:trHeight w:val="300"/>
           <w:jc w:val="center"/>
         </w:trPr>
@@ -1709,7 +1741,7 @@
       </w:tr>
       <w:tr>
         <w:trPr>
-          <w:cnfStyle w:val="000000010000" w:firstRow="0" w:lastRow="0" w:firstColumn="0" w:lastColumn="0" w:oddVBand="0" w:evenVBand="0" w:oddHBand="0" w:evenHBand="1" w:firstRowFirstColumn="0" w:firstRowLastColumn="0" w:lastRowFirstColumn="0" w:lastRowLastColumn="0"/>
+          <w:cnfStyle w:val="000000010000"/>
           <w:trHeight w:val="315"/>
           <w:jc w:val="center"/>
         </w:trPr>
@@ -1787,7 +1819,7 @@
       </w:tr>
       <w:tr>
         <w:trPr>
-          <w:cnfStyle w:val="000000100000" w:firstRow="0" w:lastRow="0" w:firstColumn="0" w:lastColumn="0" w:oddVBand="0" w:evenVBand="0" w:oddHBand="1" w:evenHBand="0" w:firstRowFirstColumn="0" w:firstRowLastColumn="0" w:lastRowFirstColumn="0" w:lastRowLastColumn="0"/>
+          <w:cnfStyle w:val="000000100000"/>
           <w:trHeight w:val="300"/>
           <w:jc w:val="center"/>
         </w:trPr>
@@ -1890,7 +1922,7 @@
       </w:tr>
       <w:tr>
         <w:trPr>
-          <w:cnfStyle w:val="000000010000" w:firstRow="0" w:lastRow="0" w:firstColumn="0" w:lastColumn="0" w:oddVBand="0" w:evenVBand="0" w:oddHBand="0" w:evenHBand="1" w:firstRowFirstColumn="0" w:firstRowLastColumn="0" w:lastRowFirstColumn="0" w:lastRowLastColumn="0"/>
+          <w:cnfStyle w:val="000000010000"/>
           <w:trHeight w:val="315"/>
           <w:jc w:val="center"/>
         </w:trPr>
@@ -2003,7 +2035,15 @@
         <w:ind w:left="1440"/>
       </w:pPr>
       <w:r>
-        <w:t>If avghhsize&lt;1</w:t>
+        <w:t xml:space="preserve">If </w:t>
+      </w:r>
+      <w:proofErr w:type="spellStart"/>
+      <w:r>
+        <w:t>avghhsize</w:t>
+      </w:r>
+      <w:proofErr w:type="spellEnd"/>
+      <w:r>
+        <w:t>&lt;1</w:t>
       </w:r>
     </w:p>
     <w:p>
@@ -2030,7 +2070,15 @@
         <w:ind w:left="1440"/>
       </w:pPr>
       <w:r>
-        <w:t xml:space="preserve">If avghhsize&lt;=1.36, </w:t>
+        <w:t xml:space="preserve">If </w:t>
+      </w:r>
+      <w:proofErr w:type="spellStart"/>
+      <w:r>
+        <w:t>avghhsize</w:t>
+      </w:r>
+      <w:proofErr w:type="spellEnd"/>
+      <w:r>
+        <w:t xml:space="preserve">&lt;=1.36, </w:t>
       </w:r>
     </w:p>
     <w:p>
@@ -2066,7 +2114,15 @@
         <w:ind w:left="1440"/>
       </w:pPr>
       <w:r>
-        <w:t>If avghhsize&gt;4.6</w:t>
+        <w:t xml:space="preserve">If </w:t>
+      </w:r>
+      <w:proofErr w:type="spellStart"/>
+      <w:r>
+        <w:t>avghhsize</w:t>
+      </w:r>
+      <w:proofErr w:type="spellEnd"/>
+      <w:r>
+        <w:t>&gt;4.6</w:t>
       </w:r>
     </w:p>
     <w:p>
@@ -2317,7 +2373,7 @@
         <w:tblStyle w:val="ChaneyMulticoloredTable"/>
         <w:tblW w:w="0" w:type="auto"/>
         <w:jc w:val="center"/>
-        <w:tblLook w:val="04A0" w:firstRow="1" w:lastRow="0" w:firstColumn="1" w:lastColumn="0" w:noHBand="0" w:noVBand="1"/>
+        <w:tblLook w:val="04A0"/>
       </w:tblPr>
       <w:tblGrid>
         <w:gridCol w:w="1350"/>
@@ -2326,7 +2382,7 @@
       </w:tblGrid>
       <w:tr>
         <w:trPr>
-          <w:cnfStyle w:val="100000000000" w:firstRow="1" w:lastRow="0" w:firstColumn="0" w:lastColumn="0" w:oddVBand="0" w:evenVBand="0" w:oddHBand="0" w:evenHBand="0" w:firstRowFirstColumn="0" w:firstRowLastColumn="0" w:lastRowFirstColumn="0" w:lastRowLastColumn="0"/>
+          <w:cnfStyle w:val="100000000000"/>
           <w:cantSplit/>
           <w:trHeight w:val="315"/>
           <w:jc w:val="center"/>
@@ -2400,7 +2456,7 @@
       </w:tr>
       <w:tr>
         <w:trPr>
-          <w:cnfStyle w:val="000000100000" w:firstRow="0" w:lastRow="0" w:firstColumn="0" w:lastColumn="0" w:oddVBand="0" w:evenVBand="0" w:oddHBand="1" w:evenHBand="0" w:firstRowFirstColumn="0" w:firstRowLastColumn="0" w:lastRowFirstColumn="0" w:lastRowLastColumn="0"/>
+          <w:cnfStyle w:val="000000100000"/>
           <w:cantSplit/>
           <w:trHeight w:val="300"/>
           <w:jc w:val="center"/>
@@ -2525,7 +2581,7 @@
       </w:tr>
       <w:tr>
         <w:trPr>
-          <w:cnfStyle w:val="000000010000" w:firstRow="0" w:lastRow="0" w:firstColumn="0" w:lastColumn="0" w:oddVBand="0" w:evenVBand="0" w:oddHBand="0" w:evenHBand="1" w:firstRowFirstColumn="0" w:firstRowLastColumn="0" w:lastRowFirstColumn="0" w:lastRowLastColumn="0"/>
+          <w:cnfStyle w:val="000000010000"/>
           <w:cantSplit/>
           <w:trHeight w:val="300"/>
           <w:jc w:val="center"/>
@@ -2608,7 +2664,7 @@
       </w:tr>
       <w:tr>
         <w:trPr>
-          <w:cnfStyle w:val="000000100000" w:firstRow="0" w:lastRow="0" w:firstColumn="0" w:lastColumn="0" w:oddVBand="0" w:evenVBand="0" w:oddHBand="1" w:evenHBand="0" w:firstRowFirstColumn="0" w:firstRowLastColumn="0" w:lastRowFirstColumn="0" w:lastRowLastColumn="0"/>
+          <w:cnfStyle w:val="000000100000"/>
           <w:cantSplit/>
           <w:trHeight w:val="315"/>
           <w:jc w:val="center"/>
@@ -2691,7 +2747,7 @@
       </w:tr>
       <w:tr>
         <w:trPr>
-          <w:cnfStyle w:val="000000010000" w:firstRow="0" w:lastRow="0" w:firstColumn="0" w:lastColumn="0" w:oddVBand="0" w:evenVBand="0" w:oddHBand="0" w:evenHBand="1" w:firstRowFirstColumn="0" w:firstRowLastColumn="0" w:lastRowFirstColumn="0" w:lastRowLastColumn="0"/>
+          <w:cnfStyle w:val="000000010000"/>
           <w:cantSplit/>
           <w:trHeight w:val="300"/>
           <w:jc w:val="center"/>
@@ -2816,7 +2872,7 @@
       </w:tr>
       <w:tr>
         <w:trPr>
-          <w:cnfStyle w:val="000000100000" w:firstRow="0" w:lastRow="0" w:firstColumn="0" w:lastColumn="0" w:oddVBand="0" w:evenVBand="0" w:oddHBand="1" w:evenHBand="0" w:firstRowFirstColumn="0" w:firstRowLastColumn="0" w:lastRowFirstColumn="0" w:lastRowLastColumn="0"/>
+          <w:cnfStyle w:val="000000100000"/>
           <w:cantSplit/>
           <w:trHeight w:val="300"/>
           <w:jc w:val="center"/>
@@ -2899,7 +2955,7 @@
       </w:tr>
       <w:tr>
         <w:trPr>
-          <w:cnfStyle w:val="000000010000" w:firstRow="0" w:lastRow="0" w:firstColumn="0" w:lastColumn="0" w:oddVBand="0" w:evenVBand="0" w:oddHBand="0" w:evenHBand="1" w:firstRowFirstColumn="0" w:firstRowLastColumn="0" w:lastRowFirstColumn="0" w:lastRowLastColumn="0"/>
+          <w:cnfStyle w:val="000000010000"/>
           <w:cantSplit/>
           <w:trHeight w:val="315"/>
           <w:jc w:val="center"/>
@@ -2982,7 +3038,7 @@
       </w:tr>
       <w:tr>
         <w:trPr>
-          <w:cnfStyle w:val="000000100000" w:firstRow="0" w:lastRow="0" w:firstColumn="0" w:lastColumn="0" w:oddVBand="0" w:evenVBand="0" w:oddHBand="1" w:evenHBand="0" w:firstRowFirstColumn="0" w:firstRowLastColumn="0" w:lastRowFirstColumn="0" w:lastRowLastColumn="0"/>
+          <w:cnfStyle w:val="000000100000"/>
           <w:cantSplit/>
           <w:trHeight w:val="300"/>
           <w:jc w:val="center"/>
@@ -3115,7 +3171,7 @@
       </w:tr>
       <w:tr>
         <w:trPr>
-          <w:cnfStyle w:val="000000010000" w:firstRow="0" w:lastRow="0" w:firstColumn="0" w:lastColumn="0" w:oddVBand="0" w:evenVBand="0" w:oddHBand="0" w:evenHBand="1" w:firstRowFirstColumn="0" w:firstRowLastColumn="0" w:lastRowFirstColumn="0" w:lastRowLastColumn="0"/>
+          <w:cnfStyle w:val="000000010000"/>
           <w:cantSplit/>
           <w:trHeight w:val="300"/>
           <w:jc w:val="center"/>
@@ -3198,7 +3254,7 @@
       </w:tr>
       <w:tr>
         <w:trPr>
-          <w:cnfStyle w:val="000000100000" w:firstRow="0" w:lastRow="0" w:firstColumn="0" w:lastColumn="0" w:oddVBand="0" w:evenVBand="0" w:oddHBand="1" w:evenHBand="0" w:firstRowFirstColumn="0" w:firstRowLastColumn="0" w:lastRowFirstColumn="0" w:lastRowLastColumn="0"/>
+          <w:cnfStyle w:val="000000100000"/>
           <w:cantSplit/>
           <w:trHeight w:val="315"/>
           <w:jc w:val="center"/>
@@ -3295,11 +3351,16 @@
         <w:pStyle w:val="BodyTextIndent"/>
         <w:ind w:left="1440"/>
       </w:pPr>
+      <w:proofErr w:type="gramStart"/>
       <w:r>
         <w:t>If</w:t>
       </w:r>
       <w:r>
-        <w:t xml:space="preserve">  median income&lt;6000 (or x&lt;8.7)</w:t>
+        <w:t xml:space="preserve">  median</w:t>
+      </w:r>
+      <w:proofErr w:type="gramEnd"/>
+      <w:r>
+        <w:t xml:space="preserve"> income&lt;6000 (or x&lt;8.7)</w:t>
       </w:r>
     </w:p>
     <w:p>
@@ -3366,8 +3427,34 @@
       <w:pPr>
         <w:ind w:left="1440"/>
       </w:pPr>
-      <w:r>
-        <w:t>HH(i)INC(j) = hh(i) * inc(j) * households</w:t>
+      <w:proofErr w:type="gramStart"/>
+      <w:r>
+        <w:t>HH(</w:t>
+      </w:r>
+      <w:proofErr w:type="spellStart"/>
+      <w:proofErr w:type="gramEnd"/>
+      <w:r>
+        <w:t>i</w:t>
+      </w:r>
+      <w:proofErr w:type="spellEnd"/>
+      <w:r>
+        <w:t xml:space="preserve">)INC(j) = </w:t>
+      </w:r>
+      <w:proofErr w:type="spellStart"/>
+      <w:r>
+        <w:t>hh</w:t>
+      </w:r>
+      <w:proofErr w:type="spellEnd"/>
+      <w:r>
+        <w:t>(</w:t>
+      </w:r>
+      <w:proofErr w:type="spellStart"/>
+      <w:r>
+        <w:t>i</w:t>
+      </w:r>
+      <w:proofErr w:type="spellEnd"/>
+      <w:r>
+        <w:t>) * inc(j) * households</w:t>
       </w:r>
     </w:p>
     <w:p/>
@@ -3388,7 +3475,7 @@
         <w:tblStyle w:val="ChaneyMulticoloredTable"/>
         <w:tblW w:w="0" w:type="auto"/>
         <w:jc w:val="center"/>
-        <w:tblLook w:val="04A0" w:firstRow="1" w:lastRow="0" w:firstColumn="1" w:lastColumn="0" w:noHBand="0" w:noVBand="1"/>
+        <w:tblLook w:val="04A0"/>
       </w:tblPr>
       <w:tblGrid>
         <w:gridCol w:w="1517"/>
@@ -3400,7 +3487,7 @@
       </w:tblGrid>
       <w:tr>
         <w:trPr>
-          <w:cnfStyle w:val="100000000000" w:firstRow="1" w:lastRow="0" w:firstColumn="0" w:lastColumn="0" w:oddVBand="0" w:evenVBand="0" w:oddHBand="0" w:evenHBand="0" w:firstRowFirstColumn="0" w:firstRowLastColumn="0" w:lastRowFirstColumn="0" w:lastRowLastColumn="0"/>
+          <w:cnfStyle w:val="100000000000"/>
           <w:trHeight w:val="368"/>
           <w:jc w:val="center"/>
         </w:trPr>
@@ -3538,7 +3625,7 @@
       </w:tr>
       <w:tr>
         <w:trPr>
-          <w:cnfStyle w:val="000000100000" w:firstRow="0" w:lastRow="0" w:firstColumn="0" w:lastColumn="0" w:oddVBand="0" w:evenVBand="0" w:oddHBand="1" w:evenHBand="0" w:firstRowFirstColumn="0" w:firstRowLastColumn="0" w:lastRowFirstColumn="0" w:lastRowLastColumn="0"/>
+          <w:cnfStyle w:val="000000100000"/>
           <w:trHeight w:val="315"/>
           <w:jc w:val="center"/>
         </w:trPr>
@@ -3681,7 +3768,7 @@
       </w:tr>
       <w:tr>
         <w:trPr>
-          <w:cnfStyle w:val="000000010000" w:firstRow="0" w:lastRow="0" w:firstColumn="0" w:lastColumn="0" w:oddVBand="0" w:evenVBand="0" w:oddHBand="0" w:evenHBand="1" w:firstRowFirstColumn="0" w:firstRowLastColumn="0" w:lastRowFirstColumn="0" w:lastRowLastColumn="0"/>
+          <w:cnfStyle w:val="000000010000"/>
           <w:trHeight w:val="315"/>
           <w:jc w:val="center"/>
         </w:trPr>
@@ -3824,7 +3911,7 @@
       </w:tr>
       <w:tr>
         <w:trPr>
-          <w:cnfStyle w:val="000000100000" w:firstRow="0" w:lastRow="0" w:firstColumn="0" w:lastColumn="0" w:oddVBand="0" w:evenVBand="0" w:oddHBand="1" w:evenHBand="0" w:firstRowFirstColumn="0" w:firstRowLastColumn="0" w:lastRowFirstColumn="0" w:lastRowLastColumn="0"/>
+          <w:cnfStyle w:val="000000100000"/>
           <w:trHeight w:val="315"/>
           <w:jc w:val="center"/>
         </w:trPr>
@@ -3967,7 +4054,7 @@
       </w:tr>
       <w:tr>
         <w:trPr>
-          <w:cnfStyle w:val="000000010000" w:firstRow="0" w:lastRow="0" w:firstColumn="0" w:lastColumn="0" w:oddVBand="0" w:evenVBand="0" w:oddHBand="0" w:evenHBand="1" w:firstRowFirstColumn="0" w:firstRowLastColumn="0" w:lastRowFirstColumn="0" w:lastRowLastColumn="0"/>
+          <w:cnfStyle w:val="000000010000"/>
           <w:trHeight w:val="315"/>
           <w:jc w:val="center"/>
         </w:trPr>
@@ -4110,7 +4197,7 @@
       </w:tr>
       <w:tr>
         <w:trPr>
-          <w:cnfStyle w:val="000000100000" w:firstRow="0" w:lastRow="0" w:firstColumn="0" w:lastColumn="0" w:oddVBand="0" w:evenVBand="0" w:oddHBand="1" w:evenHBand="0" w:firstRowFirstColumn="0" w:firstRowLastColumn="0" w:lastRowFirstColumn="0" w:lastRowLastColumn="0"/>
+          <w:cnfStyle w:val="000000100000"/>
           <w:trHeight w:val="300"/>
           <w:jc w:val="center"/>
         </w:trPr>
@@ -4663,8 +4750,8 @@
               <m:naryPr>
                 <m:chr m:val="∑"/>
                 <m:limLoc m:val="undOvr"/>
-                <m:subHide m:val="1"/>
-                <m:supHide m:val="1"/>
+                <m:subHide m:val="on"/>
+                <m:supHide m:val="on"/>
                 <m:ctrlPr>
                   <w:rPr>
                     <w:rFonts w:ascii="Cambria Math" w:hAnsi="Cambria Math"/>
@@ -4808,7 +4895,7 @@
             <m:naryPr>
               <m:chr m:val="∑"/>
               <m:limLoc m:val="undOvr"/>
-              <m:supHide m:val="1"/>
+              <m:supHide m:val="on"/>
               <m:ctrlPr>
                 <w:rPr>
                   <w:rFonts w:ascii="Cambria Math" w:hAnsi="Cambria Math"/>
@@ -4830,7 +4917,7 @@
                 <m:naryPr>
                   <m:chr m:val="∑"/>
                   <m:limLoc m:val="undOvr"/>
-                  <m:supHide m:val="1"/>
+                  <m:supHide m:val="on"/>
                   <m:ctrlPr>
                     <w:rPr>
                       <w:rFonts w:ascii="Cambria Math" w:hAnsi="Cambria Math"/>
@@ -4917,7 +5004,15 @@
     </w:p>
     <w:p>
       <w:r>
-        <w:t xml:space="preserve">For each i j pair, </w:t>
+        <w:t xml:space="preserve">For each </w:t>
+      </w:r>
+      <w:proofErr w:type="spellStart"/>
+      <w:r>
+        <w:t>i</w:t>
+      </w:r>
+      <w:proofErr w:type="spellEnd"/>
+      <w:r>
+        <w:t xml:space="preserve"> j pair, </w:t>
       </w:r>
     </w:p>
     <w:p>
@@ -4927,7 +5022,7 @@
             <m:naryPr>
               <m:chr m:val="∑"/>
               <m:limLoc m:val="undOvr"/>
-              <m:supHide m:val="1"/>
+              <m:supHide m:val="on"/>
               <m:ctrlPr>
                 <w:rPr>
                   <w:rFonts w:ascii="Cambria Math" w:hAnsi="Cambria Math"/>
@@ -5094,7 +5189,7 @@
             <m:naryPr>
               <m:chr m:val="∑"/>
               <m:limLoc m:val="undOvr"/>
-              <m:supHide m:val="1"/>
+              <m:supHide m:val="on"/>
               <m:ctrlPr>
                 <w:rPr>
                   <w:rFonts w:ascii="Cambria Math" w:hAnsi="Cambria Math"/>
@@ -5252,14 +5347,30 @@
     <w:p/>
     <w:p>
       <w:r>
-        <w:t>For example, Suppose area wide total hh=1000, 3 zones,</w:t>
+        <w:t xml:space="preserve">For example, </w:t>
+      </w:r>
+      <w:proofErr w:type="gramStart"/>
+      <w:r>
+        <w:t>Suppose</w:t>
+      </w:r>
+      <w:proofErr w:type="gramEnd"/>
+      <w:r>
+        <w:t xml:space="preserve"> area wide total </w:t>
+      </w:r>
+      <w:proofErr w:type="spellStart"/>
+      <w:r>
+        <w:t>hh</w:t>
+      </w:r>
+      <w:proofErr w:type="spellEnd"/>
+      <w:r>
+        <w:t>=1000, 3 zones,</w:t>
       </w:r>
     </w:p>
     <w:tbl>
       <w:tblPr>
         <w:tblStyle w:val="TableGrid"/>
         <w:tblW w:w="0" w:type="auto"/>
-        <w:tblLook w:val="04A0" w:firstRow="1" w:lastRow="0" w:firstColumn="1" w:lastColumn="0" w:noHBand="0" w:noVBand="1"/>
+        <w:tblLook w:val="04A0"/>
       </w:tblPr>
       <w:tblGrid>
         <w:gridCol w:w="3192"/>
@@ -5600,7 +5711,7 @@
         <w:tblStyle w:val="ChaneyMulticoloredTable"/>
         <w:tblW w:w="0" w:type="auto"/>
         <w:jc w:val="center"/>
-        <w:tblLook w:val="04A0" w:firstRow="1" w:lastRow="0" w:firstColumn="1" w:lastColumn="0" w:noHBand="0" w:noVBand="1"/>
+        <w:tblLook w:val="04A0"/>
       </w:tblPr>
       <w:tblGrid>
         <w:gridCol w:w="4050"/>
@@ -5608,7 +5719,7 @@
       </w:tblGrid>
       <w:tr>
         <w:trPr>
-          <w:cnfStyle w:val="100000000000" w:firstRow="1" w:lastRow="0" w:firstColumn="0" w:lastColumn="0" w:oddVBand="0" w:evenVBand="0" w:oddHBand="0" w:evenHBand="0" w:firstRowFirstColumn="0" w:firstRowLastColumn="0" w:lastRowFirstColumn="0" w:lastRowLastColumn="0"/>
+          <w:cnfStyle w:val="100000000000"/>
           <w:jc w:val="center"/>
         </w:trPr>
         <w:tc>
@@ -5650,7 +5761,7 @@
       </w:tr>
       <w:tr>
         <w:trPr>
-          <w:cnfStyle w:val="000000100000" w:firstRow="0" w:lastRow="0" w:firstColumn="0" w:lastColumn="0" w:oddVBand="0" w:evenVBand="0" w:oddHBand="1" w:evenHBand="0" w:firstRowFirstColumn="0" w:firstRowLastColumn="0" w:lastRowFirstColumn="0" w:lastRowLastColumn="0"/>
+          <w:cnfStyle w:val="000000100000"/>
           <w:jc w:val="center"/>
         </w:trPr>
         <w:tc>
@@ -5676,7 +5787,7 @@
       </w:tr>
       <w:tr>
         <w:trPr>
-          <w:cnfStyle w:val="000000010000" w:firstRow="0" w:lastRow="0" w:firstColumn="0" w:lastColumn="0" w:oddVBand="0" w:evenVBand="0" w:oddHBand="0" w:evenHBand="1" w:firstRowFirstColumn="0" w:firstRowLastColumn="0" w:lastRowFirstColumn="0" w:lastRowLastColumn="0"/>
+          <w:cnfStyle w:val="000000010000"/>
           <w:jc w:val="center"/>
         </w:trPr>
         <w:tc>
@@ -5688,7 +5799,15 @@
               <w:t>Retail Other</w:t>
             </w:r>
             <w:r>
-              <w:t xml:space="preserve"> (retoth)</w:t>
+              <w:t xml:space="preserve"> (</w:t>
+            </w:r>
+            <w:proofErr w:type="spellStart"/>
+            <w:r>
+              <w:t>retoth</w:t>
+            </w:r>
+            <w:proofErr w:type="spellEnd"/>
+            <w:r>
+              <w:t>)</w:t>
             </w:r>
           </w:p>
         </w:tc>
@@ -5705,7 +5824,7 @@
       </w:tr>
       <w:tr>
         <w:trPr>
-          <w:cnfStyle w:val="000000100000" w:firstRow="0" w:lastRow="0" w:firstColumn="0" w:lastColumn="0" w:oddVBand="0" w:evenVBand="0" w:oddHBand="1" w:evenHBand="0" w:firstRowFirstColumn="0" w:firstRowLastColumn="0" w:lastRowFirstColumn="0" w:lastRowLastColumn="0"/>
+          <w:cnfStyle w:val="000000100000"/>
           <w:jc w:val="center"/>
         </w:trPr>
         <w:tc>
@@ -5731,7 +5850,7 @@
       </w:tr>
       <w:tr>
         <w:trPr>
-          <w:cnfStyle w:val="000000010000" w:firstRow="0" w:lastRow="0" w:firstColumn="0" w:lastColumn="0" w:oddVBand="0" w:evenVBand="0" w:oddHBand="0" w:evenHBand="1" w:firstRowFirstColumn="0" w:firstRowLastColumn="0" w:lastRowFirstColumn="0" w:lastRowLastColumn="0"/>
+          <w:cnfStyle w:val="000000010000"/>
           <w:jc w:val="center"/>
         </w:trPr>
         <w:tc>
@@ -5743,7 +5862,15 @@
               <w:t xml:space="preserve">Recreational Retail </w:t>
             </w:r>
             <w:r>
-              <w:t>(Retrec)</w:t>
+              <w:t>(</w:t>
+            </w:r>
+            <w:proofErr w:type="spellStart"/>
+            <w:r>
+              <w:t>Retrec</w:t>
+            </w:r>
+            <w:proofErr w:type="spellEnd"/>
+            <w:r>
+              <w:t>)</w:t>
             </w:r>
           </w:p>
         </w:tc>
@@ -5824,8 +5951,13 @@
           <w:numId w:val="4"/>
         </w:numPr>
       </w:pPr>
-      <w:r>
-        <w:t>Edu_ser = EMP61</w:t>
+      <w:proofErr w:type="spellStart"/>
+      <w:r>
+        <w:t>Edu_ser</w:t>
+      </w:r>
+      <w:proofErr w:type="spellEnd"/>
+      <w:r>
+        <w:t xml:space="preserve"> = EMP61</w:t>
       </w:r>
     </w:p>
     <w:p>
@@ -5848,8 +5980,13 @@
           <w:numId w:val="4"/>
         </w:numPr>
       </w:pPr>
-      <w:r>
-        <w:t>Nonret = Basic + Service</w:t>
+      <w:proofErr w:type="spellStart"/>
+      <w:r>
+        <w:t>Nonret</w:t>
+      </w:r>
+      <w:proofErr w:type="spellEnd"/>
+      <w:r>
+        <w:t xml:space="preserve"> = Basic + Service</w:t>
       </w:r>
     </w:p>
     <w:p>
@@ -5993,7 +6130,15 @@
     </w:p>
     <w:p>
       <w:r>
-        <w:t>Purpose A_ attraction for area type A income group i for zone k= sum (coefficient * variable corresponding to that coefficient)</w:t>
+        <w:t xml:space="preserve">Purpose A_ attraction for area type A income group </w:t>
+      </w:r>
+      <w:proofErr w:type="spellStart"/>
+      <w:r>
+        <w:t>i</w:t>
+      </w:r>
+      <w:proofErr w:type="spellEnd"/>
+      <w:r>
+        <w:t xml:space="preserve"> for zone k= sum (coefficient * variable corresponding to that coefficient)</w:t>
       </w:r>
     </w:p>
     <w:p>
@@ -6002,13 +6147,39 @@
       </w:r>
     </w:p>
     <w:p>
-      <w:r>
-        <w:t>HBW_inc 1 through inc 4</w:t>
-      </w:r>
-    </w:p>
-    <w:p>
-      <w:r>
-        <w:t>HBO_inc 1 through inc 4</w:t>
+      <w:proofErr w:type="spellStart"/>
+      <w:r>
+        <w:t>HBW_inc</w:t>
+      </w:r>
+      <w:proofErr w:type="spellEnd"/>
+      <w:r>
+        <w:t xml:space="preserve"> 1 through </w:t>
+      </w:r>
+      <w:proofErr w:type="gramStart"/>
+      <w:r>
+        <w:t>inc</w:t>
+      </w:r>
+      <w:proofErr w:type="gramEnd"/>
+      <w:r>
+        <w:t xml:space="preserve"> 4</w:t>
+      </w:r>
+    </w:p>
+    <w:p>
+      <w:proofErr w:type="spellStart"/>
+      <w:r>
+        <w:t>HBO_inc</w:t>
+      </w:r>
+      <w:proofErr w:type="spellEnd"/>
+      <w:r>
+        <w:t xml:space="preserve"> 1 through </w:t>
+      </w:r>
+      <w:proofErr w:type="gramStart"/>
+      <w:r>
+        <w:t>inc</w:t>
+      </w:r>
+      <w:proofErr w:type="gramEnd"/>
+      <w:r>
+        <w:t xml:space="preserve"> 4</w:t>
       </w:r>
     </w:p>
     <w:p>
@@ -6018,7 +6189,15 @@
     </w:p>
     <w:p>
       <w:r>
-        <w:t>ILDO_inc1 through inc 4</w:t>
+        <w:t xml:space="preserve">ILDO_inc1 through </w:t>
+      </w:r>
+      <w:proofErr w:type="gramStart"/>
+      <w:r>
+        <w:t>inc</w:t>
+      </w:r>
+      <w:proofErr w:type="gramEnd"/>
+      <w:r>
+        <w:t xml:space="preserve"> 4</w:t>
       </w:r>
     </w:p>
     <w:p>
@@ -6295,7 +6474,7 @@
     <w:tbl>
       <w:tblPr>
         <w:tblW w:w="5000" w:type="pct"/>
-        <w:tblLook w:val="04A0" w:firstRow="1" w:lastRow="0" w:firstColumn="1" w:lastColumn="0" w:noHBand="0" w:noVBand="1"/>
+        <w:tblLook w:val="04A0"/>
       </w:tblPr>
       <w:tblGrid>
         <w:gridCol w:w="469"/>
@@ -6497,6 +6676,7 @@
                 <w:szCs w:val="16"/>
               </w:rPr>
             </w:pPr>
+            <w:proofErr w:type="spellStart"/>
             <w:r>
               <w:rPr>
                 <w:rFonts w:eastAsia="Times New Roman" w:cs="Times New Roman"/>
@@ -6508,6 +6688,7 @@
               </w:rPr>
               <w:t>Emp</w:t>
             </w:r>
+            <w:proofErr w:type="spellEnd"/>
           </w:p>
         </w:tc>
         <w:tc>
@@ -6723,8 +6904,21 @@
                 <w:szCs w:val="16"/>
               </w:rPr>
               <w:br/>
-              <w:t>(enroll,</w:t>
-            </w:r>
+              <w:t>(enroll</w:t>
+            </w:r>
+            <w:proofErr w:type="gramStart"/>
+            <w:r>
+              <w:rPr>
+                <w:rFonts w:eastAsia="Times New Roman" w:cs="Times New Roman"/>
+                <w:b/>
+                <w:bCs/>
+                <w:color w:val="000000"/>
+                <w:sz w:val="16"/>
+                <w:szCs w:val="16"/>
+              </w:rPr>
+              <w:t>,</w:t>
+            </w:r>
+            <w:proofErr w:type="gramEnd"/>
             <w:r>
               <w:rPr>
                 <w:rFonts w:eastAsia="Times New Roman" w:cs="Times New Roman"/>
@@ -8455,8 +8649,13 @@
       </w:r>
     </w:p>
     <w:p>
-      <w:r>
-        <w:t xml:space="preserve">k-12 school employment </w:t>
+      <w:proofErr w:type="gramStart"/>
+      <w:r>
+        <w:t>k-12</w:t>
+      </w:r>
+      <w:proofErr w:type="gramEnd"/>
+      <w:r>
+        <w:t xml:space="preserve"> school employment </w:t>
       </w:r>
       <w:r>
         <w:t>won’t be</w:t>
@@ -8560,7 +8759,15 @@
         <w:t>Apply vehicle occupancy factors to convert the calculated person trips to vehicle trips by purpose, and to get the total vehicle trips II</w:t>
       </w:r>
       <w:r>
-        <w:t xml:space="preserve"> (SumVEH)</w:t>
+        <w:t xml:space="preserve"> (</w:t>
+      </w:r>
+      <w:proofErr w:type="spellStart"/>
+      <w:r>
+        <w:t>SumVEH</w:t>
+      </w:r>
+      <w:proofErr w:type="spellEnd"/>
+      <w:r>
+        <w:t>)</w:t>
       </w:r>
       <w:r>
         <w:t>.</w:t>
@@ -8603,7 +8810,7 @@
           <w:insideH w:val="single" w:sz="4" w:space="0" w:color="auto"/>
           <w:insideV w:val="single" w:sz="4" w:space="0" w:color="auto"/>
         </w:tblBorders>
-        <w:tblLook w:val="04A0" w:firstRow="1" w:lastRow="0" w:firstColumn="1" w:lastColumn="0" w:noHBand="0" w:noVBand="1"/>
+        <w:tblLook w:val="04A0"/>
       </w:tblPr>
       <w:tblGrid>
         <w:gridCol w:w="2520"/>
@@ -8838,11 +9045,19 @@
           <w:rFonts w:ascii="Times New Roman" w:hAnsi="Times New Roman" w:cs="Times New Roman"/>
         </w:rPr>
       </w:pPr>
+      <w:proofErr w:type="spellStart"/>
       <w:r>
         <w:rPr>
           <w:rFonts w:ascii="Times New Roman" w:hAnsi="Times New Roman" w:cs="Times New Roman"/>
         </w:rPr>
-        <w:t xml:space="preserve">SumVEH= NHBP/1.54 + HBWA/1.14 + HBOA/1.85 + NHBA/1.54 </w:t>
+        <w:t>SumVEH</w:t>
+      </w:r>
+      <w:proofErr w:type="spellEnd"/>
+      <w:r>
+        <w:rPr>
+          <w:rFonts w:ascii="Times New Roman" w:hAnsi="Times New Roman" w:cs="Times New Roman"/>
+        </w:rPr>
+        <w:t xml:space="preserve">= NHBP/1.54 + HBWA/1.14 + HBOA/1.85 + NHBA/1.54 </w:t>
       </w:r>
     </w:p>
     <w:p>
@@ -8897,7 +9112,21 @@
         <w:rPr>
           <w:rFonts w:ascii="Times New Roman" w:hAnsi="Times New Roman" w:cs="Times New Roman"/>
         </w:rPr>
-        <w:t xml:space="preserve"> / SumVEH)</w:t>
+        <w:t xml:space="preserve"> / </w:t>
+      </w:r>
+      <w:proofErr w:type="spellStart"/>
+      <w:r>
+        <w:rPr>
+          <w:rFonts w:ascii="Times New Roman" w:hAnsi="Times New Roman" w:cs="Times New Roman"/>
+        </w:rPr>
+        <w:t>SumVEH</w:t>
+      </w:r>
+      <w:proofErr w:type="spellEnd"/>
+      <w:r>
+        <w:rPr>
+          <w:rFonts w:ascii="Times New Roman" w:hAnsi="Times New Roman" w:cs="Times New Roman"/>
+        </w:rPr>
+        <w:t>)</w:t>
       </w:r>
     </w:p>
     <w:p>
@@ -8928,7 +9157,21 @@
         <w:rPr>
           <w:rFonts w:ascii="Times New Roman" w:hAnsi="Times New Roman" w:cs="Times New Roman"/>
         </w:rPr>
-        <w:t xml:space="preserve"> / SumVEH)</w:t>
+        <w:t xml:space="preserve"> / </w:t>
+      </w:r>
+      <w:proofErr w:type="spellStart"/>
+      <w:r>
+        <w:rPr>
+          <w:rFonts w:ascii="Times New Roman" w:hAnsi="Times New Roman" w:cs="Times New Roman"/>
+        </w:rPr>
+        <w:t>SumVEH</w:t>
+      </w:r>
+      <w:proofErr w:type="spellEnd"/>
+      <w:r>
+        <w:rPr>
+          <w:rFonts w:ascii="Times New Roman" w:hAnsi="Times New Roman" w:cs="Times New Roman"/>
+        </w:rPr>
+        <w:t>)</w:t>
       </w:r>
     </w:p>
     <w:p>
@@ -9027,7 +9270,15 @@
         <w:t>Determine the shares among the calculated purpose and income group</w:t>
       </w:r>
       <w:r>
-        <w:t>. The shares can be subjective. We can set a series of factors, as long as these factors add up to 1 for each income group. For example, see table  below.</w:t>
+        <w:t xml:space="preserve">. The shares can be subjective. We can set a series of factors, as long as these factors add up to 1 for each income group. For example, see </w:t>
+      </w:r>
+      <w:proofErr w:type="gramStart"/>
+      <w:r>
+        <w:t>table  below</w:t>
+      </w:r>
+      <w:proofErr w:type="gramEnd"/>
+      <w:r>
+        <w:t>.</w:t>
       </w:r>
     </w:p>
     <w:p>
@@ -9071,7 +9322,7 @@
         <w:tblStyle w:val="TableGrid"/>
         <w:tblW w:w="0" w:type="auto"/>
         <w:tblInd w:w="360" w:type="dxa"/>
-        <w:tblLook w:val="04A0" w:firstRow="1" w:lastRow="0" w:firstColumn="1" w:lastColumn="0" w:noHBand="0" w:noVBand="1"/>
+        <w:tblLook w:val="04A0"/>
       </w:tblPr>
       <w:tblGrid>
         <w:gridCol w:w="928"/>
@@ -9890,7 +10141,7 @@
         <w:tblStyle w:val="TableGrid"/>
         <w:tblW w:w="0" w:type="auto"/>
         <w:tblInd w:w="360" w:type="dxa"/>
-        <w:tblLook w:val="04A0" w:firstRow="1" w:lastRow="0" w:firstColumn="1" w:lastColumn="0" w:noHBand="0" w:noVBand="1"/>
+        <w:tblLook w:val="04A0"/>
       </w:tblPr>
       <w:tblGrid>
         <w:gridCol w:w="572"/>
@@ -10545,7 +10796,7 @@
       <w:tblPr>
         <w:tblStyle w:val="TableGrid"/>
         <w:tblW w:w="0" w:type="auto"/>
-        <w:tblLook w:val="04A0" w:firstRow="1" w:lastRow="0" w:firstColumn="1" w:lastColumn="0" w:noHBand="0" w:noVBand="1"/>
+        <w:tblLook w:val="04A0"/>
       </w:tblPr>
       <w:tblGrid>
         <w:gridCol w:w="1493"/>
@@ -10735,9 +10986,11 @@
             <w:tcW w:w="0" w:type="auto"/>
           </w:tcPr>
           <w:p>
+            <w:proofErr w:type="spellStart"/>
             <w:r>
               <w:t>Alpha_s</w:t>
             </w:r>
+            <w:proofErr w:type="spellEnd"/>
           </w:p>
         </w:tc>
         <w:tc>
@@ -10745,16 +10998,31 @@
             <w:tcW w:w="0" w:type="auto"/>
           </w:tcPr>
           <w:p>
+            <w:proofErr w:type="spellStart"/>
             <w:r>
               <w:t>Alpha_l</w:t>
             </w:r>
+            <w:proofErr w:type="spellEnd"/>
           </w:p>
         </w:tc>
       </w:tr>
     </w:tbl>
     <w:p>
-      <w:r>
-        <w:t>Alpha_s + alpha_l = 100%</w:t>
+      <w:proofErr w:type="spellStart"/>
+      <w:r>
+        <w:t>Alpha_s</w:t>
+      </w:r>
+      <w:proofErr w:type="spellEnd"/>
+      <w:r>
+        <w:t xml:space="preserve"> + </w:t>
+      </w:r>
+      <w:proofErr w:type="spellStart"/>
+      <w:r>
+        <w:t>alpha_l</w:t>
+      </w:r>
+      <w:proofErr w:type="spellEnd"/>
+      <w:r>
+        <w:t xml:space="preserve"> = 100%</w:t>
       </w:r>
       <w:r>
         <w:t xml:space="preserve"> (passenger vehicle count)</w:t>
@@ -10801,16 +11069,238 @@
         <w:t xml:space="preserve">PVS </w:t>
       </w:r>
       <w:r>
+        <w:t>_</w:t>
+      </w:r>
+      <w:proofErr w:type="spellStart"/>
+      <w:r>
+        <w:t>P</w:t>
+      </w:r>
+      <w:r>
+        <w:t>_</w:t>
+      </w:r>
+      <w:proofErr w:type="gramStart"/>
+      <w:r>
+        <w:t>inc</w:t>
+      </w:r>
+      <w:proofErr w:type="spellEnd"/>
+      <w:r>
+        <w:t>(</w:t>
+      </w:r>
+      <w:proofErr w:type="spellStart"/>
+      <w:proofErr w:type="gramEnd"/>
+      <w:r>
+        <w:t>i</w:t>
+      </w:r>
+      <w:proofErr w:type="spellEnd"/>
+      <w:r>
+        <w:t>)</w:t>
+      </w:r>
+      <w:r>
+        <w:t xml:space="preserve"> = EI passenger vehicle count </w:t>
+      </w:r>
+      <w:r>
+        <w:t>*</w:t>
+      </w:r>
+      <w:proofErr w:type="spellStart"/>
+      <w:r>
+        <w:t>alpha_s</w:t>
+      </w:r>
+      <w:proofErr w:type="spellEnd"/>
+      <w:r>
+        <w:t xml:space="preserve"> * S(</w:t>
+      </w:r>
+      <w:proofErr w:type="spellStart"/>
+      <w:r>
+        <w:t>i</w:t>
+      </w:r>
+      <w:proofErr w:type="spellEnd"/>
+      <w:r>
+        <w:t>) * f</w:t>
+      </w:r>
+      <w:r>
+        <w:t>1</w:t>
+      </w:r>
+    </w:p>
+    <w:p>
+      <w:r>
+        <w:t xml:space="preserve">PVS </w:t>
+      </w:r>
+      <w:r>
+        <w:t xml:space="preserve">_A </w:t>
+      </w:r>
+      <w:r>
+        <w:t>_</w:t>
+      </w:r>
+      <w:proofErr w:type="gramStart"/>
+      <w:r>
+        <w:t>inc(</w:t>
+      </w:r>
+      <w:proofErr w:type="spellStart"/>
+      <w:proofErr w:type="gramEnd"/>
+      <w:r>
+        <w:t>i</w:t>
+      </w:r>
+      <w:proofErr w:type="spellEnd"/>
+      <w:r>
+        <w:t xml:space="preserve">) </w:t>
+      </w:r>
+      <w:r>
+        <w:t xml:space="preserve">= EI </w:t>
+      </w:r>
+      <w:r>
+        <w:t xml:space="preserve">passenger vehicle count * </w:t>
+      </w:r>
+      <w:proofErr w:type="spellStart"/>
+      <w:r>
+        <w:t>alpha_s</w:t>
+      </w:r>
+      <w:proofErr w:type="spellEnd"/>
+      <w:r>
+        <w:t xml:space="preserve"> * S(</w:t>
+      </w:r>
+      <w:proofErr w:type="spellStart"/>
+      <w:r>
+        <w:t>i</w:t>
+      </w:r>
+      <w:proofErr w:type="spellEnd"/>
+      <w:r>
+        <w:t>) * f</w:t>
+      </w:r>
+      <w:r>
+        <w:t>2</w:t>
+      </w:r>
+    </w:p>
+    <w:p>
+      <w:r>
+        <w:t xml:space="preserve">PVL </w:t>
+      </w:r>
+      <w:r>
+        <w:t>_</w:t>
+      </w:r>
+      <w:proofErr w:type="spellStart"/>
+      <w:r>
+        <w:t>P</w:t>
+      </w:r>
+      <w:r>
+        <w:t>_</w:t>
+      </w:r>
+      <w:proofErr w:type="gramStart"/>
+      <w:r>
+        <w:t>inc</w:t>
+      </w:r>
+      <w:proofErr w:type="spellEnd"/>
+      <w:r>
+        <w:t>(</w:t>
+      </w:r>
+      <w:proofErr w:type="spellStart"/>
+      <w:proofErr w:type="gramEnd"/>
+      <w:r>
+        <w:t>i</w:t>
+      </w:r>
+      <w:proofErr w:type="spellEnd"/>
+      <w:r>
+        <w:t xml:space="preserve">) </w:t>
+      </w:r>
+      <w:r>
+        <w:t xml:space="preserve"> = EI passenger vehicle count *</w:t>
+      </w:r>
+      <w:proofErr w:type="spellStart"/>
+      <w:r>
+        <w:t>alpha_l</w:t>
+      </w:r>
+      <w:proofErr w:type="spellEnd"/>
+      <w:r>
+        <w:t xml:space="preserve"> * L(</w:t>
+      </w:r>
+      <w:proofErr w:type="spellStart"/>
+      <w:r>
+        <w:t>i</w:t>
+      </w:r>
+      <w:proofErr w:type="spellEnd"/>
+      <w:r>
+        <w:t>) * f</w:t>
+      </w:r>
+      <w:r>
+        <w:t>1</w:t>
+      </w:r>
+    </w:p>
+    <w:p>
+      <w:r>
+        <w:t xml:space="preserve">PVL </w:t>
+      </w:r>
+      <w:r>
+        <w:t>_</w:t>
+      </w:r>
+      <w:proofErr w:type="spellStart"/>
+      <w:r>
+        <w:t>A</w:t>
+      </w:r>
+      <w:r>
+        <w:t>_</w:t>
+      </w:r>
+      <w:proofErr w:type="gramStart"/>
+      <w:r>
+        <w:t>inc</w:t>
+      </w:r>
+      <w:proofErr w:type="spellEnd"/>
+      <w:r>
+        <w:t>(</w:t>
+      </w:r>
+      <w:proofErr w:type="spellStart"/>
+      <w:proofErr w:type="gramEnd"/>
+      <w:r>
+        <w:t>i</w:t>
+      </w:r>
+      <w:proofErr w:type="spellEnd"/>
+      <w:r>
+        <w:t xml:space="preserve">) </w:t>
+      </w:r>
+      <w:r>
+        <w:t xml:space="preserve"> = EI passenger vehicle count * </w:t>
+      </w:r>
+      <w:proofErr w:type="spellStart"/>
+      <w:r>
+        <w:t>alpha_l</w:t>
+      </w:r>
+      <w:proofErr w:type="spellEnd"/>
+      <w:r>
+        <w:t xml:space="preserve"> * L(</w:t>
+      </w:r>
+      <w:proofErr w:type="spellStart"/>
+      <w:r>
+        <w:t>i</w:t>
+      </w:r>
+      <w:proofErr w:type="spellEnd"/>
+      <w:r>
+        <w:t>) * f</w:t>
+      </w:r>
+      <w:r>
+        <w:t>2</w:t>
+      </w:r>
+    </w:p>
+    <w:p>
+      <w:r>
+        <w:t>EI</w:t>
+      </w:r>
+      <w:r>
+        <w:t>LT</w:t>
+      </w:r>
+      <w:r>
         <w:t>_P</w:t>
       </w:r>
       <w:r>
-        <w:t>_inc(i)</w:t>
-      </w:r>
-      <w:r>
-        <w:t xml:space="preserve"> = EI passenger vehicle count </w:t>
-      </w:r>
-      <w:r>
-        <w:t>*alpha_s * S(i) * f</w:t>
+        <w:t xml:space="preserve">= EI truck count * </w:t>
+      </w:r>
+      <w:proofErr w:type="spellStart"/>
+      <w:r>
+        <w:t>alpha</w:t>
+      </w:r>
+      <w:r>
+        <w:t>_LT</w:t>
+      </w:r>
+      <w:proofErr w:type="spellEnd"/>
+      <w:r>
+        <w:t>*f</w:t>
       </w:r>
       <w:r>
         <w:t>1</w:t>
@@ -10818,39 +11308,50 @@
     </w:p>
     <w:p>
       <w:r>
-        <w:t xml:space="preserve">PVS </w:t>
-      </w:r>
-      <w:r>
-        <w:t xml:space="preserve">_A </w:t>
-      </w:r>
-      <w:r>
-        <w:t xml:space="preserve">_inc(i) </w:t>
-      </w:r>
-      <w:r>
-        <w:t xml:space="preserve">= EI </w:t>
-      </w:r>
-      <w:r>
-        <w:t xml:space="preserve">passenger vehicle count * </w:t>
-      </w:r>
-      <w:r>
-        <w:t>alpha_s * S(i) * f</w:t>
+        <w:t>EI</w:t>
+      </w:r>
+      <w:r>
+        <w:t xml:space="preserve">LT_A= EI truck count * </w:t>
+      </w:r>
+      <w:proofErr w:type="spellStart"/>
+      <w:r>
+        <w:t>alpha</w:t>
+      </w:r>
+      <w:r>
+        <w:t>_LT</w:t>
+      </w:r>
+      <w:proofErr w:type="spellEnd"/>
+      <w:r>
+        <w:t>*f</w:t>
       </w:r>
       <w:r>
         <w:t>2</w:t>
       </w:r>
     </w:p>
-    <w:p>
-      <w:r>
-        <w:t xml:space="preserve">PVL </w:t>
+    <w:p/>
+    <w:p>
+      <w:r>
+        <w:t>EI</w:t>
+      </w:r>
+      <w:r>
+        <w:t>MT</w:t>
       </w:r>
       <w:r>
         <w:t>_P</w:t>
       </w:r>
       <w:r>
-        <w:t xml:space="preserve">_inc(i) </w:t>
-      </w:r>
-      <w:r>
-        <w:t xml:space="preserve"> = EI passenger vehicle count *alpha_l * L(i) * f</w:t>
+        <w:t xml:space="preserve">=EI truck count * </w:t>
+      </w:r>
+      <w:proofErr w:type="spellStart"/>
+      <w:r>
+        <w:t>alpha</w:t>
+      </w:r>
+      <w:r>
+        <w:t>_MT</w:t>
+      </w:r>
+      <w:proofErr w:type="spellEnd"/>
+      <w:r>
+        <w:t>*f</w:t>
       </w:r>
       <w:r>
         <w:t>1</w:t>
@@ -10858,16 +11359,21 @@
     </w:p>
     <w:p>
       <w:r>
-        <w:t xml:space="preserve">PVL </w:t>
-      </w:r>
-      <w:r>
-        <w:t>_A</w:t>
-      </w:r>
-      <w:r>
-        <w:t xml:space="preserve">_inc(i) </w:t>
-      </w:r>
-      <w:r>
-        <w:t xml:space="preserve"> = EI passenger vehicle count * alpha_l * L(i) * f</w:t>
+        <w:t>EI</w:t>
+      </w:r>
+      <w:r>
+        <w:t xml:space="preserve">MT_A=EI truck count * </w:t>
+      </w:r>
+      <w:proofErr w:type="spellStart"/>
+      <w:r>
+        <w:t>alpha</w:t>
+      </w:r>
+      <w:r>
+        <w:t>_MT</w:t>
+      </w:r>
+      <w:proofErr w:type="spellEnd"/>
+      <w:r>
+        <w:t>*f</w:t>
       </w:r>
       <w:r>
         <w:t>2</w:t>
@@ -10878,143 +11384,84 @@
         <w:t>EI</w:t>
       </w:r>
       <w:r>
-        <w:t>LT</w:t>
+        <w:t>HT</w:t>
       </w:r>
       <w:r>
         <w:t>_P</w:t>
       </w:r>
       <w:r>
-        <w:t xml:space="preserve">= EI truck count * </w:t>
-      </w:r>
+        <w:t xml:space="preserve">=EI truck count * </w:t>
+      </w:r>
+      <w:proofErr w:type="spellStart"/>
       <w:r>
         <w:t>alpha</w:t>
       </w:r>
       <w:r>
+        <w:t>_HT</w:t>
+      </w:r>
+      <w:proofErr w:type="spellEnd"/>
+      <w:r>
+        <w:t>*f</w:t>
+      </w:r>
+      <w:r>
+        <w:t>1</w:t>
+      </w:r>
+    </w:p>
+    <w:p>
+      <w:r>
+        <w:t>EI</w:t>
+      </w:r>
+      <w:r>
+        <w:t xml:space="preserve">HT_A=EI truck count * </w:t>
+      </w:r>
+      <w:proofErr w:type="spellStart"/>
+      <w:r>
+        <w:t>alpha</w:t>
+      </w:r>
+      <w:r>
+        <w:t>_HT</w:t>
+      </w:r>
+      <w:proofErr w:type="spellEnd"/>
+      <w:r>
+        <w:t>*f</w:t>
+      </w:r>
+      <w:r>
+        <w:t>2</w:t>
+      </w:r>
+    </w:p>
+    <w:p>
+      <w:proofErr w:type="spellStart"/>
+      <w:r>
+        <w:t>alpha</w:t>
+      </w:r>
+      <w:r>
         <w:t>_LT</w:t>
       </w:r>
-      <w:r>
-        <w:t>*f</w:t>
-      </w:r>
-      <w:r>
-        <w:t>1</w:t>
-      </w:r>
-    </w:p>
-    <w:p>
-      <w:r>
-        <w:t>EI</w:t>
-      </w:r>
-      <w:r>
-        <w:t xml:space="preserve">LT_A= EI truck count * </w:t>
-      </w:r>
+      <w:proofErr w:type="spellEnd"/>
+      <w:r>
+        <w:t xml:space="preserve"> +</w:t>
+      </w:r>
+      <w:proofErr w:type="spellStart"/>
       <w:r>
         <w:t>alpha</w:t>
       </w:r>
       <w:r>
-        <w:t>_LT*f</w:t>
-      </w:r>
-      <w:r>
-        <w:t>2</w:t>
-      </w:r>
-    </w:p>
-    <w:p/>
-    <w:p>
-      <w:r>
-        <w:t>EI</w:t>
-      </w:r>
-      <w:r>
-        <w:t>MT</w:t>
-      </w:r>
-      <w:r>
-        <w:t>_P</w:t>
-      </w:r>
-      <w:r>
-        <w:t xml:space="preserve">=EI truck count * </w:t>
-      </w:r>
+        <w:t>_MT</w:t>
+      </w:r>
+      <w:proofErr w:type="spellEnd"/>
+      <w:r>
+        <w:t xml:space="preserve"> +</w:t>
+      </w:r>
+      <w:proofErr w:type="spellStart"/>
       <w:r>
         <w:t>alpha</w:t>
       </w:r>
       <w:r>
-        <w:t>_MT</w:t>
-      </w:r>
-      <w:r>
-        <w:t>*f</w:t>
-      </w:r>
-      <w:r>
-        <w:t>1</w:t>
-      </w:r>
-    </w:p>
-    <w:p>
-      <w:r>
-        <w:t>EI</w:t>
-      </w:r>
-      <w:r>
-        <w:t>MT_A=EI truck count * alpha</w:t>
-      </w:r>
-      <w:r>
-        <w:t>_MT*f</w:t>
-      </w:r>
-      <w:r>
-        <w:t>2</w:t>
-      </w:r>
-    </w:p>
-    <w:p>
-      <w:r>
-        <w:t>EI</w:t>
-      </w:r>
-      <w:r>
-        <w:t>HT</w:t>
-      </w:r>
-      <w:r>
-        <w:t>_P</w:t>
-      </w:r>
-      <w:r>
-        <w:t xml:space="preserve">=EI truck count * </w:t>
-      </w:r>
-      <w:r>
-        <w:t>alpha</w:t>
-      </w:r>
-      <w:r>
         <w:t>_HT</w:t>
       </w:r>
-      <w:r>
-        <w:t>*f</w:t>
-      </w:r>
-      <w:r>
-        <w:t>1</w:t>
-      </w:r>
-    </w:p>
-    <w:p>
-      <w:r>
-        <w:t>EI</w:t>
-      </w:r>
-      <w:r>
-        <w:t>HT_A=EI truck count * alpha</w:t>
-      </w:r>
-      <w:r>
-        <w:t>_HT*f</w:t>
-      </w:r>
-      <w:r>
-        <w:t>2</w:t>
-      </w:r>
-    </w:p>
-    <w:p>
-      <w:r>
-        <w:t>alpha</w:t>
-      </w:r>
-      <w:r>
-        <w:t>_LT +</w:t>
-      </w:r>
-      <w:r>
-        <w:t>alpha</w:t>
-      </w:r>
-      <w:r>
-        <w:t>_MT +</w:t>
-      </w:r>
-      <w:r>
-        <w:t>alpha</w:t>
-      </w:r>
-      <w:r>
-        <w:t>_HT = 100% (EI truck count)</w:t>
+      <w:proofErr w:type="spellEnd"/>
+      <w:r>
+        <w:t xml:space="preserve"> = 100% (EI truck count)</w:t>
       </w:r>
     </w:p>
     <w:p>
@@ -11122,7 +11569,88 @@
       </w:r>
       <w:r>
         <w:tab/>
-        <w:t>vLightTruckTrip = TRLightCMVEHPHH * Nz(vHH) + TRLightCMVEHPRetail * Nz(vRetail) + TRLightCMVEHPTotalEmployment * Nz(vTotalEmp)</w:t>
+      </w:r>
+      <w:proofErr w:type="spellStart"/>
+      <w:proofErr w:type="gramStart"/>
+      <w:r>
+        <w:t>vLightTruckTrip</w:t>
+      </w:r>
+      <w:proofErr w:type="spellEnd"/>
+      <w:proofErr w:type="gramEnd"/>
+      <w:r>
+        <w:t xml:space="preserve"> = </w:t>
+      </w:r>
+      <w:proofErr w:type="spellStart"/>
+      <w:r>
+        <w:t>TRLightCMVEHPHH</w:t>
+      </w:r>
+      <w:proofErr w:type="spellEnd"/>
+      <w:r>
+        <w:t xml:space="preserve"> * </w:t>
+      </w:r>
+      <w:proofErr w:type="spellStart"/>
+      <w:r>
+        <w:t>Nz</w:t>
+      </w:r>
+      <w:proofErr w:type="spellEnd"/>
+      <w:r>
+        <w:t>(</w:t>
+      </w:r>
+      <w:proofErr w:type="spellStart"/>
+      <w:r>
+        <w:t>vHH</w:t>
+      </w:r>
+      <w:proofErr w:type="spellEnd"/>
+      <w:r>
+        <w:t xml:space="preserve">) + </w:t>
+      </w:r>
+      <w:proofErr w:type="spellStart"/>
+      <w:r>
+        <w:t>TRLightCMVEHPRetail</w:t>
+      </w:r>
+      <w:proofErr w:type="spellEnd"/>
+      <w:r>
+        <w:t xml:space="preserve"> * </w:t>
+      </w:r>
+      <w:proofErr w:type="spellStart"/>
+      <w:r>
+        <w:t>Nz</w:t>
+      </w:r>
+      <w:proofErr w:type="spellEnd"/>
+      <w:r>
+        <w:t>(</w:t>
+      </w:r>
+      <w:proofErr w:type="spellStart"/>
+      <w:r>
+        <w:t>vRetail</w:t>
+      </w:r>
+      <w:proofErr w:type="spellEnd"/>
+      <w:r>
+        <w:t xml:space="preserve">) + </w:t>
+      </w:r>
+      <w:proofErr w:type="spellStart"/>
+      <w:r>
+        <w:t>TRLightCMVEHPTotalEmployment</w:t>
+      </w:r>
+      <w:proofErr w:type="spellEnd"/>
+      <w:r>
+        <w:t xml:space="preserve"> * </w:t>
+      </w:r>
+      <w:proofErr w:type="spellStart"/>
+      <w:r>
+        <w:t>Nz</w:t>
+      </w:r>
+      <w:proofErr w:type="spellEnd"/>
+      <w:r>
+        <w:t>(</w:t>
+      </w:r>
+      <w:proofErr w:type="spellStart"/>
+      <w:r>
+        <w:t>vTotalEmp</w:t>
+      </w:r>
+      <w:proofErr w:type="spellEnd"/>
+      <w:r>
+        <w:t>)</w:t>
       </w:r>
       <w:r>
         <w:tab/>
@@ -11143,7 +11671,88 @@
       </w:r>
       <w:r>
         <w:tab/>
-        <w:t>vMediumTruckTrip = TRMediumCMVEHPHH * Nz(vHH) + TRMediumCMVEHPRetail * Nz(vRetail) + TRMediumCMVEHPTotalEmployment * Nz(vTotalEmp)</w:t>
+      </w:r>
+      <w:proofErr w:type="spellStart"/>
+      <w:proofErr w:type="gramStart"/>
+      <w:r>
+        <w:t>vMediumTruckTrip</w:t>
+      </w:r>
+      <w:proofErr w:type="spellEnd"/>
+      <w:proofErr w:type="gramEnd"/>
+      <w:r>
+        <w:t xml:space="preserve"> = </w:t>
+      </w:r>
+      <w:proofErr w:type="spellStart"/>
+      <w:r>
+        <w:t>TRMediumCMVEHPHH</w:t>
+      </w:r>
+      <w:proofErr w:type="spellEnd"/>
+      <w:r>
+        <w:t xml:space="preserve"> * </w:t>
+      </w:r>
+      <w:proofErr w:type="spellStart"/>
+      <w:r>
+        <w:t>Nz</w:t>
+      </w:r>
+      <w:proofErr w:type="spellEnd"/>
+      <w:r>
+        <w:t>(</w:t>
+      </w:r>
+      <w:proofErr w:type="spellStart"/>
+      <w:r>
+        <w:t>vHH</w:t>
+      </w:r>
+      <w:proofErr w:type="spellEnd"/>
+      <w:r>
+        <w:t xml:space="preserve">) + </w:t>
+      </w:r>
+      <w:proofErr w:type="spellStart"/>
+      <w:r>
+        <w:t>TRMediumCMVEHPRetail</w:t>
+      </w:r>
+      <w:proofErr w:type="spellEnd"/>
+      <w:r>
+        <w:t xml:space="preserve"> * </w:t>
+      </w:r>
+      <w:proofErr w:type="spellStart"/>
+      <w:r>
+        <w:t>Nz</w:t>
+      </w:r>
+      <w:proofErr w:type="spellEnd"/>
+      <w:r>
+        <w:t>(</w:t>
+      </w:r>
+      <w:proofErr w:type="spellStart"/>
+      <w:r>
+        <w:t>vRetail</w:t>
+      </w:r>
+      <w:proofErr w:type="spellEnd"/>
+      <w:r>
+        <w:t xml:space="preserve">) + </w:t>
+      </w:r>
+      <w:proofErr w:type="spellStart"/>
+      <w:r>
+        <w:t>TRMediumCMVEHPTotalEmployment</w:t>
+      </w:r>
+      <w:proofErr w:type="spellEnd"/>
+      <w:r>
+        <w:t xml:space="preserve"> * </w:t>
+      </w:r>
+      <w:proofErr w:type="spellStart"/>
+      <w:r>
+        <w:t>Nz</w:t>
+      </w:r>
+      <w:proofErr w:type="spellEnd"/>
+      <w:r>
+        <w:t>(</w:t>
+      </w:r>
+      <w:proofErr w:type="spellStart"/>
+      <w:r>
+        <w:t>vTotalEmp</w:t>
+      </w:r>
+      <w:proofErr w:type="spellEnd"/>
+      <w:r>
+        <w:t>)</w:t>
       </w:r>
     </w:p>
     <w:p>
@@ -11155,7 +11764,88 @@
       </w:r>
       <w:r>
         <w:tab/>
-        <w:t>vHeavyTruckTrip = TRFreightPHH * Nz(vHH) + TRFreightPRetail * Nz(vRetail) + TRFreightPTotalEmployment * Nz(vTotalEmp)</w:t>
+      </w:r>
+      <w:proofErr w:type="spellStart"/>
+      <w:proofErr w:type="gramStart"/>
+      <w:r>
+        <w:t>vHeavyTruckTrip</w:t>
+      </w:r>
+      <w:proofErr w:type="spellEnd"/>
+      <w:proofErr w:type="gramEnd"/>
+      <w:r>
+        <w:t xml:space="preserve"> = </w:t>
+      </w:r>
+      <w:proofErr w:type="spellStart"/>
+      <w:r>
+        <w:t>TRFreightPHH</w:t>
+      </w:r>
+      <w:proofErr w:type="spellEnd"/>
+      <w:r>
+        <w:t xml:space="preserve"> * </w:t>
+      </w:r>
+      <w:proofErr w:type="spellStart"/>
+      <w:r>
+        <w:t>Nz</w:t>
+      </w:r>
+      <w:proofErr w:type="spellEnd"/>
+      <w:r>
+        <w:t>(</w:t>
+      </w:r>
+      <w:proofErr w:type="spellStart"/>
+      <w:r>
+        <w:t>vHH</w:t>
+      </w:r>
+      <w:proofErr w:type="spellEnd"/>
+      <w:r>
+        <w:t xml:space="preserve">) + </w:t>
+      </w:r>
+      <w:proofErr w:type="spellStart"/>
+      <w:r>
+        <w:t>TRFreightPRetail</w:t>
+      </w:r>
+      <w:proofErr w:type="spellEnd"/>
+      <w:r>
+        <w:t xml:space="preserve"> * </w:t>
+      </w:r>
+      <w:proofErr w:type="spellStart"/>
+      <w:r>
+        <w:t>Nz</w:t>
+      </w:r>
+      <w:proofErr w:type="spellEnd"/>
+      <w:r>
+        <w:t>(</w:t>
+      </w:r>
+      <w:proofErr w:type="spellStart"/>
+      <w:r>
+        <w:t>vRetail</w:t>
+      </w:r>
+      <w:proofErr w:type="spellEnd"/>
+      <w:r>
+        <w:t xml:space="preserve">) + </w:t>
+      </w:r>
+      <w:proofErr w:type="spellStart"/>
+      <w:r>
+        <w:t>TRFreightPTotalEmployment</w:t>
+      </w:r>
+      <w:proofErr w:type="spellEnd"/>
+      <w:r>
+        <w:t xml:space="preserve"> * </w:t>
+      </w:r>
+      <w:proofErr w:type="spellStart"/>
+      <w:r>
+        <w:t>Nz</w:t>
+      </w:r>
+      <w:proofErr w:type="spellEnd"/>
+      <w:r>
+        <w:t>(</w:t>
+      </w:r>
+      <w:proofErr w:type="spellStart"/>
+      <w:r>
+        <w:t>vTotalEmp</w:t>
+      </w:r>
+      <w:proofErr w:type="spellEnd"/>
+      <w:r>
+        <w:t>)</w:t>
       </w:r>
     </w:p>
     <w:p/>
@@ -11703,7 +12393,11 @@
     </w:p>
     <w:p>
       <w:r>
-        <w:t>EIPVSP for internal zones will be all zeros, EIPVSP for external zones will be current EIPVS multiply by 2; EIPVSA for internal zones will be calculated using the EIPVS</w:t>
+        <w:t xml:space="preserve">EIPVSP for internal zones will be all zeros, EIPVSP for external zones will be current EIPVS multiply by 2; EIPVSA for internal zones will be calculated using the </w:t>
+      </w:r>
+      <w:proofErr w:type="spellStart"/>
+      <w:r>
+        <w:t>EIPVS</w:t>
       </w:r>
       <w:r>
         <w:rPr>
@@ -11711,14 +12405,24 @@
         </w:rPr>
         <w:t>d</w:t>
       </w:r>
+      <w:proofErr w:type="spellEnd"/>
       <w:r>
         <w:t xml:space="preserve"> formula below, EIPVSA for external zones will be zero</w:t>
       </w:r>
       <w:r>
-        <w:t>. For other EI trip purposes, the formula for distribution’s inputs are listed below:</w:t>
-      </w:r>
-    </w:p>
-    <w:p>
+        <w:t xml:space="preserve">. For other EI trip purposes, the </w:t>
+      </w:r>
+      <w:proofErr w:type="gramStart"/>
+      <w:r>
+        <w:t>formula for distribution’s inputs are</w:t>
+      </w:r>
+      <w:proofErr w:type="gramEnd"/>
+      <w:r>
+        <w:t xml:space="preserve"> listed below:</w:t>
+      </w:r>
+    </w:p>
+    <w:p>
+      <w:proofErr w:type="spellStart"/>
       <w:r>
         <w:t>EIPVSP</w:t>
       </w:r>
@@ -11728,6 +12432,7 @@
         </w:rPr>
         <w:t>d</w:t>
       </w:r>
+      <w:proofErr w:type="spellEnd"/>
       <w:r>
         <w:t>= EIPVSP*2</w:t>
       </w:r>
@@ -11743,13 +12448,51 @@
         <w:t>d</w:t>
       </w:r>
       <w:r>
-        <w:t>= HBWA/occu_hbw + HBOA/occu_hbo + HBS</w:t>
-      </w:r>
-      <w:r>
-        <w:t>A/occu_hbs + NHBOA/occu_nhbo + NHBVA/occu_nhbv</w:t>
-      </w:r>
-    </w:p>
-    <w:p>
+        <w:t>= HBWA/</w:t>
+      </w:r>
+      <w:proofErr w:type="spellStart"/>
+      <w:r>
+        <w:t>occu_hbw</w:t>
+      </w:r>
+      <w:proofErr w:type="spellEnd"/>
+      <w:r>
+        <w:t xml:space="preserve"> + HBOA/</w:t>
+      </w:r>
+      <w:proofErr w:type="spellStart"/>
+      <w:r>
+        <w:t>occu_hbo</w:t>
+      </w:r>
+      <w:proofErr w:type="spellEnd"/>
+      <w:r>
+        <w:t xml:space="preserve"> + HBS</w:t>
+      </w:r>
+      <w:r>
+        <w:t>A/</w:t>
+      </w:r>
+      <w:proofErr w:type="spellStart"/>
+      <w:r>
+        <w:t>occu_hbs</w:t>
+      </w:r>
+      <w:proofErr w:type="spellEnd"/>
+      <w:r>
+        <w:t xml:space="preserve"> + NHBOA/</w:t>
+      </w:r>
+      <w:proofErr w:type="spellStart"/>
+      <w:r>
+        <w:t>occu_nhbo</w:t>
+      </w:r>
+      <w:proofErr w:type="spellEnd"/>
+      <w:r>
+        <w:t xml:space="preserve"> + NHBVA/</w:t>
+      </w:r>
+      <w:proofErr w:type="spellStart"/>
+      <w:r>
+        <w:t>occu_nhbv</w:t>
+      </w:r>
+      <w:proofErr w:type="spellEnd"/>
+    </w:p>
+    <w:p>
+      <w:proofErr w:type="spellStart"/>
       <w:r>
         <w:t>EIPVLP</w:t>
       </w:r>
@@ -11759,6 +12502,7 @@
         </w:rPr>
         <w:t>d</w:t>
       </w:r>
+      <w:proofErr w:type="spellEnd"/>
       <w:r>
         <w:t>= EIPVLP*2</w:t>
       </w:r>
@@ -11774,10 +12518,27 @@
         <w:t>d</w:t>
       </w:r>
       <w:r>
-        <w:t xml:space="preserve">= ILDBA/occu_ildb + ILDO/occu_ildo </w:t>
-      </w:r>
-    </w:p>
-    <w:p>
+        <w:t>= ILDBA/</w:t>
+      </w:r>
+      <w:proofErr w:type="spellStart"/>
+      <w:r>
+        <w:t>occu_ildb</w:t>
+      </w:r>
+      <w:proofErr w:type="spellEnd"/>
+      <w:r>
+        <w:t xml:space="preserve"> + ILDO/</w:t>
+      </w:r>
+      <w:proofErr w:type="spellStart"/>
+      <w:r>
+        <w:t>occu_ildo</w:t>
+      </w:r>
+      <w:proofErr w:type="spellEnd"/>
+      <w:r>
+        <w:t xml:space="preserve"> </w:t>
+      </w:r>
+    </w:p>
+    <w:p>
+      <w:proofErr w:type="spellStart"/>
       <w:r>
         <w:t>EILTP</w:t>
       </w:r>
@@ -11787,6 +12548,7 @@
         </w:rPr>
         <w:t>d</w:t>
       </w:r>
+      <w:proofErr w:type="spellEnd"/>
       <w:r>
         <w:t>= EILTP*2</w:t>
       </w:r>
@@ -11806,6 +12568,7 @@
       </w:r>
     </w:p>
     <w:p>
+      <w:proofErr w:type="spellStart"/>
       <w:r>
         <w:t>EIMTP</w:t>
       </w:r>
@@ -11815,6 +12578,7 @@
         </w:rPr>
         <w:t>d</w:t>
       </w:r>
+      <w:proofErr w:type="spellEnd"/>
       <w:r>
         <w:t>= EIMTP*2</w:t>
       </w:r>
@@ -11834,6 +12598,7 @@
       </w:r>
     </w:p>
     <w:p>
+      <w:proofErr w:type="spellStart"/>
       <w:r>
         <w:t>EIHTP</w:t>
       </w:r>
@@ -11843,6 +12608,7 @@
         </w:rPr>
         <w:t>d</w:t>
       </w:r>
+      <w:proofErr w:type="spellEnd"/>
       <w:r>
         <w:t>= EIHTP*2</w:t>
       </w:r>
@@ -11863,7 +12629,15 @@
     </w:p>
     <w:p>
       <w:r>
-        <w:t>Keep in mind that all EI productions at internal zones are zeros, all EI attractions at external zones are set to zeros.</w:t>
+        <w:t xml:space="preserve">Keep in mind that all EI productions at internal zones are </w:t>
+      </w:r>
+      <w:proofErr w:type="gramStart"/>
+      <w:r>
+        <w:t>zeros,</w:t>
+      </w:r>
+      <w:proofErr w:type="gramEnd"/>
+      <w:r>
+        <w:t xml:space="preserve"> all EI attractions at external zones are set to zeros.</w:t>
       </w:r>
     </w:p>
     <w:p>
@@ -11930,7 +12704,7 @@
       <w:tblPr>
         <w:tblStyle w:val="TableGrid"/>
         <w:tblW w:w="0" w:type="auto"/>
-        <w:tblLook w:val="04A0" w:firstRow="1" w:lastRow="0" w:firstColumn="1" w:lastColumn="0" w:noHBand="0" w:noVBand="1"/>
+        <w:tblLook w:val="04A0"/>
       </w:tblPr>
       <w:tblGrid>
         <w:gridCol w:w="858"/>
@@ -12174,6 +12948,7 @@
             <w:shd w:val="clear" w:color="auto" w:fill="C6DAC8" w:themeFill="accent1" w:themeFillTint="66"/>
           </w:tcPr>
           <w:p>
+            <w:proofErr w:type="spellStart"/>
             <w:r>
               <w:t>EIPVSA</w:t>
             </w:r>
@@ -12183,6 +12958,7 @@
               </w:rPr>
               <w:t>d</w:t>
             </w:r>
+            <w:proofErr w:type="spellEnd"/>
           </w:p>
         </w:tc>
         <w:tc>
@@ -12202,6 +12978,7 @@
             <w:shd w:val="clear" w:color="auto" w:fill="C6DAC8" w:themeFill="accent1" w:themeFillTint="66"/>
           </w:tcPr>
           <w:p>
+            <w:proofErr w:type="spellStart"/>
             <w:r>
               <w:t>EIPVLA</w:t>
             </w:r>
@@ -12211,6 +12988,7 @@
               </w:rPr>
               <w:t>d</w:t>
             </w:r>
+            <w:proofErr w:type="spellEnd"/>
           </w:p>
         </w:tc>
         <w:tc>
@@ -12230,6 +13008,7 @@
             <w:shd w:val="clear" w:color="auto" w:fill="C6DAC8" w:themeFill="accent1" w:themeFillTint="66"/>
           </w:tcPr>
           <w:p>
+            <w:proofErr w:type="spellStart"/>
             <w:r>
               <w:t>EILTA</w:t>
             </w:r>
@@ -12239,6 +13018,7 @@
               </w:rPr>
               <w:t>d</w:t>
             </w:r>
+            <w:proofErr w:type="spellEnd"/>
           </w:p>
         </w:tc>
         <w:tc>
@@ -12258,6 +13038,7 @@
             <w:shd w:val="clear" w:color="auto" w:fill="C6DAC8" w:themeFill="accent1" w:themeFillTint="66"/>
           </w:tcPr>
           <w:p>
+            <w:proofErr w:type="spellStart"/>
             <w:r>
               <w:t>EIMTA</w:t>
             </w:r>
@@ -12267,6 +13048,7 @@
               </w:rPr>
               <w:t>d</w:t>
             </w:r>
+            <w:proofErr w:type="spellEnd"/>
           </w:p>
         </w:tc>
         <w:tc>
@@ -12286,6 +13068,7 @@
             <w:shd w:val="clear" w:color="auto" w:fill="C6DAC8" w:themeFill="accent1" w:themeFillTint="66"/>
           </w:tcPr>
           <w:p>
+            <w:proofErr w:type="spellStart"/>
             <w:r>
               <w:t>EIHTA</w:t>
             </w:r>
@@ -12295,6 +13078,7 @@
               </w:rPr>
               <w:t>d</w:t>
             </w:r>
+            <w:proofErr w:type="spellEnd"/>
           </w:p>
         </w:tc>
       </w:tr>
@@ -12327,6 +13111,7 @@
             <w:shd w:val="clear" w:color="auto" w:fill="C6DAC8" w:themeFill="accent1" w:themeFillTint="66"/>
           </w:tcPr>
           <w:p>
+            <w:proofErr w:type="spellStart"/>
             <w:r>
               <w:t>EIPVSA</w:t>
             </w:r>
@@ -12336,6 +13121,7 @@
               </w:rPr>
               <w:t>d</w:t>
             </w:r>
+            <w:proofErr w:type="spellEnd"/>
           </w:p>
         </w:tc>
         <w:tc>
@@ -12355,6 +13141,7 @@
             <w:shd w:val="clear" w:color="auto" w:fill="C6DAC8" w:themeFill="accent1" w:themeFillTint="66"/>
           </w:tcPr>
           <w:p>
+            <w:proofErr w:type="spellStart"/>
             <w:r>
               <w:t>EIPVLA</w:t>
             </w:r>
@@ -12364,6 +13151,7 @@
               </w:rPr>
               <w:t>d</w:t>
             </w:r>
+            <w:proofErr w:type="spellEnd"/>
           </w:p>
         </w:tc>
         <w:tc>
@@ -12383,6 +13171,7 @@
             <w:shd w:val="clear" w:color="auto" w:fill="C6DAC8" w:themeFill="accent1" w:themeFillTint="66"/>
           </w:tcPr>
           <w:p>
+            <w:proofErr w:type="spellStart"/>
             <w:r>
               <w:t>EILTA</w:t>
             </w:r>
@@ -12392,6 +13181,7 @@
               </w:rPr>
               <w:t>d</w:t>
             </w:r>
+            <w:proofErr w:type="spellEnd"/>
           </w:p>
         </w:tc>
         <w:tc>
@@ -12411,6 +13201,7 @@
             <w:shd w:val="clear" w:color="auto" w:fill="C6DAC8" w:themeFill="accent1" w:themeFillTint="66"/>
           </w:tcPr>
           <w:p>
+            <w:proofErr w:type="spellStart"/>
             <w:r>
               <w:t>EIMTA</w:t>
             </w:r>
@@ -12420,6 +13211,7 @@
               </w:rPr>
               <w:t>d</w:t>
             </w:r>
+            <w:proofErr w:type="spellEnd"/>
           </w:p>
         </w:tc>
         <w:tc>
@@ -12439,6 +13231,7 @@
             <w:shd w:val="clear" w:color="auto" w:fill="C6DAC8" w:themeFill="accent1" w:themeFillTint="66"/>
           </w:tcPr>
           <w:p>
+            <w:proofErr w:type="spellStart"/>
             <w:r>
               <w:t>EIHTA</w:t>
             </w:r>
@@ -12448,6 +13241,7 @@
               </w:rPr>
               <w:t>d</w:t>
             </w:r>
+            <w:proofErr w:type="spellEnd"/>
           </w:p>
         </w:tc>
       </w:tr>
@@ -12603,6 +13397,7 @@
             <w:shd w:val="clear" w:color="auto" w:fill="C6DAC8" w:themeFill="accent1" w:themeFillTint="66"/>
           </w:tcPr>
           <w:p>
+            <w:proofErr w:type="spellStart"/>
             <w:r>
               <w:t>EIPVSA</w:t>
             </w:r>
@@ -12612,6 +13407,7 @@
               </w:rPr>
               <w:t>d</w:t>
             </w:r>
+            <w:proofErr w:type="spellEnd"/>
           </w:p>
         </w:tc>
         <w:tc>
@@ -12631,6 +13427,7 @@
             <w:shd w:val="clear" w:color="auto" w:fill="C6DAC8" w:themeFill="accent1" w:themeFillTint="66"/>
           </w:tcPr>
           <w:p>
+            <w:proofErr w:type="spellStart"/>
             <w:r>
               <w:t>EIPVLA</w:t>
             </w:r>
@@ -12640,6 +13437,7 @@
               </w:rPr>
               <w:t>d</w:t>
             </w:r>
+            <w:proofErr w:type="spellEnd"/>
           </w:p>
         </w:tc>
         <w:tc>
@@ -12659,6 +13457,7 @@
             <w:shd w:val="clear" w:color="auto" w:fill="C6DAC8" w:themeFill="accent1" w:themeFillTint="66"/>
           </w:tcPr>
           <w:p>
+            <w:proofErr w:type="spellStart"/>
             <w:r>
               <w:t>EILTA</w:t>
             </w:r>
@@ -12668,6 +13467,7 @@
               </w:rPr>
               <w:t>d</w:t>
             </w:r>
+            <w:proofErr w:type="spellEnd"/>
           </w:p>
         </w:tc>
         <w:tc>
@@ -12687,6 +13487,7 @@
             <w:shd w:val="clear" w:color="auto" w:fill="C6DAC8" w:themeFill="accent1" w:themeFillTint="66"/>
           </w:tcPr>
           <w:p>
+            <w:proofErr w:type="spellStart"/>
             <w:r>
               <w:t>EIMTA</w:t>
             </w:r>
@@ -12696,6 +13497,7 @@
               </w:rPr>
               <w:t>d</w:t>
             </w:r>
+            <w:proofErr w:type="spellEnd"/>
           </w:p>
         </w:tc>
         <w:tc>
@@ -12715,6 +13517,7 @@
             <w:shd w:val="clear" w:color="auto" w:fill="C6DAC8" w:themeFill="accent1" w:themeFillTint="66"/>
           </w:tcPr>
           <w:p>
+            <w:proofErr w:type="spellStart"/>
             <w:r>
               <w:t>EIHTA</w:t>
             </w:r>
@@ -12724,6 +13527,7 @@
               </w:rPr>
               <w:t>d</w:t>
             </w:r>
+            <w:proofErr w:type="spellEnd"/>
           </w:p>
         </w:tc>
       </w:tr>
@@ -12745,6 +13549,7 @@
             <w:shd w:val="clear" w:color="auto" w:fill="527D55" w:themeFill="accent1" w:themeFillShade="BF"/>
           </w:tcPr>
           <w:p>
+            <w:proofErr w:type="spellStart"/>
             <w:r>
               <w:t>EIPVSP</w:t>
             </w:r>
@@ -12754,6 +13559,7 @@
               </w:rPr>
               <w:t>d</w:t>
             </w:r>
+            <w:proofErr w:type="spellEnd"/>
           </w:p>
         </w:tc>
         <w:tc>
@@ -12773,6 +13579,7 @@
             <w:shd w:val="clear" w:color="auto" w:fill="527D55" w:themeFill="accent1" w:themeFillShade="BF"/>
           </w:tcPr>
           <w:p>
+            <w:proofErr w:type="spellStart"/>
             <w:r>
               <w:t>EIPVLP</w:t>
             </w:r>
@@ -12782,6 +13589,7 @@
               </w:rPr>
               <w:t>d</w:t>
             </w:r>
+            <w:proofErr w:type="spellEnd"/>
           </w:p>
         </w:tc>
         <w:tc>
@@ -12801,6 +13609,7 @@
             <w:shd w:val="clear" w:color="auto" w:fill="527D55" w:themeFill="accent1" w:themeFillShade="BF"/>
           </w:tcPr>
           <w:p>
+            <w:proofErr w:type="spellStart"/>
             <w:r>
               <w:t>EILTP</w:t>
             </w:r>
@@ -12810,6 +13619,7 @@
               </w:rPr>
               <w:t>d</w:t>
             </w:r>
+            <w:proofErr w:type="spellEnd"/>
           </w:p>
         </w:tc>
         <w:tc>
@@ -12829,6 +13639,7 @@
             <w:shd w:val="clear" w:color="auto" w:fill="527D55" w:themeFill="accent1" w:themeFillShade="BF"/>
           </w:tcPr>
           <w:p>
+            <w:proofErr w:type="spellStart"/>
             <w:r>
               <w:t>EIMTP</w:t>
             </w:r>
@@ -12838,6 +13649,7 @@
               </w:rPr>
               <w:t>d</w:t>
             </w:r>
+            <w:proofErr w:type="spellEnd"/>
           </w:p>
         </w:tc>
         <w:tc>
@@ -12857,6 +13669,7 @@
             <w:shd w:val="clear" w:color="auto" w:fill="527D55" w:themeFill="accent1" w:themeFillShade="BF"/>
           </w:tcPr>
           <w:p>
+            <w:proofErr w:type="spellStart"/>
             <w:r>
               <w:t>EIHTP</w:t>
             </w:r>
@@ -12866,6 +13679,7 @@
               </w:rPr>
               <w:t>d</w:t>
             </w:r>
+            <w:proofErr w:type="spellEnd"/>
           </w:p>
         </w:tc>
         <w:tc>
@@ -13021,6 +13835,7 @@
             <w:shd w:val="clear" w:color="auto" w:fill="527D55" w:themeFill="accent1" w:themeFillShade="BF"/>
           </w:tcPr>
           <w:p>
+            <w:proofErr w:type="spellStart"/>
             <w:r>
               <w:t>EIPVSP</w:t>
             </w:r>
@@ -13030,6 +13845,7 @@
               </w:rPr>
               <w:t>d</w:t>
             </w:r>
+            <w:proofErr w:type="spellEnd"/>
           </w:p>
         </w:tc>
         <w:tc>
@@ -13049,6 +13865,7 @@
             <w:shd w:val="clear" w:color="auto" w:fill="527D55" w:themeFill="accent1" w:themeFillShade="BF"/>
           </w:tcPr>
           <w:p>
+            <w:proofErr w:type="spellStart"/>
             <w:r>
               <w:t>EIPVLP</w:t>
             </w:r>
@@ -13058,6 +13875,7 @@
               </w:rPr>
               <w:t>d</w:t>
             </w:r>
+            <w:proofErr w:type="spellEnd"/>
           </w:p>
         </w:tc>
         <w:tc>
@@ -13077,6 +13895,7 @@
             <w:shd w:val="clear" w:color="auto" w:fill="527D55" w:themeFill="accent1" w:themeFillShade="BF"/>
           </w:tcPr>
           <w:p>
+            <w:proofErr w:type="spellStart"/>
             <w:r>
               <w:t>EILTP</w:t>
             </w:r>
@@ -13086,6 +13905,7 @@
               </w:rPr>
               <w:t>d</w:t>
             </w:r>
+            <w:proofErr w:type="spellEnd"/>
           </w:p>
         </w:tc>
         <w:tc>
@@ -13105,6 +13925,7 @@
             <w:shd w:val="clear" w:color="auto" w:fill="527D55" w:themeFill="accent1" w:themeFillShade="BF"/>
           </w:tcPr>
           <w:p>
+            <w:proofErr w:type="spellStart"/>
             <w:r>
               <w:t>EIMTP</w:t>
             </w:r>
@@ -13114,6 +13935,7 @@
               </w:rPr>
               <w:t>d</w:t>
             </w:r>
+            <w:proofErr w:type="spellEnd"/>
           </w:p>
         </w:tc>
         <w:tc>
@@ -13133,6 +13955,7 @@
             <w:shd w:val="clear" w:color="auto" w:fill="527D55" w:themeFill="accent1" w:themeFillShade="BF"/>
           </w:tcPr>
           <w:p>
+            <w:proofErr w:type="spellStart"/>
             <w:r>
               <w:t>EIHTP</w:t>
             </w:r>
@@ -13142,6 +13965,7 @@
               </w:rPr>
               <w:t>d</w:t>
             </w:r>
+            <w:proofErr w:type="spellEnd"/>
           </w:p>
         </w:tc>
         <w:tc>
@@ -13223,7 +14047,7 @@
       <w:tblPr>
         <w:tblW w:w="5820" w:type="dxa"/>
         <w:tblInd w:w="93" w:type="dxa"/>
-        <w:tblLook w:val="04A0" w:firstRow="1" w:lastRow="0" w:firstColumn="1" w:lastColumn="0" w:noHBand="0" w:noVBand="1"/>
+        <w:tblLook w:val="04A0"/>
       </w:tblPr>
       <w:tblGrid>
         <w:gridCol w:w="960"/>
@@ -15215,7 +16039,15 @@
     </w:p>
     <w:p>
       <w:r>
-        <w:t>PVS and PVL will be apply some global shares to split into auto occupancy (drive alone and share ride).</w:t>
+        <w:t xml:space="preserve">PVS and PVL will be </w:t>
+      </w:r>
+      <w:proofErr w:type="gramStart"/>
+      <w:r>
+        <w:t>apply</w:t>
+      </w:r>
+      <w:proofErr w:type="gramEnd"/>
+      <w:r>
+        <w:t xml:space="preserve"> some global shares to split into auto occupancy (drive alone and share ride).</w:t>
       </w:r>
     </w:p>
     <w:p>
@@ -15288,7 +16120,7 @@
       <w:tblPr>
         <w:tblW w:w="5880" w:type="dxa"/>
         <w:tblInd w:w="93" w:type="dxa"/>
-        <w:tblLook w:val="04A0" w:firstRow="1" w:lastRow="0" w:firstColumn="1" w:lastColumn="0" w:noHBand="0" w:noVBand="1"/>
+        <w:tblLook w:val="04A0"/>
       </w:tblPr>
       <w:tblGrid>
         <w:gridCol w:w="1080"/>
@@ -16923,12 +17755,44 @@
     </w:p>
     <w:p>
       <w:r>
-        <w:t>EE trips will be split into commtrk and htrk by percentages</w:t>
-      </w:r>
-    </w:p>
-    <w:p>
-      <w:r>
-        <w:t>Use EE time of day.rsc script to apply certain period percentages to split Commtrk and htrk into different period</w:t>
+        <w:t xml:space="preserve">EE trips will be split into </w:t>
+      </w:r>
+      <w:proofErr w:type="spellStart"/>
+      <w:r>
+        <w:t>commtrk</w:t>
+      </w:r>
+      <w:proofErr w:type="spellEnd"/>
+      <w:r>
+        <w:t xml:space="preserve"> and </w:t>
+      </w:r>
+      <w:proofErr w:type="spellStart"/>
+      <w:r>
+        <w:t>htrk</w:t>
+      </w:r>
+      <w:proofErr w:type="spellEnd"/>
+      <w:r>
+        <w:t xml:space="preserve"> by percentages</w:t>
+      </w:r>
+    </w:p>
+    <w:p>
+      <w:r>
+        <w:t xml:space="preserve">Use EE time of day.rsc script to apply certain period percentages to split </w:t>
+      </w:r>
+      <w:proofErr w:type="spellStart"/>
+      <w:r>
+        <w:t>Commtrk</w:t>
+      </w:r>
+      <w:proofErr w:type="spellEnd"/>
+      <w:r>
+        <w:t xml:space="preserve"> and </w:t>
+      </w:r>
+      <w:proofErr w:type="spellStart"/>
+      <w:r>
+        <w:t>htrk</w:t>
+      </w:r>
+      <w:proofErr w:type="spellEnd"/>
+      <w:r>
+        <w:t xml:space="preserve"> into different period</w:t>
       </w:r>
     </w:p>
     <w:p>
@@ -16955,7 +17819,7 @@
       <w:tblPr>
         <w:tblW w:w="6158" w:type="dxa"/>
         <w:tblInd w:w="93" w:type="dxa"/>
-        <w:tblLook w:val="04A0" w:firstRow="1" w:lastRow="0" w:firstColumn="1" w:lastColumn="0" w:noHBand="0" w:noVBand="1"/>
+        <w:tblLook w:val="04A0"/>
       </w:tblPr>
       <w:tblGrid>
         <w:gridCol w:w="960"/>
@@ -17543,6 +18407,7 @@
                 <w:lang w:bidi="ar-SA"/>
               </w:rPr>
             </w:pPr>
+            <w:proofErr w:type="spellStart"/>
             <w:r>
               <w:rPr>
                 <w:rFonts w:ascii="Calibri" w:eastAsia="Times New Roman" w:hAnsi="Calibri" w:cs="Times New Roman"/>
@@ -17553,6 +18418,7 @@
               </w:rPr>
               <w:t>NonWork</w:t>
             </w:r>
+            <w:proofErr w:type="spellEnd"/>
           </w:p>
         </w:tc>
         <w:tc>
@@ -18455,6 +19321,7 @@
                 <w:lang w:bidi="ar-SA"/>
               </w:rPr>
             </w:pPr>
+            <w:proofErr w:type="spellStart"/>
             <w:r>
               <w:rPr>
                 <w:rFonts w:ascii="Calibri" w:eastAsia="Times New Roman" w:hAnsi="Calibri" w:cs="Times New Roman"/>
@@ -18465,6 +19332,7 @@
               </w:rPr>
               <w:t>NonWork</w:t>
             </w:r>
+            <w:proofErr w:type="spellEnd"/>
           </w:p>
         </w:tc>
         <w:tc>
@@ -18685,9 +19553,22 @@
           <w:numId w:val="33"/>
         </w:numPr>
       </w:pPr>
+      <w:proofErr w:type="spellStart"/>
       <w:r>
         <w:lastRenderedPageBreak/>
-        <w:t xml:space="preserve">NonWork purpose = HBONHB + HBS + EIPVS_nonwork </w:t>
+        <w:t>NonWork</w:t>
+      </w:r>
+      <w:proofErr w:type="spellEnd"/>
+      <w:r>
+        <w:t xml:space="preserve"> purpose = HBONHB + HBS + </w:t>
+      </w:r>
+      <w:proofErr w:type="spellStart"/>
+      <w:r>
+        <w:t>EIPVS_nonwork</w:t>
+      </w:r>
+      <w:proofErr w:type="spellEnd"/>
+      <w:r>
+        <w:t xml:space="preserve"> </w:t>
       </w:r>
     </w:p>
     <w:p>
@@ -18699,7 +19580,15 @@
         </w:numPr>
       </w:pPr>
       <w:r>
-        <w:t xml:space="preserve">Work purpose = HBW + EIPVS_work </w:t>
+        <w:t xml:space="preserve">Work purpose = HBW + </w:t>
+      </w:r>
+      <w:proofErr w:type="spellStart"/>
+      <w:r>
+        <w:t>EIPVS_work</w:t>
+      </w:r>
+      <w:proofErr w:type="spellEnd"/>
+      <w:r>
+        <w:t xml:space="preserve"> </w:t>
       </w:r>
     </w:p>
     <w:p>
@@ -18711,8 +19600,13 @@
         </w:numPr>
       </w:pPr>
       <w:r>
-        <w:t>ILDB = ILDB + EIPVL_work</w:t>
-      </w:r>
+        <w:t xml:space="preserve">ILDB = ILDB + </w:t>
+      </w:r>
+      <w:proofErr w:type="spellStart"/>
+      <w:r>
+        <w:t>EIPVL_work</w:t>
+      </w:r>
+      <w:proofErr w:type="spellEnd"/>
     </w:p>
     <w:p>
       <w:pPr>
@@ -18723,8 +19617,13 @@
         </w:numPr>
       </w:pPr>
       <w:r>
-        <w:t>ILDO = ILDO + EIPVL_nonwork</w:t>
-      </w:r>
+        <w:t xml:space="preserve">ILDO = ILDO + </w:t>
+      </w:r>
+      <w:proofErr w:type="spellStart"/>
+      <w:r>
+        <w:t>EIPVL_nonwork</w:t>
+      </w:r>
+      <w:proofErr w:type="spellEnd"/>
     </w:p>
     <w:p>
       <w:pPr>
@@ -18734,8 +19633,13 @@
           <w:numId w:val="33"/>
         </w:numPr>
       </w:pPr>
-      <w:r>
-        <w:t xml:space="preserve">Commtrk = LT + MT + EILT + EIMT </w:t>
+      <w:proofErr w:type="spellStart"/>
+      <w:r>
+        <w:t>Commtrk</w:t>
+      </w:r>
+      <w:proofErr w:type="spellEnd"/>
+      <w:r>
+        <w:t xml:space="preserve"> = LT + MT + EILT + EIMT </w:t>
       </w:r>
     </w:p>
     <w:p>
@@ -18746,8 +19650,13 @@
           <w:numId w:val="33"/>
         </w:numPr>
       </w:pPr>
-      <w:r>
-        <w:t>Htrk = HT + EIHT</w:t>
+      <w:proofErr w:type="spellStart"/>
+      <w:r>
+        <w:t>Htrk</w:t>
+      </w:r>
+      <w:proofErr w:type="spellEnd"/>
+      <w:r>
+        <w:t xml:space="preserve"> = HT + EIHT</w:t>
       </w:r>
     </w:p>
     <w:p>
@@ -18816,7 +19725,7 @@
       <w:tblPr>
         <w:tblW w:w="3280" w:type="dxa"/>
         <w:tblInd w:w="93" w:type="dxa"/>
-        <w:tblLook w:val="04A0" w:firstRow="1" w:lastRow="0" w:firstColumn="1" w:lastColumn="0" w:noHBand="0" w:noVBand="1"/>
+        <w:tblLook w:val="04A0"/>
       </w:tblPr>
       <w:tblGrid>
         <w:gridCol w:w="3280"/>
@@ -19522,6 +20431,7 @@
                 <w:lang w:bidi="ar-SA"/>
               </w:rPr>
             </w:pPr>
+            <w:proofErr w:type="spellStart"/>
             <w:r>
               <w:rPr>
                 <w:rFonts w:ascii="Calibri" w:eastAsia="Times New Roman" w:hAnsi="Calibri" w:cs="Times New Roman"/>
@@ -19532,6 +20442,7 @@
               </w:rPr>
               <w:t>CommTRK</w:t>
             </w:r>
+            <w:proofErr w:type="spellEnd"/>
           </w:p>
         </w:tc>
       </w:tr>
@@ -19564,6 +20475,7 @@
                 <w:lang w:bidi="ar-SA"/>
               </w:rPr>
             </w:pPr>
+            <w:proofErr w:type="spellStart"/>
             <w:r>
               <w:rPr>
                 <w:rFonts w:ascii="Calibri" w:eastAsia="Times New Roman" w:hAnsi="Calibri" w:cs="Times New Roman"/>
@@ -19574,6 +20486,7 @@
               </w:rPr>
               <w:t>Htrk</w:t>
             </w:r>
+            <w:proofErr w:type="spellEnd"/>
           </w:p>
         </w:tc>
       </w:tr>
@@ -19618,32 +20531,71 @@
     </w:p>
     <w:p>
       <w:r>
-        <w:t xml:space="preserve">Regular attraction :  ln 824 – ln834, pay attention to places such as : </w:t>
-      </w:r>
-      <w:r>
-        <w:t>AttFields[t - 5][v]</w:t>
-      </w:r>
-    </w:p>
-    <w:p>
-      <w:r>
-        <w:t xml:space="preserve">SG attraction: ln 1049 – ln1059, pay attention to places such as : </w:t>
-      </w:r>
-      <w:r>
-        <w:t>AttFields[t - 5][v]</w:t>
-      </w:r>
-    </w:p>
-    <w:p>
-      <w:r>
-        <w:t>Balance (we have changed the )</w:t>
-      </w:r>
-    </w:p>
-    <w:p/>
-    <w:p>
-      <w:r>
-        <w:t>***********End******************************************************************************</w:t>
-      </w:r>
-      <w:bookmarkStart w:id="0" w:name="_GoBack"/>
-      <w:bookmarkEnd w:id="0"/>
+        <w:t xml:space="preserve">Regular </w:t>
+      </w:r>
+      <w:proofErr w:type="gramStart"/>
+      <w:r>
+        <w:t>attraction :</w:t>
+      </w:r>
+      <w:proofErr w:type="gramEnd"/>
+      <w:r>
+        <w:t xml:space="preserve">  </w:t>
+      </w:r>
+      <w:proofErr w:type="spellStart"/>
+      <w:r>
+        <w:t>ln</w:t>
+      </w:r>
+      <w:proofErr w:type="spellEnd"/>
+      <w:r>
+        <w:t xml:space="preserve"> 824 – ln834, pay attention to places such as : </w:t>
+      </w:r>
+      <w:proofErr w:type="spellStart"/>
+      <w:r>
+        <w:t>AttFields</w:t>
+      </w:r>
+      <w:proofErr w:type="spellEnd"/>
+      <w:r>
+        <w:t>[t - 5][v]</w:t>
+      </w:r>
+    </w:p>
+    <w:p>
+      <w:r>
+        <w:t xml:space="preserve">SG attraction: </w:t>
+      </w:r>
+      <w:proofErr w:type="spellStart"/>
+      <w:r>
+        <w:t>ln</w:t>
+      </w:r>
+      <w:proofErr w:type="spellEnd"/>
+      <w:r>
+        <w:t xml:space="preserve"> 1049 – ln1059, pay attention to places such </w:t>
+      </w:r>
+      <w:proofErr w:type="gramStart"/>
+      <w:r>
+        <w:t>as :</w:t>
+      </w:r>
+      <w:proofErr w:type="gramEnd"/>
+      <w:r>
+        <w:t xml:space="preserve"> </w:t>
+      </w:r>
+      <w:proofErr w:type="spellStart"/>
+      <w:r>
+        <w:t>AttFields</w:t>
+      </w:r>
+      <w:proofErr w:type="spellEnd"/>
+      <w:r>
+        <w:t>[t - 5][v]</w:t>
+      </w:r>
+    </w:p>
+    <w:p>
+      <w:r>
+        <w:t xml:space="preserve">Balance (we have changed </w:t>
+      </w:r>
+      <w:proofErr w:type="gramStart"/>
+      <w:r>
+        <w:t>the )</w:t>
+      </w:r>
+      <w:proofErr w:type="gramEnd"/>
     </w:p>
     <w:p/>
     <w:p/>
@@ -19659,7 +20611,7 @@
 </file>
 
 <file path=word/endnotes.xml><?xml version="1.0" encoding="utf-8"?>
-<w:endnotes xmlns:wpc="http://schemas.microsoft.com/office/word/2010/wordprocessingCanvas" xmlns:mc="http://schemas.openxmlformats.org/markup-compatibility/2006" xmlns:o="urn:schemas-microsoft-com:office:office" xmlns:r="http://schemas.openxmlformats.org/officeDocument/2006/relationships" xmlns:m="http://schemas.openxmlformats.org/officeDocument/2006/math" xmlns:v="urn:schemas-microsoft-com:vml" xmlns:wp14="http://schemas.microsoft.com/office/word/2010/wordprocessingDrawing" xmlns:wp="http://schemas.openxmlformats.org/drawingml/2006/wordprocessingDrawing" xmlns:w10="urn:schemas-microsoft-com:office:word" xmlns:w="http://schemas.openxmlformats.org/wordprocessingml/2006/main" xmlns:w14="http://schemas.microsoft.com/office/word/2010/wordml" xmlns:w15="http://schemas.microsoft.com/office/word/2012/wordml" xmlns:wpg="http://schemas.microsoft.com/office/word/2010/wordprocessingGroup" xmlns:wpi="http://schemas.microsoft.com/office/word/2010/wordprocessingInk" xmlns:wne="http://schemas.microsoft.com/office/word/2006/wordml" xmlns:wps="http://schemas.microsoft.com/office/word/2010/wordprocessingShape" mc:Ignorable="w14 w15 wp14">
+<w:endnotes xmlns:ve="http://schemas.openxmlformats.org/markup-compatibility/2006" xmlns:o="urn:schemas-microsoft-com:office:office" xmlns:r="http://schemas.openxmlformats.org/officeDocument/2006/relationships" xmlns:m="http://schemas.openxmlformats.org/officeDocument/2006/math" xmlns:v="urn:schemas-microsoft-com:vml" xmlns:wp="http://schemas.openxmlformats.org/drawingml/2006/wordprocessingDrawing" xmlns:w10="urn:schemas-microsoft-com:office:word" xmlns:w="http://schemas.openxmlformats.org/wordprocessingml/2006/main" xmlns:wne="http://schemas.microsoft.com/office/word/2006/wordml">
   <w:endnote w:type="separator" w:id="-1">
     <w:p>
       <w:pPr>
@@ -19684,7 +20636,7 @@
 </file>
 
 <file path=word/footer1.xml><?xml version="1.0" encoding="utf-8"?>
-<w:ftr xmlns:wpc="http://schemas.microsoft.com/office/word/2010/wordprocessingCanvas" xmlns:mc="http://schemas.openxmlformats.org/markup-compatibility/2006" xmlns:o="urn:schemas-microsoft-com:office:office" xmlns:r="http://schemas.openxmlformats.org/officeDocument/2006/relationships" xmlns:m="http://schemas.openxmlformats.org/officeDocument/2006/math" xmlns:v="urn:schemas-microsoft-com:vml" xmlns:wp14="http://schemas.microsoft.com/office/word/2010/wordprocessingDrawing" xmlns:wp="http://schemas.openxmlformats.org/drawingml/2006/wordprocessingDrawing" xmlns:w10="urn:schemas-microsoft-com:office:word" xmlns:w="http://schemas.openxmlformats.org/wordprocessingml/2006/main" xmlns:w14="http://schemas.microsoft.com/office/word/2010/wordml" xmlns:w15="http://schemas.microsoft.com/office/word/2012/wordml" xmlns:wpg="http://schemas.microsoft.com/office/word/2010/wordprocessingGroup" xmlns:wpi="http://schemas.microsoft.com/office/word/2010/wordprocessingInk" xmlns:wne="http://schemas.microsoft.com/office/word/2006/wordml" xmlns:wps="http://schemas.microsoft.com/office/word/2010/wordprocessingShape" mc:Ignorable="w14 w15 wp14">
+<w:ftr xmlns:ve="http://schemas.openxmlformats.org/markup-compatibility/2006" xmlns:o="urn:schemas-microsoft-com:office:office" xmlns:r="http://schemas.openxmlformats.org/officeDocument/2006/relationships" xmlns:m="http://schemas.openxmlformats.org/officeDocument/2006/math" xmlns:v="urn:schemas-microsoft-com:vml" xmlns:wp="http://schemas.openxmlformats.org/drawingml/2006/wordprocessingDrawing" xmlns:w10="urn:schemas-microsoft-com:office:word" xmlns:w="http://schemas.openxmlformats.org/wordprocessingml/2006/main" xmlns:wne="http://schemas.microsoft.com/office/word/2006/wordml">
   <w:sdt>
     <w:sdtPr>
       <w:id w:val="58216844"/>
@@ -19708,27 +20660,14 @@
           </w:pBdr>
           <w:jc w:val="right"/>
         </w:pPr>
-        <w:r>
-          <w:fldChar w:fldCharType="begin"/>
-        </w:r>
-        <w:r>
-          <w:instrText xml:space="preserve"> PAGE   \* MERGEFORMAT </w:instrText>
-        </w:r>
-        <w:r>
-          <w:fldChar w:fldCharType="separate"/>
-        </w:r>
-        <w:r>
-          <w:rPr>
-            <w:noProof/>
-          </w:rPr>
-          <w:t>18</w:t>
-        </w:r>
-        <w:r>
-          <w:rPr>
-            <w:noProof/>
-          </w:rPr>
-          <w:fldChar w:fldCharType="end"/>
-        </w:r>
+        <w:fldSimple w:instr=" PAGE   \* MERGEFORMAT ">
+          <w:r>
+            <w:rPr>
+              <w:noProof/>
+            </w:rPr>
+            <w:t>18</w:t>
+          </w:r>
+        </w:fldSimple>
         <w:r>
           <w:t xml:space="preserve"> | </w:t>
         </w:r>
@@ -19751,7 +20690,7 @@
 </file>
 
 <file path=word/footnotes.xml><?xml version="1.0" encoding="utf-8"?>
-<w:footnotes xmlns:wpc="http://schemas.microsoft.com/office/word/2010/wordprocessingCanvas" xmlns:mc="http://schemas.openxmlformats.org/markup-compatibility/2006" xmlns:o="urn:schemas-microsoft-com:office:office" xmlns:r="http://schemas.openxmlformats.org/officeDocument/2006/relationships" xmlns:m="http://schemas.openxmlformats.org/officeDocument/2006/math" xmlns:v="urn:schemas-microsoft-com:vml" xmlns:wp14="http://schemas.microsoft.com/office/word/2010/wordprocessingDrawing" xmlns:wp="http://schemas.openxmlformats.org/drawingml/2006/wordprocessingDrawing" xmlns:w10="urn:schemas-microsoft-com:office:word" xmlns:w="http://schemas.openxmlformats.org/wordprocessingml/2006/main" xmlns:w14="http://schemas.microsoft.com/office/word/2010/wordml" xmlns:w15="http://schemas.microsoft.com/office/word/2012/wordml" xmlns:wpg="http://schemas.microsoft.com/office/word/2010/wordprocessingGroup" xmlns:wpi="http://schemas.microsoft.com/office/word/2010/wordprocessingInk" xmlns:wne="http://schemas.microsoft.com/office/word/2006/wordml" xmlns:wps="http://schemas.microsoft.com/office/word/2010/wordprocessingShape" mc:Ignorable="w14 w15 wp14">
+<w:footnotes xmlns:ve="http://schemas.openxmlformats.org/markup-compatibility/2006" xmlns:o="urn:schemas-microsoft-com:office:office" xmlns:r="http://schemas.openxmlformats.org/officeDocument/2006/relationships" xmlns:m="http://schemas.openxmlformats.org/officeDocument/2006/math" xmlns:v="urn:schemas-microsoft-com:vml" xmlns:wp="http://schemas.openxmlformats.org/drawingml/2006/wordprocessingDrawing" xmlns:w10="urn:schemas-microsoft-com:office:word" xmlns:w="http://schemas.openxmlformats.org/wordprocessingml/2006/main" xmlns:wne="http://schemas.microsoft.com/office/word/2006/wordml">
   <w:footnote w:type="separator" w:id="-1">
     <w:p>
       <w:pPr>
@@ -19776,7 +20715,7 @@
 </file>
 
 <file path=word/numbering.xml><?xml version="1.0" encoding="utf-8"?>
-<w:numbering xmlns:wpc="http://schemas.microsoft.com/office/word/2010/wordprocessingCanvas" xmlns:mc="http://schemas.openxmlformats.org/markup-compatibility/2006" xmlns:o="urn:schemas-microsoft-com:office:office" xmlns:r="http://schemas.openxmlformats.org/officeDocument/2006/relationships" xmlns:m="http://schemas.openxmlformats.org/officeDocument/2006/math" xmlns:v="urn:schemas-microsoft-com:vml" xmlns:wp14="http://schemas.microsoft.com/office/word/2010/wordprocessingDrawing" xmlns:wp="http://schemas.openxmlformats.org/drawingml/2006/wordprocessingDrawing" xmlns:w10="urn:schemas-microsoft-com:office:word" xmlns:w="http://schemas.openxmlformats.org/wordprocessingml/2006/main" xmlns:w14="http://schemas.microsoft.com/office/word/2010/wordml" xmlns:w15="http://schemas.microsoft.com/office/word/2012/wordml" xmlns:wpg="http://schemas.microsoft.com/office/word/2010/wordprocessingGroup" xmlns:wpi="http://schemas.microsoft.com/office/word/2010/wordprocessingInk" xmlns:wne="http://schemas.microsoft.com/office/word/2006/wordml" xmlns:wps="http://schemas.microsoft.com/office/word/2010/wordprocessingShape" mc:Ignorable="w14 w15 wp14">
+<w:numbering xmlns:ve="http://schemas.openxmlformats.org/markup-compatibility/2006" xmlns:o="urn:schemas-microsoft-com:office:office" xmlns:r="http://schemas.openxmlformats.org/officeDocument/2006/relationships" xmlns:m="http://schemas.openxmlformats.org/officeDocument/2006/math" xmlns:v="urn:schemas-microsoft-com:vml" xmlns:wp="http://schemas.openxmlformats.org/drawingml/2006/wordprocessingDrawing" xmlns:w10="urn:schemas-microsoft-com:office:word" xmlns:w="http://schemas.openxmlformats.org/wordprocessingml/2006/main" xmlns:wne="http://schemas.microsoft.com/office/word/2006/wordml">
   <w:abstractNum w:abstractNumId="0">
     <w:nsid w:val="02F64F81"/>
     <w:multiLevelType w:val="hybridMultilevel"/>
@@ -23536,7 +24475,7 @@
 </file>
 
 <file path=word/styles.xml><?xml version="1.0" encoding="utf-8"?>
-<w:styles xmlns:mc="http://schemas.openxmlformats.org/markup-compatibility/2006" xmlns:r="http://schemas.openxmlformats.org/officeDocument/2006/relationships" xmlns:w="http://schemas.openxmlformats.org/wordprocessingml/2006/main" xmlns:w14="http://schemas.microsoft.com/office/word/2010/wordml" xmlns:w15="http://schemas.microsoft.com/office/word/2012/wordml" mc:Ignorable="w14 w15">
+<w:styles xmlns:r="http://schemas.openxmlformats.org/officeDocument/2006/relationships" xmlns:w="http://schemas.openxmlformats.org/wordprocessingml/2006/main">
   <w:docDefaults>
     <w:rPrDefault>
       <w:rPr>
@@ -23552,378 +24491,144 @@
       </w:pPr>
     </w:pPrDefault>
   </w:docDefaults>
-  <w:latentStyles w:defLockedState="0" w:defUIPriority="99" w:defSemiHidden="0" w:defUnhideWhenUsed="0" w:defQFormat="0" w:count="371">
-    <w:lsdException w:name="Normal" w:uiPriority="0" w:qFormat="1"/>
-    <w:lsdException w:name="heading 1" w:uiPriority="9" w:qFormat="1"/>
-    <w:lsdException w:name="heading 2" w:semiHidden="1" w:uiPriority="9" w:unhideWhenUsed="1" w:qFormat="1"/>
-    <w:lsdException w:name="heading 3" w:semiHidden="1" w:uiPriority="9" w:unhideWhenUsed="1" w:qFormat="1"/>
-    <w:lsdException w:name="heading 4" w:semiHidden="1" w:uiPriority="9" w:unhideWhenUsed="1" w:qFormat="1"/>
-    <w:lsdException w:name="heading 5" w:semiHidden="1" w:uiPriority="9" w:unhideWhenUsed="1" w:qFormat="1"/>
-    <w:lsdException w:name="heading 6" w:semiHidden="1" w:uiPriority="9" w:unhideWhenUsed="1" w:qFormat="1"/>
-    <w:lsdException w:name="heading 7" w:semiHidden="1" w:uiPriority="9" w:unhideWhenUsed="1" w:qFormat="1"/>
-    <w:lsdException w:name="heading 8" w:semiHidden="1" w:uiPriority="9" w:unhideWhenUsed="1" w:qFormat="1"/>
-    <w:lsdException w:name="heading 9" w:semiHidden="1" w:uiPriority="9" w:unhideWhenUsed="1" w:qFormat="1"/>
-    <w:lsdException w:name="index 1" w:semiHidden="1" w:unhideWhenUsed="1"/>
-    <w:lsdException w:name="index 2" w:semiHidden="1" w:unhideWhenUsed="1"/>
-    <w:lsdException w:name="index 3" w:semiHidden="1" w:unhideWhenUsed="1"/>
-    <w:lsdException w:name="index 4" w:semiHidden="1" w:unhideWhenUsed="1"/>
-    <w:lsdException w:name="index 5" w:semiHidden="1" w:unhideWhenUsed="1"/>
-    <w:lsdException w:name="index 6" w:semiHidden="1" w:unhideWhenUsed="1"/>
-    <w:lsdException w:name="index 7" w:semiHidden="1" w:unhideWhenUsed="1"/>
-    <w:lsdException w:name="index 8" w:semiHidden="1" w:unhideWhenUsed="1"/>
-    <w:lsdException w:name="index 9" w:semiHidden="1" w:unhideWhenUsed="1"/>
-    <w:lsdException w:name="toc 1" w:semiHidden="1" w:uiPriority="39" w:unhideWhenUsed="1"/>
-    <w:lsdException w:name="toc 2" w:semiHidden="1" w:uiPriority="39" w:unhideWhenUsed="1"/>
-    <w:lsdException w:name="toc 3" w:semiHidden="1" w:uiPriority="39" w:unhideWhenUsed="1"/>
-    <w:lsdException w:name="toc 4" w:semiHidden="1" w:uiPriority="39" w:unhideWhenUsed="1"/>
-    <w:lsdException w:name="toc 5" w:semiHidden="1" w:uiPriority="39" w:unhideWhenUsed="1"/>
-    <w:lsdException w:name="toc 6" w:semiHidden="1" w:uiPriority="39" w:unhideWhenUsed="1"/>
-    <w:lsdException w:name="toc 7" w:semiHidden="1" w:uiPriority="39" w:unhideWhenUsed="1"/>
-    <w:lsdException w:name="toc 8" w:semiHidden="1" w:uiPriority="39" w:unhideWhenUsed="1"/>
-    <w:lsdException w:name="toc 9" w:semiHidden="1" w:uiPriority="39" w:unhideWhenUsed="1"/>
-    <w:lsdException w:name="Normal Indent" w:semiHidden="1" w:unhideWhenUsed="1"/>
-    <w:lsdException w:name="footnote text" w:semiHidden="1" w:unhideWhenUsed="1"/>
-    <w:lsdException w:name="annotation text" w:semiHidden="1" w:unhideWhenUsed="1"/>
-    <w:lsdException w:name="header" w:semiHidden="1" w:unhideWhenUsed="1"/>
-    <w:lsdException w:name="footer" w:semiHidden="1" w:unhideWhenUsed="1"/>
-    <w:lsdException w:name="index heading" w:semiHidden="1" w:unhideWhenUsed="1"/>
-    <w:lsdException w:name="caption" w:semiHidden="1" w:uiPriority="35" w:unhideWhenUsed="1" w:qFormat="1"/>
-    <w:lsdException w:name="table of figures" w:semiHidden="1" w:unhideWhenUsed="1"/>
-    <w:lsdException w:name="envelope address" w:semiHidden="1" w:unhideWhenUsed="1"/>
-    <w:lsdException w:name="envelope return" w:semiHidden="1" w:unhideWhenUsed="1"/>
-    <w:lsdException w:name="footnote reference" w:semiHidden="1" w:unhideWhenUsed="1"/>
-    <w:lsdException w:name="annotation reference" w:semiHidden="1" w:unhideWhenUsed="1"/>
-    <w:lsdException w:name="line number" w:semiHidden="1" w:unhideWhenUsed="1"/>
-    <w:lsdException w:name="page number" w:semiHidden="1" w:unhideWhenUsed="1"/>
-    <w:lsdException w:name="endnote reference" w:semiHidden="1" w:unhideWhenUsed="1"/>
-    <w:lsdException w:name="endnote text" w:semiHidden="1" w:unhideWhenUsed="1"/>
-    <w:lsdException w:name="table of authorities" w:semiHidden="1" w:unhideWhenUsed="1"/>
-    <w:lsdException w:name="macro" w:semiHidden="1" w:unhideWhenUsed="1"/>
-    <w:lsdException w:name="toa heading" w:semiHidden="1" w:unhideWhenUsed="1"/>
-    <w:lsdException w:name="List" w:semiHidden="1" w:unhideWhenUsed="1"/>
-    <w:lsdException w:name="List Bullet" w:semiHidden="1" w:unhideWhenUsed="1"/>
-    <w:lsdException w:name="List Number" w:semiHidden="1" w:unhideWhenUsed="1"/>
-    <w:lsdException w:name="List 2" w:semiHidden="1" w:unhideWhenUsed="1"/>
-    <w:lsdException w:name="List 3" w:semiHidden="1" w:unhideWhenUsed="1"/>
-    <w:lsdException w:name="List 4" w:semiHidden="1" w:unhideWhenUsed="1"/>
-    <w:lsdException w:name="List 5" w:semiHidden="1" w:unhideWhenUsed="1"/>
-    <w:lsdException w:name="List Bullet 2" w:semiHidden="1" w:unhideWhenUsed="1"/>
-    <w:lsdException w:name="List Bullet 3" w:semiHidden="1" w:unhideWhenUsed="1"/>
-    <w:lsdException w:name="List Bullet 4" w:semiHidden="1" w:unhideWhenUsed="1"/>
-    <w:lsdException w:name="List Bullet 5" w:semiHidden="1" w:unhideWhenUsed="1"/>
-    <w:lsdException w:name="List Number 2" w:semiHidden="1" w:unhideWhenUsed="1"/>
-    <w:lsdException w:name="List Number 3" w:semiHidden="1" w:unhideWhenUsed="1"/>
-    <w:lsdException w:name="List Number 4" w:semiHidden="1" w:unhideWhenUsed="1"/>
-    <w:lsdException w:name="List Number 5" w:semiHidden="1" w:unhideWhenUsed="1"/>
-    <w:lsdException w:name="Title" w:uiPriority="10" w:qFormat="1"/>
-    <w:lsdException w:name="Closing" w:semiHidden="1" w:unhideWhenUsed="1"/>
-    <w:lsdException w:name="Signature" w:semiHidden="1" w:unhideWhenUsed="1"/>
-    <w:lsdException w:name="Default Paragraph Font" w:semiHidden="1" w:uiPriority="1" w:unhideWhenUsed="1"/>
-    <w:lsdException w:name="Body Text" w:semiHidden="1" w:unhideWhenUsed="1"/>
-    <w:lsdException w:name="Body Text Indent" w:semiHidden="1" w:unhideWhenUsed="1"/>
-    <w:lsdException w:name="List Continue" w:semiHidden="1" w:unhideWhenUsed="1"/>
-    <w:lsdException w:name="List Continue 2" w:semiHidden="1" w:unhideWhenUsed="1"/>
-    <w:lsdException w:name="List Continue 3" w:semiHidden="1" w:unhideWhenUsed="1"/>
-    <w:lsdException w:name="List Continue 4" w:semiHidden="1" w:unhideWhenUsed="1"/>
-    <w:lsdException w:name="List Continue 5" w:semiHidden="1" w:unhideWhenUsed="1"/>
-    <w:lsdException w:name="Message Header" w:semiHidden="1" w:unhideWhenUsed="1"/>
-    <w:lsdException w:name="Subtitle" w:uiPriority="11" w:qFormat="1"/>
-    <w:lsdException w:name="Salutation" w:semiHidden="1" w:unhideWhenUsed="1"/>
-    <w:lsdException w:name="Date" w:semiHidden="1" w:unhideWhenUsed="1"/>
-    <w:lsdException w:name="Body Text First Indent" w:semiHidden="1" w:unhideWhenUsed="1"/>
-    <w:lsdException w:name="Body Text First Indent 2" w:semiHidden="1" w:unhideWhenUsed="1"/>
-    <w:lsdException w:name="Note Heading" w:semiHidden="1" w:unhideWhenUsed="1"/>
-    <w:lsdException w:name="Body Text 2" w:semiHidden="1" w:unhideWhenUsed="1"/>
-    <w:lsdException w:name="Body Text 3" w:semiHidden="1" w:unhideWhenUsed="1"/>
-    <w:lsdException w:name="Body Text Indent 2" w:semiHidden="1" w:unhideWhenUsed="1"/>
-    <w:lsdException w:name="Body Text Indent 3" w:semiHidden="1" w:unhideWhenUsed="1"/>
-    <w:lsdException w:name="Block Text" w:semiHidden="1" w:unhideWhenUsed="1"/>
-    <w:lsdException w:name="Hyperlink" w:semiHidden="1" w:unhideWhenUsed="1"/>
-    <w:lsdException w:name="FollowedHyperlink" w:semiHidden="1" w:unhideWhenUsed="1"/>
-    <w:lsdException w:name="Strong" w:uiPriority="22" w:qFormat="1"/>
-    <w:lsdException w:name="Emphasis" w:uiPriority="20" w:qFormat="1"/>
-    <w:lsdException w:name="Document Map" w:semiHidden="1" w:unhideWhenUsed="1"/>
-    <w:lsdException w:name="Plain Text" w:semiHidden="1" w:unhideWhenUsed="1"/>
-    <w:lsdException w:name="E-mail Signature" w:semiHidden="1" w:unhideWhenUsed="1"/>
-    <w:lsdException w:name="HTML Top of Form" w:semiHidden="1" w:unhideWhenUsed="1"/>
-    <w:lsdException w:name="HTML Bottom of Form" w:semiHidden="1" w:unhideWhenUsed="1"/>
-    <w:lsdException w:name="Normal (Web)" w:semiHidden="1" w:unhideWhenUsed="1"/>
-    <w:lsdException w:name="HTML Acronym" w:semiHidden="1" w:unhideWhenUsed="1"/>
-    <w:lsdException w:name="HTML Address" w:semiHidden="1" w:unhideWhenUsed="1"/>
-    <w:lsdException w:name="HTML Cite" w:semiHidden="1" w:unhideWhenUsed="1"/>
-    <w:lsdException w:name="HTML Code" w:semiHidden="1" w:unhideWhenUsed="1"/>
-    <w:lsdException w:name="HTML Definition" w:semiHidden="1" w:unhideWhenUsed="1"/>
-    <w:lsdException w:name="HTML Keyboard" w:semiHidden="1" w:unhideWhenUsed="1"/>
-    <w:lsdException w:name="HTML Preformatted" w:semiHidden="1" w:unhideWhenUsed="1"/>
-    <w:lsdException w:name="HTML Sample" w:semiHidden="1" w:unhideWhenUsed="1"/>
-    <w:lsdException w:name="HTML Typewriter" w:semiHidden="1" w:unhideWhenUsed="1"/>
-    <w:lsdException w:name="HTML Variable" w:semiHidden="1" w:unhideWhenUsed="1"/>
-    <w:lsdException w:name="Normal Table" w:semiHidden="1" w:unhideWhenUsed="1"/>
-    <w:lsdException w:name="annotation subject" w:semiHidden="1" w:unhideWhenUsed="1"/>
-    <w:lsdException w:name="No List" w:semiHidden="1" w:unhideWhenUsed="1"/>
-    <w:lsdException w:name="Outline List 1" w:semiHidden="1" w:unhideWhenUsed="1"/>
-    <w:lsdException w:name="Outline List 2" w:semiHidden="1" w:unhideWhenUsed="1"/>
-    <w:lsdException w:name="Outline List 3" w:semiHidden="1" w:unhideWhenUsed="1"/>
-    <w:lsdException w:name="Table Simple 1" w:semiHidden="1" w:unhideWhenUsed="1"/>
-    <w:lsdException w:name="Table Simple 2" w:semiHidden="1" w:unhideWhenUsed="1"/>
-    <w:lsdException w:name="Table Simple 3" w:semiHidden="1" w:unhideWhenUsed="1"/>
-    <w:lsdException w:name="Table Classic 1" w:semiHidden="1" w:unhideWhenUsed="1"/>
-    <w:lsdException w:name="Table Classic 2" w:semiHidden="1" w:unhideWhenUsed="1"/>
-    <w:lsdException w:name="Table Classic 3" w:semiHidden="1" w:unhideWhenUsed="1"/>
-    <w:lsdException w:name="Table Classic 4" w:semiHidden="1" w:unhideWhenUsed="1"/>
-    <w:lsdException w:name="Table Colorful 1" w:semiHidden="1" w:unhideWhenUsed="1"/>
-    <w:lsdException w:name="Table Colorful 2" w:semiHidden="1" w:unhideWhenUsed="1"/>
-    <w:lsdException w:name="Table Colorful 3" w:semiHidden="1" w:unhideWhenUsed="1"/>
-    <w:lsdException w:name="Table Columns 1" w:semiHidden="1" w:unhideWhenUsed="1"/>
-    <w:lsdException w:name="Table Columns 2" w:semiHidden="1" w:unhideWhenUsed="1"/>
-    <w:lsdException w:name="Table Columns 3" w:semiHidden="1" w:unhideWhenUsed="1"/>
-    <w:lsdException w:name="Table Columns 4" w:semiHidden="1" w:unhideWhenUsed="1"/>
-    <w:lsdException w:name="Table Columns 5" w:semiHidden="1" w:unhideWhenUsed="1"/>
-    <w:lsdException w:name="Table Grid 1" w:semiHidden="1" w:unhideWhenUsed="1"/>
-    <w:lsdException w:name="Table Grid 2" w:semiHidden="1" w:unhideWhenUsed="1"/>
-    <w:lsdException w:name="Table Grid 3" w:semiHidden="1" w:unhideWhenUsed="1"/>
-    <w:lsdException w:name="Table Grid 4" w:semiHidden="1" w:unhideWhenUsed="1"/>
-    <w:lsdException w:name="Table Grid 5" w:semiHidden="1" w:unhideWhenUsed="1"/>
-    <w:lsdException w:name="Table Grid 6" w:semiHidden="1" w:unhideWhenUsed="1"/>
-    <w:lsdException w:name="Table Grid 7" w:semiHidden="1" w:unhideWhenUsed="1"/>
-    <w:lsdException w:name="Table Grid 8" w:semiHidden="1" w:unhideWhenUsed="1"/>
-    <w:lsdException w:name="Table List 1" w:semiHidden="1" w:unhideWhenUsed="1"/>
-    <w:lsdException w:name="Table List 2" w:semiHidden="1" w:unhideWhenUsed="1"/>
-    <w:lsdException w:name="Table List 3" w:semiHidden="1" w:unhideWhenUsed="1"/>
-    <w:lsdException w:name="Table List 4" w:semiHidden="1" w:unhideWhenUsed="1"/>
-    <w:lsdException w:name="Table List 5" w:semiHidden="1" w:unhideWhenUsed="1"/>
-    <w:lsdException w:name="Table List 6" w:semiHidden="1" w:unhideWhenUsed="1"/>
-    <w:lsdException w:name="Table List 7" w:semiHidden="1" w:unhideWhenUsed="1"/>
-    <w:lsdException w:name="Table List 8" w:semiHidden="1" w:unhideWhenUsed="1"/>
-    <w:lsdException w:name="Table 3D effects 1" w:semiHidden="1" w:unhideWhenUsed="1"/>
-    <w:lsdException w:name="Table 3D effects 2" w:semiHidden="1" w:unhideWhenUsed="1"/>
-    <w:lsdException w:name="Table 3D effects 3" w:semiHidden="1" w:unhideWhenUsed="1"/>
-    <w:lsdException w:name="Table Contemporary" w:semiHidden="1" w:unhideWhenUsed="1"/>
-    <w:lsdException w:name="Table Elegant" w:semiHidden="1" w:unhideWhenUsed="1"/>
-    <w:lsdException w:name="Table Professional" w:semiHidden="1" w:unhideWhenUsed="1"/>
-    <w:lsdException w:name="Table Subtle 1" w:semiHidden="1" w:unhideWhenUsed="1"/>
-    <w:lsdException w:name="Table Subtle 2" w:semiHidden="1" w:unhideWhenUsed="1"/>
-    <w:lsdException w:name="Table Web 1" w:semiHidden="1" w:unhideWhenUsed="1"/>
-    <w:lsdException w:name="Table Web 2" w:semiHidden="1" w:unhideWhenUsed="1"/>
-    <w:lsdException w:name="Table Web 3" w:semiHidden="1" w:unhideWhenUsed="1"/>
-    <w:lsdException w:name="Balloon Text" w:semiHidden="1" w:unhideWhenUsed="1"/>
-    <w:lsdException w:name="Table Grid" w:uiPriority="59"/>
-    <w:lsdException w:name="Table Theme" w:semiHidden="1" w:unhideWhenUsed="1"/>
-    <w:lsdException w:name="Placeholder Text" w:semiHidden="1"/>
-    <w:lsdException w:name="No Spacing" w:uiPriority="1" w:qFormat="1"/>
-    <w:lsdException w:name="Light Shading" w:uiPriority="60"/>
-    <w:lsdException w:name="Light List" w:uiPriority="61"/>
-    <w:lsdException w:name="Light Grid" w:uiPriority="62"/>
-    <w:lsdException w:name="Medium Shading 1" w:uiPriority="63"/>
-    <w:lsdException w:name="Medium Shading 2" w:uiPriority="64"/>
-    <w:lsdException w:name="Medium List 1" w:uiPriority="65"/>
-    <w:lsdException w:name="Medium List 2" w:uiPriority="66"/>
-    <w:lsdException w:name="Medium Grid 1" w:uiPriority="67"/>
-    <w:lsdException w:name="Medium Grid 2" w:uiPriority="68"/>
-    <w:lsdException w:name="Medium Grid 3" w:uiPriority="69"/>
-    <w:lsdException w:name="Dark List" w:uiPriority="70"/>
-    <w:lsdException w:name="Colorful Shading" w:uiPriority="71"/>
-    <w:lsdException w:name="Colorful List" w:uiPriority="72"/>
-    <w:lsdException w:name="Colorful Grid" w:uiPriority="73"/>
-    <w:lsdException w:name="Light Shading Accent 1" w:uiPriority="60"/>
-    <w:lsdException w:name="Light List Accent 1" w:uiPriority="61"/>
-    <w:lsdException w:name="Light Grid Accent 1" w:uiPriority="62"/>
-    <w:lsdException w:name="Medium Shading 1 Accent 1" w:uiPriority="63"/>
-    <w:lsdException w:name="Medium Shading 2 Accent 1" w:uiPriority="64"/>
-    <w:lsdException w:name="Medium List 1 Accent 1" w:uiPriority="65"/>
-    <w:lsdException w:name="Revision" w:semiHidden="1"/>
-    <w:lsdException w:name="List Paragraph" w:uiPriority="34" w:qFormat="1"/>
-    <w:lsdException w:name="Quote" w:uiPriority="29" w:qFormat="1"/>
-    <w:lsdException w:name="Intense Quote" w:uiPriority="30" w:qFormat="1"/>
-    <w:lsdException w:name="Medium List 2 Accent 1" w:uiPriority="66"/>
-    <w:lsdException w:name="Medium Grid 1 Accent 1" w:uiPriority="67"/>
-    <w:lsdException w:name="Medium Grid 2 Accent 1" w:uiPriority="68"/>
-    <w:lsdException w:name="Medium Grid 3 Accent 1" w:uiPriority="69"/>
-    <w:lsdException w:name="Dark List Accent 1" w:uiPriority="70"/>
-    <w:lsdException w:name="Colorful Shading Accent 1" w:uiPriority="71"/>
-    <w:lsdException w:name="Colorful List Accent 1" w:uiPriority="72"/>
-    <w:lsdException w:name="Colorful Grid Accent 1" w:uiPriority="73"/>
-    <w:lsdException w:name="Light Shading Accent 2" w:uiPriority="60"/>
-    <w:lsdException w:name="Light List Accent 2" w:uiPriority="61"/>
-    <w:lsdException w:name="Light Grid Accent 2" w:uiPriority="62"/>
-    <w:lsdException w:name="Medium Shading 1 Accent 2" w:uiPriority="63"/>
-    <w:lsdException w:name="Medium Shading 2 Accent 2" w:uiPriority="64"/>
-    <w:lsdException w:name="Medium List 1 Accent 2" w:uiPriority="65"/>
-    <w:lsdException w:name="Medium List 2 Accent 2" w:uiPriority="66"/>
-    <w:lsdException w:name="Medium Grid 1 Accent 2" w:uiPriority="67"/>
-    <w:lsdException w:name="Medium Grid 2 Accent 2" w:uiPriority="68"/>
-    <w:lsdException w:name="Medium Grid 3 Accent 2" w:uiPriority="69"/>
-    <w:lsdException w:name="Dark List Accent 2" w:uiPriority="70"/>
-    <w:lsdException w:name="Colorful Shading Accent 2" w:uiPriority="71"/>
-    <w:lsdException w:name="Colorful List Accent 2" w:uiPriority="72"/>
-    <w:lsdException w:name="Colorful Grid Accent 2" w:uiPriority="73"/>
-    <w:lsdException w:name="Light Shading Accent 3" w:uiPriority="60"/>
-    <w:lsdException w:name="Light List Accent 3" w:uiPriority="61"/>
-    <w:lsdException w:name="Light Grid Accent 3" w:uiPriority="62"/>
-    <w:lsdException w:name="Medium Shading 1 Accent 3" w:uiPriority="63"/>
-    <w:lsdException w:name="Medium Shading 2 Accent 3" w:uiPriority="64"/>
-    <w:lsdException w:name="Medium List 1 Accent 3" w:uiPriority="65"/>
-    <w:lsdException w:name="Medium List 2 Accent 3" w:uiPriority="66"/>
-    <w:lsdException w:name="Medium Grid 1 Accent 3" w:uiPriority="67"/>
-    <w:lsdException w:name="Medium Grid 2 Accent 3" w:uiPriority="68"/>
-    <w:lsdException w:name="Medium Grid 3 Accent 3" w:uiPriority="69"/>
-    <w:lsdException w:name="Dark List Accent 3" w:uiPriority="70"/>
-    <w:lsdException w:name="Colorful Shading Accent 3" w:uiPriority="71"/>
-    <w:lsdException w:name="Colorful List Accent 3" w:uiPriority="72"/>
-    <w:lsdException w:name="Colorful Grid Accent 3" w:uiPriority="73"/>
-    <w:lsdException w:name="Light Shading Accent 4" w:uiPriority="60"/>
-    <w:lsdException w:name="Light List Accent 4" w:uiPriority="61"/>
-    <w:lsdException w:name="Light Grid Accent 4" w:uiPriority="62"/>
-    <w:lsdException w:name="Medium Shading 1 Accent 4" w:uiPriority="63"/>
-    <w:lsdException w:name="Medium Shading 2 Accent 4" w:uiPriority="64"/>
-    <w:lsdException w:name="Medium List 1 Accent 4" w:uiPriority="65"/>
-    <w:lsdException w:name="Medium List 2 Accent 4" w:uiPriority="66"/>
-    <w:lsdException w:name="Medium Grid 1 Accent 4" w:uiPriority="67"/>
-    <w:lsdException w:name="Medium Grid 2 Accent 4" w:uiPriority="68"/>
-    <w:lsdException w:name="Medium Grid 3 Accent 4" w:uiPriority="69"/>
-    <w:lsdException w:name="Dark List Accent 4" w:uiPriority="70"/>
-    <w:lsdException w:name="Colorful Shading Accent 4" w:uiPriority="71"/>
-    <w:lsdException w:name="Colorful List Accent 4" w:uiPriority="72"/>
-    <w:lsdException w:name="Colorful Grid Accent 4" w:uiPriority="73"/>
-    <w:lsdException w:name="Light Shading Accent 5" w:uiPriority="60"/>
-    <w:lsdException w:name="Light List Accent 5" w:uiPriority="61"/>
-    <w:lsdException w:name="Light Grid Accent 5" w:uiPriority="62"/>
-    <w:lsdException w:name="Medium Shading 1 Accent 5" w:uiPriority="63"/>
-    <w:lsdException w:name="Medium Shading 2 Accent 5" w:uiPriority="64"/>
-    <w:lsdException w:name="Medium List 1 Accent 5" w:uiPriority="65"/>
-    <w:lsdException w:name="Medium List 2 Accent 5" w:uiPriority="66"/>
-    <w:lsdException w:name="Medium Grid 1 Accent 5" w:uiPriority="67"/>
-    <w:lsdException w:name="Medium Grid 2 Accent 5" w:uiPriority="68"/>
-    <w:lsdException w:name="Medium Grid 3 Accent 5" w:uiPriority="69"/>
-    <w:lsdException w:name="Dark List Accent 5" w:uiPriority="70"/>
-    <w:lsdException w:name="Colorful Shading Accent 5" w:uiPriority="71"/>
-    <w:lsdException w:name="Colorful List Accent 5" w:uiPriority="72"/>
-    <w:lsdException w:name="Colorful Grid Accent 5" w:uiPriority="73"/>
-    <w:lsdException w:name="Light Shading Accent 6" w:uiPriority="60"/>
-    <w:lsdException w:name="Light List Accent 6" w:uiPriority="61"/>
-    <w:lsdException w:name="Light Grid Accent 6" w:uiPriority="62"/>
-    <w:lsdException w:name="Medium Shading 1 Accent 6" w:uiPriority="63"/>
-    <w:lsdException w:name="Medium Shading 2 Accent 6" w:uiPriority="64"/>
-    <w:lsdException w:name="Medium List 1 Accent 6" w:uiPriority="65"/>
-    <w:lsdException w:name="Medium List 2 Accent 6" w:uiPriority="66"/>
-    <w:lsdException w:name="Medium Grid 1 Accent 6" w:uiPriority="67"/>
-    <w:lsdException w:name="Medium Grid 2 Accent 6" w:uiPriority="68"/>
-    <w:lsdException w:name="Medium Grid 3 Accent 6" w:uiPriority="69"/>
-    <w:lsdException w:name="Dark List Accent 6" w:uiPriority="70"/>
-    <w:lsdException w:name="Colorful Shading Accent 6" w:uiPriority="71"/>
-    <w:lsdException w:name="Colorful List Accent 6" w:uiPriority="72"/>
-    <w:lsdException w:name="Colorful Grid Accent 6" w:uiPriority="73"/>
-    <w:lsdException w:name="Subtle Emphasis" w:uiPriority="19" w:qFormat="1"/>
-    <w:lsdException w:name="Intense Emphasis" w:uiPriority="21" w:qFormat="1"/>
-    <w:lsdException w:name="Subtle Reference" w:uiPriority="31" w:qFormat="1"/>
-    <w:lsdException w:name="Intense Reference" w:uiPriority="32" w:qFormat="1"/>
-    <w:lsdException w:name="Book Title" w:uiPriority="33" w:qFormat="1"/>
-    <w:lsdException w:name="Bibliography" w:semiHidden="1" w:uiPriority="37" w:unhideWhenUsed="1"/>
-    <w:lsdException w:name="TOC Heading" w:semiHidden="1" w:uiPriority="39" w:unhideWhenUsed="1" w:qFormat="1"/>
-    <w:lsdException w:name="Plain Table 1" w:uiPriority="41"/>
-    <w:lsdException w:name="Plain Table 2" w:uiPriority="42"/>
-    <w:lsdException w:name="Plain Table 3" w:uiPriority="43"/>
-    <w:lsdException w:name="Plain Table 4" w:uiPriority="44"/>
-    <w:lsdException w:name="Plain Table 5" w:uiPriority="45"/>
-    <w:lsdException w:name="Grid Table Light" w:uiPriority="40"/>
-    <w:lsdException w:name="Grid Table 1 Light" w:uiPriority="46"/>
-    <w:lsdException w:name="Grid Table 2" w:uiPriority="47"/>
-    <w:lsdException w:name="Grid Table 3" w:uiPriority="48"/>
-    <w:lsdException w:name="Grid Table 4" w:uiPriority="49"/>
-    <w:lsdException w:name="Grid Table 5 Dark" w:uiPriority="50"/>
-    <w:lsdException w:name="Grid Table 6 Colorful" w:uiPriority="51"/>
-    <w:lsdException w:name="Grid Table 7 Colorful" w:uiPriority="52"/>
-    <w:lsdException w:name="Grid Table 1 Light Accent 1" w:uiPriority="46"/>
-    <w:lsdException w:name="Grid Table 2 Accent 1" w:uiPriority="47"/>
-    <w:lsdException w:name="Grid Table 3 Accent 1" w:uiPriority="48"/>
-    <w:lsdException w:name="Grid Table 4 Accent 1" w:uiPriority="49"/>
-    <w:lsdException w:name="Grid Table 5 Dark Accent 1" w:uiPriority="50"/>
-    <w:lsdException w:name="Grid Table 6 Colorful Accent 1" w:uiPriority="51"/>
-    <w:lsdException w:name="Grid Table 7 Colorful Accent 1" w:uiPriority="52"/>
-    <w:lsdException w:name="Grid Table 1 Light Accent 2" w:uiPriority="46"/>
-    <w:lsdException w:name="Grid Table 2 Accent 2" w:uiPriority="47"/>
-    <w:lsdException w:name="Grid Table 3 Accent 2" w:uiPriority="48"/>
-    <w:lsdException w:name="Grid Table 4 Accent 2" w:uiPriority="49"/>
-    <w:lsdException w:name="Grid Table 5 Dark Accent 2" w:uiPriority="50"/>
-    <w:lsdException w:name="Grid Table 6 Colorful Accent 2" w:uiPriority="51"/>
-    <w:lsdException w:name="Grid Table 7 Colorful Accent 2" w:uiPriority="52"/>
-    <w:lsdException w:name="Grid Table 1 Light Accent 3" w:uiPriority="46"/>
-    <w:lsdException w:name="Grid Table 2 Accent 3" w:uiPriority="47"/>
-    <w:lsdException w:name="Grid Table 3 Accent 3" w:uiPriority="48"/>
-    <w:lsdException w:name="Grid Table 4 Accent 3" w:uiPriority="49"/>
-    <w:lsdException w:name="Grid Table 5 Dark Accent 3" w:uiPriority="50"/>
-    <w:lsdException w:name="Grid Table 6 Colorful Accent 3" w:uiPriority="51"/>
-    <w:lsdException w:name="Grid Table 7 Colorful Accent 3" w:uiPriority="52"/>
-    <w:lsdException w:name="Grid Table 1 Light Accent 4" w:uiPriority="46"/>
-    <w:lsdException w:name="Grid Table 2 Accent 4" w:uiPriority="47"/>
-    <w:lsdException w:name="Grid Table 3 Accent 4" w:uiPriority="48"/>
-    <w:lsdException w:name="Grid Table 4 Accent 4" w:uiPriority="49"/>
-    <w:lsdException w:name="Grid Table 5 Dark Accent 4" w:uiPriority="50"/>
-    <w:lsdException w:name="Grid Table 6 Colorful Accent 4" w:uiPriority="51"/>
-    <w:lsdException w:name="Grid Table 7 Colorful Accent 4" w:uiPriority="52"/>
-    <w:lsdException w:name="Grid Table 1 Light Accent 5" w:uiPriority="46"/>
-    <w:lsdException w:name="Grid Table 2 Accent 5" w:uiPriority="47"/>
-    <w:lsdException w:name="Grid Table 3 Accent 5" w:uiPriority="48"/>
-    <w:lsdException w:name="Grid Table 4 Accent 5" w:uiPriority="49"/>
-    <w:lsdException w:name="Grid Table 5 Dark Accent 5" w:uiPriority="50"/>
-    <w:lsdException w:name="Grid Table 6 Colorful Accent 5" w:uiPriority="51"/>
-    <w:lsdException w:name="Grid Table 7 Colorful Accent 5" w:uiPriority="52"/>
-    <w:lsdException w:name="Grid Table 1 Light Accent 6" w:uiPriority="46"/>
-    <w:lsdException w:name="Grid Table 2 Accent 6" w:uiPriority="47"/>
-    <w:lsdException w:name="Grid Table 3 Accent 6" w:uiPriority="48"/>
-    <w:lsdException w:name="Grid Table 4 Accent 6" w:uiPriority="49"/>
-    <w:lsdException w:name="Grid Table 5 Dark Accent 6" w:uiPriority="50"/>
-    <w:lsdException w:name="Grid Table 6 Colorful Accent 6" w:uiPriority="51"/>
-    <w:lsdException w:name="Grid Table 7 Colorful Accent 6" w:uiPriority="52"/>
-    <w:lsdException w:name="List Table 1 Light" w:uiPriority="46"/>
-    <w:lsdException w:name="List Table 2" w:uiPriority="47"/>
-    <w:lsdException w:name="List Table 3" w:uiPriority="48"/>
-    <w:lsdException w:name="List Table 4" w:uiPriority="49"/>
-    <w:lsdException w:name="List Table 5 Dark" w:uiPriority="50"/>
-    <w:lsdException w:name="List Table 6 Colorful" w:uiPriority="51"/>
-    <w:lsdException w:name="List Table 7 Colorful" w:uiPriority="52"/>
-    <w:lsdException w:name="List Table 1 Light Accent 1" w:uiPriority="46"/>
-    <w:lsdException w:name="List Table 2 Accent 1" w:uiPriority="47"/>
-    <w:lsdException w:name="List Table 3 Accent 1" w:uiPriority="48"/>
-    <w:lsdException w:name="List Table 4 Accent 1" w:uiPriority="49"/>
-    <w:lsdException w:name="List Table 5 Dark Accent 1" w:uiPriority="50"/>
-    <w:lsdException w:name="List Table 6 Colorful Accent 1" w:uiPriority="51"/>
-    <w:lsdException w:name="List Table 7 Colorful Accent 1" w:uiPriority="52"/>
-    <w:lsdException w:name="List Table 1 Light Accent 2" w:uiPriority="46"/>
-    <w:lsdException w:name="List Table 2 Accent 2" w:uiPriority="47"/>
-    <w:lsdException w:name="List Table 3 Accent 2" w:uiPriority="48"/>
-    <w:lsdException w:name="List Table 4 Accent 2" w:uiPriority="49"/>
-    <w:lsdException w:name="List Table 5 Dark Accent 2" w:uiPriority="50"/>
-    <w:lsdException w:name="List Table 6 Colorful Accent 2" w:uiPriority="51"/>
-    <w:lsdException w:name="List Table 7 Colorful Accent 2" w:uiPriority="52"/>
-    <w:lsdException w:name="List Table 1 Light Accent 3" w:uiPriority="46"/>
-    <w:lsdException w:name="List Table 2 Accent 3" w:uiPriority="47"/>
-    <w:lsdException w:name="List Table 3 Accent 3" w:uiPriority="48"/>
-    <w:lsdException w:name="List Table 4 Accent 3" w:uiPriority="49"/>
-    <w:lsdException w:name="List Table 5 Dark Accent 3" w:uiPriority="50"/>
-    <w:lsdException w:name="List Table 6 Colorful Accent 3" w:uiPriority="51"/>
-    <w:lsdException w:name="List Table 7 Colorful Accent 3" w:uiPriority="52"/>
-    <w:lsdException w:name="List Table 1 Light Accent 4" w:uiPriority="46"/>
-    <w:lsdException w:name="List Table 2 Accent 4" w:uiPriority="47"/>
-    <w:lsdException w:name="List Table 3 Accent 4" w:uiPriority="48"/>
-    <w:lsdException w:name="List Table 4 Accent 4" w:uiPriority="49"/>
-    <w:lsdException w:name="List Table 5 Dark Accent 4" w:uiPriority="50"/>
-    <w:lsdException w:name="List Table 6 Colorful Accent 4" w:uiPriority="51"/>
-    <w:lsdException w:name="List Table 7 Colorful Accent 4" w:uiPriority="52"/>
-    <w:lsdException w:name="List Table 1 Light Accent 5" w:uiPriority="46"/>
-    <w:lsdException w:name="List Table 2 Accent 5" w:uiPriority="47"/>
-    <w:lsdException w:name="List Table 3 Accent 5" w:uiPriority="48"/>
-    <w:lsdException w:name="List Table 4 Accent 5" w:uiPriority="49"/>
-    <w:lsdException w:name="List Table 5 Dark Accent 5" w:uiPriority="50"/>
-    <w:lsdException w:name="List Table 6 Colorful Accent 5" w:uiPriority="51"/>
-    <w:lsdException w:name="List Table 7 Colorful Accent 5" w:uiPriority="52"/>
-    <w:lsdException w:name="List Table 1 Light Accent 6" w:uiPriority="46"/>
-    <w:lsdException w:name="List Table 2 Accent 6" w:uiPriority="47"/>
-    <w:lsdException w:name="List Table 3 Accent 6" w:uiPriority="48"/>
-    <w:lsdException w:name="List Table 4 Accent 6" w:uiPriority="49"/>
-    <w:lsdException w:name="List Table 5 Dark Accent 6" w:uiPriority="50"/>
-    <w:lsdException w:name="List Table 6 Colorful Accent 6" w:uiPriority="51"/>
-    <w:lsdException w:name="List Table 7 Colorful Accent 6" w:uiPriority="52"/>
+  <w:latentStyles w:defLockedState="0" w:defUIPriority="99" w:defSemiHidden="1" w:defUnhideWhenUsed="1" w:defQFormat="0" w:count="267">
+    <w:lsdException w:name="Normal" w:semiHidden="0" w:uiPriority="0" w:unhideWhenUsed="0" w:qFormat="1"/>
+    <w:lsdException w:name="heading 1" w:semiHidden="0" w:uiPriority="9" w:unhideWhenUsed="0" w:qFormat="1"/>
+    <w:lsdException w:name="heading 2" w:uiPriority="9" w:qFormat="1"/>
+    <w:lsdException w:name="heading 3" w:uiPriority="9" w:qFormat="1"/>
+    <w:lsdException w:name="heading 4" w:uiPriority="9" w:qFormat="1"/>
+    <w:lsdException w:name="heading 5" w:uiPriority="9" w:qFormat="1"/>
+    <w:lsdException w:name="heading 6" w:uiPriority="9" w:qFormat="1"/>
+    <w:lsdException w:name="heading 7" w:uiPriority="9" w:qFormat="1"/>
+    <w:lsdException w:name="heading 8" w:uiPriority="9" w:qFormat="1"/>
+    <w:lsdException w:name="heading 9" w:uiPriority="9" w:qFormat="1"/>
+    <w:lsdException w:name="toc 1" w:uiPriority="39"/>
+    <w:lsdException w:name="toc 2" w:uiPriority="39"/>
+    <w:lsdException w:name="toc 3" w:uiPriority="39"/>
+    <w:lsdException w:name="toc 4" w:uiPriority="39"/>
+    <w:lsdException w:name="toc 5" w:uiPriority="39"/>
+    <w:lsdException w:name="toc 6" w:uiPriority="39"/>
+    <w:lsdException w:name="toc 7" w:uiPriority="39"/>
+    <w:lsdException w:name="toc 8" w:uiPriority="39"/>
+    <w:lsdException w:name="toc 9" w:uiPriority="39"/>
+    <w:lsdException w:name="caption" w:uiPriority="35" w:qFormat="1"/>
+    <w:lsdException w:name="Title" w:semiHidden="0" w:uiPriority="10" w:unhideWhenUsed="0" w:qFormat="1"/>
+    <w:lsdException w:name="Default Paragraph Font" w:uiPriority="1"/>
+    <w:lsdException w:name="Subtitle" w:semiHidden="0" w:uiPriority="11" w:unhideWhenUsed="0" w:qFormat="1"/>
+    <w:lsdException w:name="Strong" w:semiHidden="0" w:uiPriority="22" w:unhideWhenUsed="0" w:qFormat="1"/>
+    <w:lsdException w:name="Emphasis" w:semiHidden="0" w:uiPriority="20" w:unhideWhenUsed="0" w:qFormat="1"/>
+    <w:lsdException w:name="Table Grid" w:semiHidden="0" w:uiPriority="59" w:unhideWhenUsed="0"/>
+    <w:lsdException w:name="Placeholder Text" w:unhideWhenUsed="0"/>
+    <w:lsdException w:name="No Spacing" w:semiHidden="0" w:uiPriority="1" w:unhideWhenUsed="0" w:qFormat="1"/>
+    <w:lsdException w:name="Light Shading" w:semiHidden="0" w:uiPriority="60" w:unhideWhenUsed="0"/>
+    <w:lsdException w:name="Light List" w:semiHidden="0" w:uiPriority="61" w:unhideWhenUsed="0"/>
+    <w:lsdException w:name="Light Grid" w:semiHidden="0" w:uiPriority="62" w:unhideWhenUsed="0"/>
+    <w:lsdException w:name="Medium Shading 1" w:semiHidden="0" w:uiPriority="63" w:unhideWhenUsed="0"/>
+    <w:lsdException w:name="Medium Shading 2" w:semiHidden="0" w:uiPriority="64" w:unhideWhenUsed="0"/>
+    <w:lsdException w:name="Medium List 1" w:semiHidden="0" w:uiPriority="65" w:unhideWhenUsed="0"/>
+    <w:lsdException w:name="Medium List 2" w:semiHidden="0" w:uiPriority="66" w:unhideWhenUsed="0"/>
+    <w:lsdException w:name="Medium Grid 1" w:semiHidden="0" w:uiPriority="67" w:unhideWhenUsed="0"/>
+    <w:lsdException w:name="Medium Grid 2" w:semiHidden="0" w:uiPriority="68" w:unhideWhenUsed="0"/>
+    <w:lsdException w:name="Medium Grid 3" w:semiHidden="0" w:uiPriority="69" w:unhideWhenUsed="0"/>
+    <w:lsdException w:name="Dark List" w:semiHidden="0" w:uiPriority="70" w:unhideWhenUsed="0"/>
+    <w:lsdException w:name="Colorful Shading" w:semiHidden="0" w:uiPriority="71" w:unhideWhenUsed="0"/>
+    <w:lsdException w:name="Colorful List" w:semiHidden="0" w:uiPriority="72" w:unhideWhenUsed="0"/>
+    <w:lsdException w:name="Colorful Grid" w:semiHidden="0" w:uiPriority="73" w:unhideWhenUsed="0"/>
+    <w:lsdException w:name="Light Shading Accent 1" w:semiHidden="0" w:uiPriority="60" w:unhideWhenUsed="0"/>
+    <w:lsdException w:name="Light List Accent 1" w:semiHidden="0" w:uiPriority="61" w:unhideWhenUsed="0"/>
+    <w:lsdException w:name="Light Grid Accent 1" w:semiHidden="0" w:uiPriority="62" w:unhideWhenUsed="0"/>
+    <w:lsdException w:name="Medium Shading 1 Accent 1" w:semiHidden="0" w:uiPriority="63" w:unhideWhenUsed="0"/>
+    <w:lsdException w:name="Medium Shading 2 Accent 1" w:semiHidden="0" w:uiPriority="64" w:unhideWhenUsed="0"/>
+    <w:lsdException w:name="Medium List 1 Accent 1" w:semiHidden="0" w:uiPriority="65" w:unhideWhenUsed="0"/>
+    <w:lsdException w:name="Revision" w:unhideWhenUsed="0"/>
+    <w:lsdException w:name="List Paragraph" w:semiHidden="0" w:uiPriority="34" w:unhideWhenUsed="0" w:qFormat="1"/>
+    <w:lsdException w:name="Quote" w:semiHidden="0" w:uiPriority="29" w:unhideWhenUsed="0" w:qFormat="1"/>
+    <w:lsdException w:name="Intense Quote" w:semiHidden="0" w:uiPriority="30" w:unhideWhenUsed="0" w:qFormat="1"/>
+    <w:lsdException w:name="Medium List 2 Accent 1" w:semiHidden="0" w:uiPriority="66" w:unhideWhenUsed="0"/>
+    <w:lsdException w:name="Medium Grid 1 Accent 1" w:semiHidden="0" w:uiPriority="67" w:unhideWhenUsed="0"/>
+    <w:lsdException w:name="Medium Grid 2 Accent 1" w:semiHidden="0" w:uiPriority="68" w:unhideWhenUsed="0"/>
+    <w:lsdException w:name="Medium Grid 3 Accent 1" w:semiHidden="0" w:uiPriority="69" w:unhideWhenUsed="0"/>
+    <w:lsdException w:name="Dark List Accent 1" w:semiHidden="0" w:uiPriority="70" w:unhideWhenUsed="0"/>
+    <w:lsdException w:name="Colorful Shading Accent 1" w:semiHidden="0" w:uiPriority="71" w:unhideWhenUsed="0"/>
+    <w:lsdException w:name="Colorful List Accent 1" w:semiHidden="0" w:uiPriority="72" w:unhideWhenUsed="0"/>
+    <w:lsdException w:name="Colorful Grid Accent 1" w:semiHidden="0" w:uiPriority="73" w:unhideWhenUsed="0"/>
+    <w:lsdException w:name="Light Shading Accent 2" w:semiHidden="0" w:uiPriority="60" w:unhideWhenUsed="0"/>
+    <w:lsdException w:name="Light List Accent 2" w:semiHidden="0" w:uiPriority="61" w:unhideWhenUsed="0"/>
+    <w:lsdException w:name="Light Grid Accent 2" w:semiHidden="0" w:uiPriority="62" w:unhideWhenUsed="0"/>
+    <w:lsdException w:name="Medium Shading 1 Accent 2" w:semiHidden="0" w:uiPriority="63" w:unhideWhenUsed="0"/>
+    <w:lsdException w:name="Medium Shading 2 Accent 2" w:semiHidden="0" w:uiPriority="64" w:unhideWhenUsed="0"/>
+    <w:lsdException w:name="Medium List 1 Accent 2" w:semiHidden="0" w:uiPriority="65" w:unhideWhenUsed="0"/>
+    <w:lsdException w:name="Medium List 2 Accent 2" w:semiHidden="0" w:uiPriority="66" w:unhideWhenUsed="0"/>
+    <w:lsdException w:name="Medium Grid 1 Accent 2" w:semiHidden="0" w:uiPriority="67" w:unhideWhenUsed="0"/>
+    <w:lsdException w:name="Medium Grid 2 Accent 2" w:semiHidden="0" w:uiPriority="68" w:unhideWhenUsed="0"/>
+    <w:lsdException w:name="Medium Grid 3 Accent 2" w:semiHidden="0" w:uiPriority="69" w:unhideWhenUsed="0"/>
+    <w:lsdException w:name="Dark List Accent 2" w:semiHidden="0" w:uiPriority="70" w:unhideWhenUsed="0"/>
+    <w:lsdException w:name="Colorful Shading Accent 2" w:semiHidden="0" w:uiPriority="71" w:unhideWhenUsed="0"/>
+    <w:lsdException w:name="Colorful List Accent 2" w:semiHidden="0" w:uiPriority="72" w:unhideWhenUsed="0"/>
+    <w:lsdException w:name="Colorful Grid Accent 2" w:semiHidden="0" w:uiPriority="73" w:unhideWhenUsed="0"/>
+    <w:lsdException w:name="Light Shading Accent 3" w:semiHidden="0" w:uiPriority="60" w:unhideWhenUsed="0"/>
+    <w:lsdException w:name="Light List Accent 3" w:semiHidden="0" w:uiPriority="61" w:unhideWhenUsed="0"/>
+    <w:lsdException w:name="Light Grid Accent 3" w:semiHidden="0" w:uiPriority="62" w:unhideWhenUsed="0"/>
+    <w:lsdException w:name="Medium Shading 1 Accent 3" w:semiHidden="0" w:uiPriority="63" w:unhideWhenUsed="0"/>
+    <w:lsdException w:name="Medium Shading 2 Accent 3" w:semiHidden="0" w:uiPriority="64" w:unhideWhenUsed="0"/>
+    <w:lsdException w:name="Medium List 1 Accent 3" w:semiHidden="0" w:uiPriority="65" w:unhideWhenUsed="0"/>
+    <w:lsdException w:name="Medium List 2 Accent 3" w:semiHidden="0" w:uiPriority="66" w:unhideWhenUsed="0"/>
+    <w:lsdException w:name="Medium Grid 1 Accent 3" w:semiHidden="0" w:uiPriority="67" w:unhideWhenUsed="0"/>
+    <w:lsdException w:name="Medium Grid 2 Accent 3" w:semiHidden="0" w:uiPriority="68" w:unhideWhenUsed="0"/>
+    <w:lsdException w:name="Medium Grid 3 Accent 3" w:semiHidden="0" w:uiPriority="69" w:unhideWhenUsed="0"/>
+    <w:lsdException w:name="Dark List Accent 3" w:semiHidden="0" w:uiPriority="70" w:unhideWhenUsed="0"/>
+    <w:lsdException w:name="Colorful Shading Accent 3" w:semiHidden="0" w:uiPriority="71" w:unhideWhenUsed="0"/>
+    <w:lsdException w:name="Colorful List Accent 3" w:semiHidden="0" w:uiPriority="72" w:unhideWhenUsed="0"/>
+    <w:lsdException w:name="Colorful Grid Accent 3" w:semiHidden="0" w:uiPriority="73" w:unhideWhenUsed="0"/>
+    <w:lsdException w:name="Light Shading Accent 4" w:semiHidden="0" w:uiPriority="60" w:unhideWhenUsed="0"/>
+    <w:lsdException w:name="Light List Accent 4" w:semiHidden="0" w:uiPriority="61" w:unhideWhenUsed="0"/>
+    <w:lsdException w:name="Light Grid Accent 4" w:semiHidden="0" w:uiPriority="62" w:unhideWhenUsed="0"/>
+    <w:lsdException w:name="Medium Shading 1 Accent 4" w:semiHidden="0" w:uiPriority="63" w:unhideWhenUsed="0"/>
+    <w:lsdException w:name="Medium Shading 2 Accent 4" w:semiHidden="0" w:uiPriority="64" w:unhideWhenUsed="0"/>
+    <w:lsdException w:name="Medium List 1 Accent 4" w:semiHidden="0" w:uiPriority="65" w:unhideWhenUsed="0"/>
+    <w:lsdException w:name="Medium List 2 Accent 4" w:semiHidden="0" w:uiPriority="66" w:unhideWhenUsed="0"/>
+    <w:lsdException w:name="Medium Grid 1 Accent 4" w:semiHidden="0" w:uiPriority="67" w:unhideWhenUsed="0"/>
+    <w:lsdException w:name="Medium Grid 2 Accent 4" w:semiHidden="0" w:uiPriority="68" w:unhideWhenUsed="0"/>
+    <w:lsdException w:name="Medium Grid 3 Accent 4" w:semiHidden="0" w:uiPriority="69" w:unhideWhenUsed="0"/>
+    <w:lsdException w:name="Dark List Accent 4" w:semiHidden="0" w:uiPriority="70" w:unhideWhenUsed="0"/>
+    <w:lsdException w:name="Colorful Shading Accent 4" w:semiHidden="0" w:uiPriority="71" w:unhideWhenUsed="0"/>
+    <w:lsdException w:name="Colorful List Accent 4" w:semiHidden="0" w:uiPriority="72" w:unhideWhenUsed="0"/>
+    <w:lsdException w:name="Colorful Grid Accent 4" w:semiHidden="0" w:uiPriority="73" w:unhideWhenUsed="0"/>
+    <w:lsdException w:name="Light Shading Accent 5" w:semiHidden="0" w:uiPriority="60" w:unhideWhenUsed="0"/>
+    <w:lsdException w:name="Light List Accent 5" w:semiHidden="0" w:uiPriority="61" w:unhideWhenUsed="0"/>
+    <w:lsdException w:name="Light Grid Accent 5" w:semiHidden="0" w:uiPriority="62" w:unhideWhenUsed="0"/>
+    <w:lsdException w:name="Medium Shading 1 Accent 5" w:semiHidden="0" w:uiPriority="63" w:unhideWhenUsed="0"/>
+    <w:lsdException w:name="Medium Shading 2 Accent 5" w:semiHidden="0" w:uiPriority="64" w:unhideWhenUsed="0"/>
+    <w:lsdException w:name="Medium List 1 Accent 5" w:semiHidden="0" w:uiPriority="65" w:unhideWhenUsed="0"/>
+    <w:lsdException w:name="Medium List 2 Accent 5" w:semiHidden="0" w:uiPriority="66" w:unhideWhenUsed="0"/>
+    <w:lsdException w:name="Medium Grid 1 Accent 5" w:semiHidden="0" w:uiPriority="67" w:unhideWhenUsed="0"/>
+    <w:lsdException w:name="Medium Grid 2 Accent 5" w:semiHidden="0" w:uiPriority="68" w:unhideWhenUsed="0"/>
+    <w:lsdException w:name="Medium Grid 3 Accent 5" w:semiHidden="0" w:uiPriority="69" w:unhideWhenUsed="0"/>
+    <w:lsdException w:name="Dark List Accent 5" w:semiHidden="0" w:uiPriority="70" w:unhideWhenUsed="0"/>
+    <w:lsdException w:name="Colorful Shading Accent 5" w:semiHidden="0" w:uiPriority="71" w:unhideWhenUsed="0"/>
+    <w:lsdException w:name="Colorful List Accent 5" w:semiHidden="0" w:uiPriority="72" w:unhideWhenUsed="0"/>
+    <w:lsdException w:name="Colorful Grid Accent 5" w:semiHidden="0" w:uiPriority="73" w:unhideWhenUsed="0"/>
+    <w:lsdException w:name="Light Shading Accent 6" w:semiHidden="0" w:uiPriority="60" w:unhideWhenUsed="0"/>
+    <w:lsdException w:name="Light List Accent 6" w:semiHidden="0" w:uiPriority="61" w:unhideWhenUsed="0"/>
+    <w:lsdException w:name="Light Grid Accent 6" w:semiHidden="0" w:uiPriority="62" w:unhideWhenUsed="0"/>
+    <w:lsdException w:name="Medium Shading 1 Accent 6" w:semiHidden="0" w:uiPriority="63" w:unhideWhenUsed="0"/>
+    <w:lsdException w:name="Medium Shading 2 Accent 6" w:semiHidden="0" w:uiPriority="64" w:unhideWhenUsed="0"/>
+    <w:lsdException w:name="Medium List 1 Accent 6" w:semiHidden="0" w:uiPriority="65" w:unhideWhenUsed="0"/>
+    <w:lsdException w:name="Medium List 2 Accent 6" w:semiHidden="0" w:uiPriority="66" w:unhideWhenUsed="0"/>
+    <w:lsdException w:name="Medium Grid 1 Accent 6" w:semiHidden="0" w:uiPriority="67" w:unhideWhenUsed="0"/>
+    <w:lsdException w:name="Medium Grid 2 Accent 6" w:semiHidden="0" w:uiPriority="68" w:unhideWhenUsed="0"/>
+    <w:lsdException w:name="Medium Grid 3 Accent 6" w:semiHidden="0" w:uiPriority="69" w:unhideWhenUsed="0"/>
+    <w:lsdException w:name="Dark List Accent 6" w:semiHidden="0" w:uiPriority="70" w:unhideWhenUsed="0"/>
+    <w:lsdException w:name="Colorful Shading Accent 6" w:semiHidden="0" w:uiPriority="71" w:unhideWhenUsed="0"/>
+    <w:lsdException w:name="Colorful List Accent 6" w:semiHidden="0" w:uiPriority="72" w:unhideWhenUsed="0"/>
+    <w:lsdException w:name="Colorful Grid Accent 6" w:semiHidden="0" w:uiPriority="73" w:unhideWhenUsed="0"/>
+    <w:lsdException w:name="Subtle Emphasis" w:semiHidden="0" w:uiPriority="19" w:unhideWhenUsed="0" w:qFormat="1"/>
+    <w:lsdException w:name="Intense Emphasis" w:semiHidden="0" w:uiPriority="21" w:unhideWhenUsed="0" w:qFormat="1"/>
+    <w:lsdException w:name="Subtle Reference" w:semiHidden="0" w:uiPriority="31" w:unhideWhenUsed="0" w:qFormat="1"/>
+    <w:lsdException w:name="Intense Reference" w:semiHidden="0" w:uiPriority="32" w:unhideWhenUsed="0" w:qFormat="1"/>
+    <w:lsdException w:name="Book Title" w:semiHidden="0" w:uiPriority="33" w:unhideWhenUsed="0" w:qFormat="1"/>
+    <w:lsdException w:name="Bibliography" w:uiPriority="37"/>
+    <w:lsdException w:name="TOC Heading" w:uiPriority="39" w:qFormat="1"/>
   </w:latentStyles>
   <w:style w:type="paragraph" w:default="1" w:styleId="Normal">
     <w:name w:val="Normal"/>
@@ -24167,6 +24872,7 @@
     <w:uiPriority w:val="99"/>
     <w:semiHidden/>
     <w:unhideWhenUsed/>
+    <w:qFormat/>
     <w:tblPr>
       <w:tblInd w:w="0" w:type="dxa"/>
       <w:tblCellMar>
@@ -24588,6 +25294,7 @@
       <w:spacing w:before="0" w:after="0" w:line="240" w:lineRule="auto"/>
     </w:pPr>
     <w:tblPr>
+      <w:tblInd w:w="0" w:type="dxa"/>
       <w:tblBorders>
         <w:top w:val="single" w:sz="4" w:space="0" w:color="auto"/>
         <w:left w:val="single" w:sz="4" w:space="0" w:color="auto"/>
@@ -24596,6 +25303,12 @@
         <w:insideH w:val="single" w:sz="4" w:space="0" w:color="auto"/>
         <w:insideV w:val="single" w:sz="4" w:space="0" w:color="auto"/>
       </w:tblBorders>
+      <w:tblCellMar>
+        <w:top w:w="0" w:type="dxa"/>
+        <w:left w:w="108" w:type="dxa"/>
+        <w:bottom w:w="0" w:type="dxa"/>
+        <w:right w:w="108" w:type="dxa"/>
+      </w:tblCellMar>
     </w:tblPr>
   </w:style>
   <w:style w:type="paragraph" w:styleId="BalloonText">
@@ -24676,6 +25389,7 @@
     </w:rPr>
     <w:tblPr>
       <w:tblStyleRowBandSize w:val="1"/>
+      <w:tblInd w:w="0" w:type="dxa"/>
       <w:tblBorders>
         <w:top w:val="single" w:sz="4" w:space="0" w:color="FFFFFF"/>
         <w:left w:val="single" w:sz="4" w:space="0" w:color="FFFFFF"/>
@@ -24684,6 +25398,12 @@
         <w:insideH w:val="single" w:sz="4" w:space="0" w:color="FFFFFF"/>
         <w:insideV w:val="single" w:sz="4" w:space="0" w:color="FFFFFF"/>
       </w:tblBorders>
+      <w:tblCellMar>
+        <w:top w:w="0" w:type="dxa"/>
+        <w:left w:w="108" w:type="dxa"/>
+        <w:bottom w:w="0" w:type="dxa"/>
+        <w:right w:w="108" w:type="dxa"/>
+      </w:tblCellMar>
     </w:tblPr>
     <w:tcPr>
       <w:shd w:val="clear" w:color="auto" w:fill="FFFFFF"/>
@@ -25065,7 +25785,7 @@
 </file>
 
 <file path=customXml/itemProps1.xml><?xml version="1.0" encoding="utf-8"?>
-<ds:datastoreItem xmlns:ds="http://schemas.openxmlformats.org/officeDocument/2006/customXml" ds:itemID="{D10A69D8-EA81-4D41-8D87-2AD56525E567}">
+<ds:datastoreItem xmlns:ds="http://schemas.openxmlformats.org/officeDocument/2006/customXml" ds:itemID="{0E8154EB-ED6F-4C0D-95F3-48C0C28AB124}">
   <ds:schemaRefs>
     <ds:schemaRef ds:uri="http://schemas.openxmlformats.org/officeDocument/2006/bibliography"/>
   </ds:schemaRefs>

</xml_diff>